<commit_message>
Added info about DI.
</commit_message>
<xml_diff>
--- a/docs/Spring Doca.docx
+++ b/docs/Spring Doca.docx
@@ -582,7 +582,11 @@
         </w:rPr>
       </w:pPr>
       <w:r>
-        <w:rPr/>
+        <w:rPr>
+          <w:rFonts w:ascii="Times New Roman" w:hAnsi="Times New Roman"/>
+          <w:sz w:val="28"/>
+          <w:szCs w:val="28"/>
+        </w:rPr>
       </w:r>
     </w:p>
     <w:p>
@@ -996,7 +1000,11 @@
         </w:rPr>
       </w:pPr>
       <w:r>
-        <w:rPr/>
+        <w:rPr>
+          <w:rFonts w:ascii="Times New Roman" w:hAnsi="Times New Roman"/>
+          <w:sz w:val="28"/>
+          <w:szCs w:val="28"/>
+        </w:rPr>
       </w:r>
     </w:p>
     <w:p>
@@ -1031,7 +1039,11 @@
         </w:rPr>
       </w:pPr>
       <w:r>
-        <w:rPr/>
+        <w:rPr>
+          <w:rFonts w:ascii="Times New Roman" w:hAnsi="Times New Roman"/>
+          <w:sz w:val="28"/>
+          <w:szCs w:val="28"/>
+        </w:rPr>
       </w:r>
     </w:p>
     <w:p>
@@ -1163,15 +1175,7 @@
           <w:sz w:val="28"/>
           <w:szCs w:val="28"/>
         </w:rPr>
-        <w:t xml:space="preserve">Другие конфигурационные настройки, </w:t>
-      </w:r>
-      <w:r>
-        <w:rPr>
-          <w:rFonts w:ascii="Times New Roman" w:hAnsi="Times New Roman"/>
-          <w:sz w:val="28"/>
-          <w:szCs w:val="28"/>
-        </w:rPr>
-        <w:t>которые необходимо установить во вновь созданном объекте.</w:t>
+        <w:t>Другие конфигурационные настройки, которые необходимо установить во вновь созданном объекте.</w:t>
       </w:r>
     </w:p>
     <w:p>
@@ -1294,7 +1298,11 @@
         </w:rPr>
       </w:pPr>
       <w:r>
-        <w:rPr/>
+        <w:rPr>
+          <w:rFonts w:ascii="Times New Roman" w:hAnsi="Times New Roman"/>
+          <w:sz w:val="28"/>
+          <w:szCs w:val="28"/>
+        </w:rPr>
         <w:drawing>
           <wp:anchor behindDoc="0" distT="0" distB="0" distL="0" distR="0" simplePos="0" locked="0" layoutInCell="0" allowOverlap="1" relativeHeight="8">
             <wp:simplePos x="0" y="0"/>
@@ -1378,7 +1386,11 @@
         </w:rPr>
       </w:pPr>
       <w:r>
-        <w:rPr/>
+        <w:rPr>
+          <w:rFonts w:ascii="Times New Roman" w:hAnsi="Times New Roman"/>
+          <w:sz w:val="28"/>
+          <w:szCs w:val="28"/>
+        </w:rPr>
       </w:r>
     </w:p>
     <w:p>
@@ -1413,7 +1425,11 @@
         </w:rPr>
       </w:pPr>
       <w:r>
-        <w:rPr/>
+        <w:rPr>
+          <w:rFonts w:ascii="Times New Roman" w:hAnsi="Times New Roman"/>
+          <w:sz w:val="28"/>
+          <w:szCs w:val="28"/>
+        </w:rPr>
       </w:r>
     </w:p>
     <w:p>
@@ -1520,12 +1536,20 @@
         </w:rPr>
       </w:pPr>
       <w:r>
-        <w:rPr/>
+        <w:rPr>
+          <w:rFonts w:ascii="Times New Roman" w:hAnsi="Times New Roman"/>
+          <w:sz w:val="28"/>
+          <w:szCs w:val="28"/>
+        </w:rPr>
       </w:r>
     </w:p>
     <w:p>
       <w:pPr>
         <w:pStyle w:val="4"/>
+        <w:numPr>
+          <w:ilvl w:val="3"/>
+          <w:numId w:val="1"/>
+        </w:numPr>
         <w:rPr>
           <w:rFonts w:ascii="Times New Roman" w:hAnsi="Times New Roman"/>
           <w:sz w:val="28"/>
@@ -1551,7 +1575,11 @@
         </w:rPr>
       </w:pPr>
       <w:r>
-        <w:rPr/>
+        <w:rPr>
+          <w:rFonts w:ascii="Times New Roman" w:hAnsi="Times New Roman"/>
+          <w:sz w:val="28"/>
+          <w:szCs w:val="28"/>
+        </w:rPr>
       </w:r>
     </w:p>
     <w:p>
@@ -1670,6 +1698,10 @@
     <w:p>
       <w:pPr>
         <w:pStyle w:val="4"/>
+        <w:numPr>
+          <w:ilvl w:val="3"/>
+          <w:numId w:val="1"/>
+        </w:numPr>
         <w:rPr>
           <w:rFonts w:ascii="Times New Roman" w:hAnsi="Times New Roman"/>
           <w:sz w:val="28"/>
@@ -1814,27 +1846,1915 @@
     </w:p>
     <w:p>
       <w:pPr>
-        <w:pStyle w:val="Normal"/>
-        <w:bidi w:val="0"/>
-        <w:spacing w:lineRule="auto" w:line="360" w:before="57" w:after="57"/>
-        <w:ind w:left="0" w:right="0" w:firstLine="850"/>
-        <w:jc w:val="both"/>
-        <w:rPr>
-          <w:rFonts w:ascii="Times New Roman" w:hAnsi="Times New Roman"/>
-          <w:sz w:val="28"/>
-          <w:szCs w:val="28"/>
-        </w:rPr>
-      </w:pPr>
-      <w:r>
-        <w:rPr>
-          <w:rFonts w:ascii="Inter;sans-serif" w:hAnsi="Inter;sans-serif"/>
-          <w:b w:val="false"/>
-          <w:i w:val="false"/>
-          <w:caps w:val="false"/>
-          <w:smallCaps w:val="false"/>
-          <w:color w:val="000000"/>
-          <w:spacing w:val="0"/>
-          <w:sz w:val="21"/>
+        <w:pStyle w:val="4"/>
+        <w:numPr>
+          <w:ilvl w:val="3"/>
+          <w:numId w:val="1"/>
+        </w:numPr>
+        <w:rPr>
+          <w:rFonts w:ascii="Times New Roman" w:hAnsi="Times New Roman"/>
+          <w:sz w:val="28"/>
+          <w:szCs w:val="28"/>
+        </w:rPr>
+      </w:pPr>
+      <w:r>
+        <w:rPr/>
+        <w:t>1.3.2.3 Instantiation by Using an Instance Factory Method</w:t>
+      </w:r>
+    </w:p>
+    <w:p>
+      <w:pPr>
+        <w:pStyle w:val="Normal"/>
+        <w:bidi w:val="0"/>
+        <w:spacing w:lineRule="auto" w:line="360" w:before="57" w:after="57"/>
+        <w:ind w:left="0" w:right="0" w:firstLine="850"/>
+        <w:jc w:val="both"/>
+        <w:rPr>
+          <w:rFonts w:ascii="Times New Roman" w:hAnsi="Times New Roman"/>
+          <w:sz w:val="28"/>
+          <w:szCs w:val="28"/>
+        </w:rPr>
+      </w:pPr>
+      <w:r>
+        <w:rPr>
+          <w:rFonts w:ascii="Times New Roman" w:hAnsi="Times New Roman"/>
+          <w:sz w:val="28"/>
+          <w:szCs w:val="28"/>
+        </w:rPr>
+      </w:r>
+    </w:p>
+    <w:p>
+      <w:pPr>
+        <w:pStyle w:val="Normal"/>
+        <w:bidi w:val="0"/>
+        <w:spacing w:lineRule="auto" w:line="360" w:before="57" w:after="57"/>
+        <w:ind w:left="0" w:right="0" w:firstLine="850"/>
+        <w:jc w:val="both"/>
+        <w:rPr>
+          <w:rFonts w:ascii="Times New Roman" w:hAnsi="Times New Roman"/>
+          <w:sz w:val="28"/>
+          <w:szCs w:val="28"/>
+        </w:rPr>
+      </w:pPr>
+      <w:r>
+        <w:rPr>
+          <w:rFonts w:ascii="Times New Roman" w:hAnsi="Times New Roman"/>
+          <w:sz w:val="28"/>
+          <w:szCs w:val="28"/>
+        </w:rPr>
+        <w:t>Создание экземпляра через данный фабричный метод похож на статический фабричный метод, но здесь применяется нестатический метод экземпляра класса. Чтобы использовать данные механизм, не нужно задавать атрибут class в xml bean definition и в factory-bean атрибуте определяется имя бина в (текущем или родительском) контейнере который содержит инстансный метод который будет вызван чтобы создать объект.</w:t>
+      </w:r>
+    </w:p>
+    <w:p>
+      <w:pPr>
+        <w:pStyle w:val="Normal"/>
+        <w:bidi w:val="0"/>
+        <w:spacing w:lineRule="auto" w:line="360" w:before="57" w:after="57"/>
+        <w:ind w:left="0" w:right="0" w:firstLine="850"/>
+        <w:jc w:val="both"/>
+        <w:rPr>
+          <w:rFonts w:ascii="Times New Roman" w:hAnsi="Times New Roman"/>
+          <w:sz w:val="28"/>
+          <w:szCs w:val="28"/>
+        </w:rPr>
+      </w:pPr>
+      <w:r>
+        <w:rPr>
+          <w:rFonts w:ascii="Times New Roman" w:hAnsi="Times New Roman"/>
+          <w:sz w:val="28"/>
+          <w:szCs w:val="28"/>
+        </w:rPr>
+        <w:t>Примеры XML:</w:t>
+      </w:r>
+    </w:p>
+    <w:p>
+      <w:pPr>
+        <w:pStyle w:val="Normal"/>
+        <w:bidi w:val="0"/>
+        <w:spacing w:lineRule="auto" w:line="360" w:before="57" w:after="57"/>
+        <w:ind w:left="0" w:right="0" w:firstLine="850"/>
+        <w:jc w:val="both"/>
+        <w:rPr>
+          <w:rFonts w:ascii="Times New Roman" w:hAnsi="Times New Roman"/>
+          <w:sz w:val="28"/>
+          <w:szCs w:val="28"/>
+        </w:rPr>
+      </w:pPr>
+      <w:r>
+        <w:rPr>
+          <w:rFonts w:ascii="Times New Roman" w:hAnsi="Times New Roman"/>
+          <w:sz w:val="28"/>
+          <w:szCs w:val="28"/>
+        </w:rPr>
+      </w:r>
+    </w:p>
+    <w:p>
+      <w:pPr>
+        <w:pStyle w:val="Normal"/>
+        <w:bidi w:val="0"/>
+        <w:spacing w:lineRule="auto" w:line="360" w:before="57" w:after="57"/>
+        <w:ind w:left="0" w:right="0" w:firstLine="850"/>
+        <w:jc w:val="both"/>
+        <w:rPr>
+          <w:rFonts w:ascii="Times New Roman" w:hAnsi="Times New Roman"/>
+          <w:sz w:val="28"/>
+          <w:szCs w:val="28"/>
+        </w:rPr>
+      </w:pPr>
+      <w:r>
+        <w:drawing>
+          <wp:anchor behindDoc="0" distT="0" distB="0" distL="0" distR="0" simplePos="0" locked="0" layoutInCell="0" allowOverlap="1" relativeHeight="11">
+            <wp:simplePos x="0" y="0"/>
+            <wp:positionH relativeFrom="column">
+              <wp:align>center</wp:align>
+            </wp:positionH>
+            <wp:positionV relativeFrom="paragraph">
+              <wp:posOffset>635</wp:posOffset>
+            </wp:positionV>
+            <wp:extent cx="6120130" cy="1903730"/>
+            <wp:effectExtent l="0" t="0" r="0" b="0"/>
+            <wp:wrapSquare wrapText="largest"/>
+            <wp:docPr id="10" name="Изображение10" descr=""/>
+            <wp:cNvGraphicFramePr>
+              <a:graphicFrameLocks xmlns:a="http://schemas.openxmlformats.org/drawingml/2006/main" noChangeAspect="1"/>
+            </wp:cNvGraphicFramePr>
+            <a:graphic xmlns:a="http://schemas.openxmlformats.org/drawingml/2006/main">
+              <a:graphicData uri="http://schemas.openxmlformats.org/drawingml/2006/picture">
+                <pic:pic xmlns:pic="http://schemas.openxmlformats.org/drawingml/2006/picture">
+                  <pic:nvPicPr>
+                    <pic:cNvPr id="10" name="Изображение10" descr=""/>
+                    <pic:cNvPicPr>
+                      <a:picLocks noChangeAspect="1" noChangeArrowheads="1"/>
+                    </pic:cNvPicPr>
+                  </pic:nvPicPr>
+                  <pic:blipFill>
+                    <a:blip r:embed="rId11"/>
+                    <a:stretch>
+                      <a:fillRect/>
+                    </a:stretch>
+                  </pic:blipFill>
+                  <pic:spPr bwMode="auto">
+                    <a:xfrm>
+                      <a:off x="0" y="0"/>
+                      <a:ext cx="6120130" cy="1903730"/>
+                    </a:xfrm>
+                    <a:prstGeom prst="rect">
+                      <a:avLst/>
+                    </a:prstGeom>
+                  </pic:spPr>
+                </pic:pic>
+              </a:graphicData>
+            </a:graphic>
+          </wp:anchor>
+        </w:drawing>
+      </w:r>
+      <w:r>
+        <w:rPr>
+          <w:rFonts w:ascii="Times New Roman" w:hAnsi="Times New Roman"/>
+          <w:sz w:val="28"/>
+          <w:szCs w:val="28"/>
+        </w:rPr>
+        <w:t xml:space="preserve"> </w:t>
+      </w:r>
+    </w:p>
+    <w:p>
+      <w:pPr>
+        <w:pStyle w:val="Normal"/>
+        <w:bidi w:val="0"/>
+        <w:spacing w:lineRule="auto" w:line="360" w:before="57" w:after="57"/>
+        <w:ind w:left="0" w:right="0" w:firstLine="850"/>
+        <w:jc w:val="both"/>
+        <w:rPr>
+          <w:rFonts w:ascii="Times New Roman" w:hAnsi="Times New Roman"/>
+          <w:sz w:val="28"/>
+          <w:szCs w:val="28"/>
+        </w:rPr>
+      </w:pPr>
+      <w:r>
+        <w:drawing>
+          <wp:anchor behindDoc="0" distT="0" distB="0" distL="0" distR="0" simplePos="0" locked="0" layoutInCell="0" allowOverlap="1" relativeHeight="12">
+            <wp:simplePos x="0" y="0"/>
+            <wp:positionH relativeFrom="column">
+              <wp:align>center</wp:align>
+            </wp:positionH>
+            <wp:positionV relativeFrom="paragraph">
+              <wp:posOffset>635</wp:posOffset>
+            </wp:positionV>
+            <wp:extent cx="6120130" cy="1711960"/>
+            <wp:effectExtent l="0" t="0" r="0" b="0"/>
+            <wp:wrapSquare wrapText="largest"/>
+            <wp:docPr id="11" name="Изображение11" descr=""/>
+            <wp:cNvGraphicFramePr>
+              <a:graphicFrameLocks xmlns:a="http://schemas.openxmlformats.org/drawingml/2006/main" noChangeAspect="1"/>
+            </wp:cNvGraphicFramePr>
+            <a:graphic xmlns:a="http://schemas.openxmlformats.org/drawingml/2006/main">
+              <a:graphicData uri="http://schemas.openxmlformats.org/drawingml/2006/picture">
+                <pic:pic xmlns:pic="http://schemas.openxmlformats.org/drawingml/2006/picture">
+                  <pic:nvPicPr>
+                    <pic:cNvPr id="11" name="Изображение11" descr=""/>
+                    <pic:cNvPicPr>
+                      <a:picLocks noChangeAspect="1" noChangeArrowheads="1"/>
+                    </pic:cNvPicPr>
+                  </pic:nvPicPr>
+                  <pic:blipFill>
+                    <a:blip r:embed="rId12"/>
+                    <a:stretch>
+                      <a:fillRect/>
+                    </a:stretch>
+                  </pic:blipFill>
+                  <pic:spPr bwMode="auto">
+                    <a:xfrm>
+                      <a:off x="0" y="0"/>
+                      <a:ext cx="6120130" cy="1711960"/>
+                    </a:xfrm>
+                    <a:prstGeom prst="rect">
+                      <a:avLst/>
+                    </a:prstGeom>
+                  </pic:spPr>
+                </pic:pic>
+              </a:graphicData>
+            </a:graphic>
+          </wp:anchor>
+        </w:drawing>
+      </w:r>
+      <w:r>
+        <w:rPr>
+          <w:rFonts w:ascii="Times New Roman" w:hAnsi="Times New Roman"/>
+          <w:sz w:val="28"/>
+          <w:szCs w:val="28"/>
+        </w:rPr>
+        <w:t xml:space="preserve">   </w:t>
+      </w:r>
+    </w:p>
+    <w:p>
+      <w:pPr>
+        <w:pStyle w:val="Normal"/>
+        <w:bidi w:val="0"/>
+        <w:spacing w:lineRule="auto" w:line="360" w:before="57" w:after="57"/>
+        <w:ind w:left="0" w:right="0" w:firstLine="850"/>
+        <w:jc w:val="both"/>
+        <w:rPr>
+          <w:rFonts w:ascii="Times New Roman" w:hAnsi="Times New Roman"/>
+          <w:sz w:val="28"/>
+          <w:szCs w:val="28"/>
+        </w:rPr>
+      </w:pPr>
+      <w:r>
+        <w:rPr>
+          <w:rFonts w:ascii="Times New Roman" w:hAnsi="Times New Roman"/>
+          <w:sz w:val="28"/>
+          <w:szCs w:val="28"/>
+        </w:rPr>
+        <w:drawing>
+          <wp:anchor behindDoc="0" distT="0" distB="0" distL="0" distR="0" simplePos="0" locked="0" layoutInCell="0" allowOverlap="1" relativeHeight="13">
+            <wp:simplePos x="0" y="0"/>
+            <wp:positionH relativeFrom="column">
+              <wp:align>center</wp:align>
+            </wp:positionH>
+            <wp:positionV relativeFrom="paragraph">
+              <wp:posOffset>635</wp:posOffset>
+            </wp:positionV>
+            <wp:extent cx="6120130" cy="1464310"/>
+            <wp:effectExtent l="0" t="0" r="0" b="0"/>
+            <wp:wrapSquare wrapText="largest"/>
+            <wp:docPr id="12" name="Изображение12" descr=""/>
+            <wp:cNvGraphicFramePr>
+              <a:graphicFrameLocks xmlns:a="http://schemas.openxmlformats.org/drawingml/2006/main" noChangeAspect="1"/>
+            </wp:cNvGraphicFramePr>
+            <a:graphic xmlns:a="http://schemas.openxmlformats.org/drawingml/2006/main">
+              <a:graphicData uri="http://schemas.openxmlformats.org/drawingml/2006/picture">
+                <pic:pic xmlns:pic="http://schemas.openxmlformats.org/drawingml/2006/picture">
+                  <pic:nvPicPr>
+                    <pic:cNvPr id="12" name="Изображение12" descr=""/>
+                    <pic:cNvPicPr>
+                      <a:picLocks noChangeAspect="1" noChangeArrowheads="1"/>
+                    </pic:cNvPicPr>
+                  </pic:nvPicPr>
+                  <pic:blipFill>
+                    <a:blip r:embed="rId13"/>
+                    <a:stretch>
+                      <a:fillRect/>
+                    </a:stretch>
+                  </pic:blipFill>
+                  <pic:spPr bwMode="auto">
+                    <a:xfrm>
+                      <a:off x="0" y="0"/>
+                      <a:ext cx="6120130" cy="1464310"/>
+                    </a:xfrm>
+                    <a:prstGeom prst="rect">
+                      <a:avLst/>
+                    </a:prstGeom>
+                  </pic:spPr>
+                </pic:pic>
+              </a:graphicData>
+            </a:graphic>
+          </wp:anchor>
+        </w:drawing>
+      </w:r>
+    </w:p>
+    <w:p>
+      <w:pPr>
+        <w:pStyle w:val="Normal"/>
+        <w:bidi w:val="0"/>
+        <w:spacing w:lineRule="auto" w:line="360" w:before="57" w:after="57"/>
+        <w:ind w:left="0" w:right="0" w:firstLine="850"/>
+        <w:jc w:val="both"/>
+        <w:rPr>
+          <w:rFonts w:ascii="Times New Roman" w:hAnsi="Times New Roman"/>
+          <w:sz w:val="28"/>
+          <w:szCs w:val="28"/>
+        </w:rPr>
+      </w:pPr>
+      <w:r>
+        <w:rPr>
+          <w:rFonts w:ascii="Times New Roman" w:hAnsi="Times New Roman"/>
+          <w:sz w:val="28"/>
+          <w:szCs w:val="28"/>
+        </w:rPr>
+        <w:t xml:space="preserve">  </w:t>
+      </w:r>
+    </w:p>
+    <w:p>
+      <w:pPr>
+        <w:pStyle w:val="2"/>
+        <w:numPr>
+          <w:ilvl w:val="1"/>
+          <w:numId w:val="2"/>
+        </w:numPr>
+        <w:rPr>
+          <w:rFonts w:ascii="Times New Roman" w:hAnsi="Times New Roman"/>
+          <w:sz w:val="28"/>
+          <w:szCs w:val="28"/>
+        </w:rPr>
+      </w:pPr>
+      <w:r>
+        <w:rPr/>
+        <w:t>1.4 Dependencies</w:t>
+      </w:r>
+    </w:p>
+    <w:p>
+      <w:pPr>
+        <w:pStyle w:val="Normal"/>
+        <w:bidi w:val="0"/>
+        <w:spacing w:lineRule="auto" w:line="360" w:before="57" w:after="57"/>
+        <w:ind w:left="0" w:right="0" w:firstLine="850"/>
+        <w:jc w:val="both"/>
+        <w:rPr>
+          <w:rFonts w:ascii="Times New Roman" w:hAnsi="Times New Roman"/>
+          <w:sz w:val="28"/>
+          <w:szCs w:val="28"/>
+        </w:rPr>
+      </w:pPr>
+      <w:r>
+        <w:rPr>
+          <w:rFonts w:ascii="Times New Roman" w:hAnsi="Times New Roman"/>
+          <w:sz w:val="28"/>
+          <w:szCs w:val="28"/>
+        </w:rPr>
+      </w:r>
+    </w:p>
+    <w:p>
+      <w:pPr>
+        <w:pStyle w:val="3"/>
+        <w:numPr>
+          <w:ilvl w:val="2"/>
+          <w:numId w:val="2"/>
+        </w:numPr>
+        <w:rPr>
+          <w:rFonts w:ascii="Times New Roman" w:hAnsi="Times New Roman"/>
+          <w:sz w:val="28"/>
+          <w:szCs w:val="28"/>
+        </w:rPr>
+      </w:pPr>
+      <w:r>
+        <w:rPr/>
+        <w:t>1.4.1 Dependency Injection</w:t>
+      </w:r>
+    </w:p>
+    <w:p>
+      <w:pPr>
+        <w:pStyle w:val="Normal"/>
+        <w:bidi w:val="0"/>
+        <w:spacing w:lineRule="auto" w:line="360" w:before="57" w:after="57"/>
+        <w:ind w:left="0" w:right="0" w:firstLine="850"/>
+        <w:jc w:val="both"/>
+        <w:rPr>
+          <w:rFonts w:ascii="Times New Roman" w:hAnsi="Times New Roman"/>
+          <w:sz w:val="28"/>
+          <w:szCs w:val="28"/>
+        </w:rPr>
+      </w:pPr>
+      <w:r>
+        <w:rPr>
+          <w:rFonts w:ascii="Times New Roman" w:hAnsi="Times New Roman"/>
+          <w:sz w:val="28"/>
+          <w:szCs w:val="28"/>
+        </w:rPr>
+      </w:r>
+    </w:p>
+    <w:p>
+      <w:pPr>
+        <w:pStyle w:val="Normal"/>
+        <w:bidi w:val="0"/>
+        <w:spacing w:lineRule="auto" w:line="360" w:before="57" w:after="57"/>
+        <w:ind w:left="0" w:right="0" w:firstLine="850"/>
+        <w:jc w:val="both"/>
+        <w:rPr>
+          <w:rFonts w:ascii="Times New Roman" w:hAnsi="Times New Roman"/>
+          <w:sz w:val="28"/>
+          <w:szCs w:val="28"/>
+        </w:rPr>
+      </w:pPr>
+      <w:r>
+        <w:rPr>
+          <w:rFonts w:ascii="Times New Roman" w:hAnsi="Times New Roman"/>
+          <w:sz w:val="28"/>
+          <w:szCs w:val="28"/>
+        </w:rPr>
+        <w:t xml:space="preserve">Dependency Injection это процесс, посредством которого объекты определяют их зависимости только через аргументы конструктора, аргументы фабричного метода или свойствамиЮ которые устанаваливаются экземпляру объекта после того как он сконструирован или возвращен из фабричного метода. </w:t>
+      </w:r>
+      <w:r>
+        <w:rPr>
+          <w:rFonts w:ascii="Times New Roman" w:hAnsi="Times New Roman"/>
+          <w:sz w:val="28"/>
+          <w:szCs w:val="28"/>
+        </w:rPr>
+        <w:t>Затем контейнер внедряет эти зависимости при создании бина. Этот процесс по сути является инверсивным (отсюда и название — Inversion of Control) самому компоненту, управляющему созданием своих зависимостей самостоятельно, используя прямое создание классов или шаблон Service Locator.</w:t>
+      </w:r>
+    </w:p>
+    <w:p>
+      <w:pPr>
+        <w:pStyle w:val="4"/>
+        <w:numPr>
+          <w:ilvl w:val="3"/>
+          <w:numId w:val="1"/>
+        </w:numPr>
+        <w:rPr>
+          <w:rFonts w:ascii="Times New Roman" w:hAnsi="Times New Roman"/>
+          <w:sz w:val="28"/>
+          <w:szCs w:val="28"/>
+        </w:rPr>
+      </w:pPr>
+      <w:r>
+        <w:rPr/>
+        <w:t>1.4.1.1 Constructor Argument Resolution</w:t>
+      </w:r>
+    </w:p>
+    <w:p>
+      <w:pPr>
+        <w:pStyle w:val="Normal"/>
+        <w:bidi w:val="0"/>
+        <w:spacing w:lineRule="auto" w:line="360" w:before="57" w:after="57"/>
+        <w:ind w:left="0" w:right="0" w:firstLine="850"/>
+        <w:jc w:val="both"/>
+        <w:rPr>
+          <w:rFonts w:ascii="Times New Roman" w:hAnsi="Times New Roman"/>
+          <w:sz w:val="28"/>
+          <w:szCs w:val="28"/>
+        </w:rPr>
+      </w:pPr>
+      <w:r>
+        <w:rPr>
+          <w:rFonts w:ascii="Times New Roman" w:hAnsi="Times New Roman"/>
+          <w:sz w:val="28"/>
+          <w:szCs w:val="28"/>
+        </w:rPr>
+      </w:r>
+    </w:p>
+    <w:p>
+      <w:pPr>
+        <w:pStyle w:val="Normal"/>
+        <w:bidi w:val="0"/>
+        <w:spacing w:lineRule="auto" w:line="360" w:before="57" w:after="57"/>
+        <w:ind w:left="0" w:right="0" w:firstLine="850"/>
+        <w:jc w:val="both"/>
+        <w:rPr>
+          <w:rFonts w:ascii="Times New Roman" w:hAnsi="Times New Roman"/>
+          <w:sz w:val="28"/>
+          <w:szCs w:val="28"/>
+        </w:rPr>
+      </w:pPr>
+      <w:r>
+        <w:rPr>
+          <w:rFonts w:ascii="Times New Roman" w:hAnsi="Times New Roman"/>
+          <w:sz w:val="28"/>
+          <w:szCs w:val="28"/>
+        </w:rPr>
+        <w:t>Разрешение аргументов конструктора имеет место в использовании типов аргументов. Если нет потенциальной двусмысленности в аргументах конструктора bean definition, порядок аргументов конструктора, который определен в bean definition, является порядком в котором эти аргументы поставляются соответствующему конструктору при создании экземпляра компонента.</w:t>
+      </w:r>
+    </w:p>
+    <w:p>
+      <w:pPr>
+        <w:pStyle w:val="Normal"/>
+        <w:bidi w:val="0"/>
+        <w:spacing w:lineRule="auto" w:line="360" w:before="57" w:after="57"/>
+        <w:ind w:left="0" w:right="0" w:firstLine="850"/>
+        <w:jc w:val="both"/>
+        <w:rPr>
+          <w:rFonts w:ascii="Times New Roman" w:hAnsi="Times New Roman"/>
+          <w:sz w:val="28"/>
+          <w:szCs w:val="28"/>
+        </w:rPr>
+      </w:pPr>
+      <w:r>
+        <w:rPr>
+          <w:rFonts w:ascii="Times New Roman" w:hAnsi="Times New Roman"/>
+          <w:sz w:val="28"/>
+          <w:szCs w:val="28"/>
+        </w:rPr>
+        <w:t>Например в XML Bean Definition:</w:t>
+      </w:r>
+    </w:p>
+    <w:p>
+      <w:pPr>
+        <w:pStyle w:val="Normal"/>
+        <w:bidi w:val="0"/>
+        <w:spacing w:lineRule="auto" w:line="360" w:before="57" w:after="57"/>
+        <w:ind w:left="0" w:right="0" w:firstLine="850"/>
+        <w:jc w:val="both"/>
+        <w:rPr>
+          <w:rFonts w:ascii="Times New Roman" w:hAnsi="Times New Roman"/>
+          <w:sz w:val="28"/>
+          <w:szCs w:val="28"/>
+        </w:rPr>
+      </w:pPr>
+      <w:r>
+        <w:drawing>
+          <wp:anchor behindDoc="0" distT="0" distB="0" distL="0" distR="0" simplePos="0" locked="0" layoutInCell="0" allowOverlap="1" relativeHeight="14">
+            <wp:simplePos x="0" y="0"/>
+            <wp:positionH relativeFrom="column">
+              <wp:align>center</wp:align>
+            </wp:positionH>
+            <wp:positionV relativeFrom="paragraph">
+              <wp:posOffset>635</wp:posOffset>
+            </wp:positionV>
+            <wp:extent cx="6120130" cy="1664335"/>
+            <wp:effectExtent l="0" t="0" r="0" b="0"/>
+            <wp:wrapSquare wrapText="largest"/>
+            <wp:docPr id="13" name="Изображение13" descr=""/>
+            <wp:cNvGraphicFramePr>
+              <a:graphicFrameLocks xmlns:a="http://schemas.openxmlformats.org/drawingml/2006/main" noChangeAspect="1"/>
+            </wp:cNvGraphicFramePr>
+            <a:graphic xmlns:a="http://schemas.openxmlformats.org/drawingml/2006/main">
+              <a:graphicData uri="http://schemas.openxmlformats.org/drawingml/2006/picture">
+                <pic:pic xmlns:pic="http://schemas.openxmlformats.org/drawingml/2006/picture">
+                  <pic:nvPicPr>
+                    <pic:cNvPr id="13" name="Изображение13" descr=""/>
+                    <pic:cNvPicPr>
+                      <a:picLocks noChangeAspect="1" noChangeArrowheads="1"/>
+                    </pic:cNvPicPr>
+                  </pic:nvPicPr>
+                  <pic:blipFill>
+                    <a:blip r:embed="rId14"/>
+                    <a:stretch>
+                      <a:fillRect/>
+                    </a:stretch>
+                  </pic:blipFill>
+                  <pic:spPr bwMode="auto">
+                    <a:xfrm>
+                      <a:off x="0" y="0"/>
+                      <a:ext cx="6120130" cy="1664335"/>
+                    </a:xfrm>
+                    <a:prstGeom prst="rect">
+                      <a:avLst/>
+                    </a:prstGeom>
+                  </pic:spPr>
+                </pic:pic>
+              </a:graphicData>
+            </a:graphic>
+          </wp:anchor>
+        </w:drawing>
+      </w:r>
+      <w:r>
+        <w:rPr>
+          <w:rFonts w:ascii="Times New Roman" w:hAnsi="Times New Roman"/>
+          <w:sz w:val="28"/>
+          <w:szCs w:val="28"/>
+        </w:rPr>
+        <w:t xml:space="preserve"> </w:t>
+      </w:r>
+    </w:p>
+    <w:p>
+      <w:pPr>
+        <w:pStyle w:val="Normal"/>
+        <w:bidi w:val="0"/>
+        <w:spacing w:lineRule="auto" w:line="360" w:before="57" w:after="57"/>
+        <w:ind w:left="0" w:right="0" w:firstLine="850"/>
+        <w:jc w:val="both"/>
+        <w:rPr>
+          <w:rFonts w:ascii="Times New Roman" w:hAnsi="Times New Roman"/>
+          <w:sz w:val="28"/>
+          <w:szCs w:val="28"/>
+        </w:rPr>
+      </w:pPr>
+      <w:r>
+        <w:drawing>
+          <wp:anchor behindDoc="0" distT="0" distB="0" distL="0" distR="0" simplePos="0" locked="0" layoutInCell="0" allowOverlap="1" relativeHeight="15">
+            <wp:simplePos x="0" y="0"/>
+            <wp:positionH relativeFrom="column">
+              <wp:align>center</wp:align>
+            </wp:positionH>
+            <wp:positionV relativeFrom="paragraph">
+              <wp:posOffset>635</wp:posOffset>
+            </wp:positionV>
+            <wp:extent cx="6086475" cy="1219200"/>
+            <wp:effectExtent l="0" t="0" r="0" b="0"/>
+            <wp:wrapSquare wrapText="largest"/>
+            <wp:docPr id="14" name="Изображение14" descr=""/>
+            <wp:cNvGraphicFramePr>
+              <a:graphicFrameLocks xmlns:a="http://schemas.openxmlformats.org/drawingml/2006/main" noChangeAspect="1"/>
+            </wp:cNvGraphicFramePr>
+            <a:graphic xmlns:a="http://schemas.openxmlformats.org/drawingml/2006/main">
+              <a:graphicData uri="http://schemas.openxmlformats.org/drawingml/2006/picture">
+                <pic:pic xmlns:pic="http://schemas.openxmlformats.org/drawingml/2006/picture">
+                  <pic:nvPicPr>
+                    <pic:cNvPr id="14" name="Изображение14" descr=""/>
+                    <pic:cNvPicPr>
+                      <a:picLocks noChangeAspect="1" noChangeArrowheads="1"/>
+                    </pic:cNvPicPr>
+                  </pic:nvPicPr>
+                  <pic:blipFill>
+                    <a:blip r:embed="rId15"/>
+                    <a:stretch>
+                      <a:fillRect/>
+                    </a:stretch>
+                  </pic:blipFill>
+                  <pic:spPr bwMode="auto">
+                    <a:xfrm>
+                      <a:off x="0" y="0"/>
+                      <a:ext cx="6086475" cy="1219200"/>
+                    </a:xfrm>
+                    <a:prstGeom prst="rect">
+                      <a:avLst/>
+                    </a:prstGeom>
+                  </pic:spPr>
+                </pic:pic>
+              </a:graphicData>
+            </a:graphic>
+          </wp:anchor>
+        </w:drawing>
+      </w:r>
+      <w:r>
+        <w:rPr>
+          <w:rFonts w:ascii="Times New Roman" w:hAnsi="Times New Roman"/>
+          <w:sz w:val="28"/>
+          <w:szCs w:val="28"/>
+        </w:rPr>
+        <w:t xml:space="preserve"> </w:t>
+      </w:r>
+    </w:p>
+    <w:p>
+      <w:pPr>
+        <w:pStyle w:val="Normal"/>
+        <w:bidi w:val="0"/>
+        <w:spacing w:lineRule="auto" w:line="360" w:before="57" w:after="57"/>
+        <w:ind w:left="0" w:right="0" w:firstLine="850"/>
+        <w:jc w:val="both"/>
+        <w:rPr>
+          <w:rFonts w:ascii="Times New Roman" w:hAnsi="Times New Roman"/>
+          <w:sz w:val="28"/>
+          <w:szCs w:val="28"/>
+        </w:rPr>
+      </w:pPr>
+      <w:r>
+        <w:drawing>
+          <wp:anchor behindDoc="0" distT="0" distB="0" distL="0" distR="0" simplePos="0" locked="0" layoutInCell="0" allowOverlap="1" relativeHeight="16">
+            <wp:simplePos x="0" y="0"/>
+            <wp:positionH relativeFrom="column">
+              <wp:align>center</wp:align>
+            </wp:positionH>
+            <wp:positionV relativeFrom="paragraph">
+              <wp:posOffset>635</wp:posOffset>
+            </wp:positionV>
+            <wp:extent cx="6120130" cy="1247140"/>
+            <wp:effectExtent l="0" t="0" r="0" b="0"/>
+            <wp:wrapSquare wrapText="largest"/>
+            <wp:docPr id="15" name="Изображение15" descr=""/>
+            <wp:cNvGraphicFramePr>
+              <a:graphicFrameLocks xmlns:a="http://schemas.openxmlformats.org/drawingml/2006/main" noChangeAspect="1"/>
+            </wp:cNvGraphicFramePr>
+            <a:graphic xmlns:a="http://schemas.openxmlformats.org/drawingml/2006/main">
+              <a:graphicData uri="http://schemas.openxmlformats.org/drawingml/2006/picture">
+                <pic:pic xmlns:pic="http://schemas.openxmlformats.org/drawingml/2006/picture">
+                  <pic:nvPicPr>
+                    <pic:cNvPr id="15" name="Изображение15" descr=""/>
+                    <pic:cNvPicPr>
+                      <a:picLocks noChangeAspect="1" noChangeArrowheads="1"/>
+                    </pic:cNvPicPr>
+                  </pic:nvPicPr>
+                  <pic:blipFill>
+                    <a:blip r:embed="rId16"/>
+                    <a:stretch>
+                      <a:fillRect/>
+                    </a:stretch>
+                  </pic:blipFill>
+                  <pic:spPr bwMode="auto">
+                    <a:xfrm>
+                      <a:off x="0" y="0"/>
+                      <a:ext cx="6120130" cy="1247140"/>
+                    </a:xfrm>
+                    <a:prstGeom prst="rect">
+                      <a:avLst/>
+                    </a:prstGeom>
+                  </pic:spPr>
+                </pic:pic>
+              </a:graphicData>
+            </a:graphic>
+          </wp:anchor>
+        </w:drawing>
+      </w:r>
+      <w:r>
+        <w:rPr>
+          <w:rFonts w:ascii="Times New Roman" w:hAnsi="Times New Roman"/>
+          <w:sz w:val="28"/>
+          <w:szCs w:val="28"/>
+        </w:rPr>
+        <w:t xml:space="preserve"> </w:t>
+      </w:r>
+    </w:p>
+    <w:p>
+      <w:pPr>
+        <w:pStyle w:val="Normal"/>
+        <w:bidi w:val="0"/>
+        <w:spacing w:lineRule="auto" w:line="360" w:before="57" w:after="57"/>
+        <w:ind w:left="0" w:right="0" w:firstLine="850"/>
+        <w:jc w:val="both"/>
+        <w:rPr>
+          <w:rFonts w:ascii="Times New Roman" w:hAnsi="Times New Roman"/>
+          <w:sz w:val="28"/>
+          <w:szCs w:val="28"/>
+        </w:rPr>
+      </w:pPr>
+      <w:r>
+        <w:rPr>
+          <w:rFonts w:ascii="Times New Roman" w:hAnsi="Times New Roman"/>
+          <w:sz w:val="28"/>
+          <w:szCs w:val="28"/>
+        </w:rPr>
+        <w:t>Когда идет ссылка на другой бин, то тип его известен и совпадение может произойти, как в кейсе выше. Но когда применяются примитивные типы в конструкторе, то Spring может не понять какой тип нужно использовать. Поэтому нужно ему помочь в этом.</w:t>
+      </w:r>
+    </w:p>
+    <w:p>
+      <w:pPr>
+        <w:pStyle w:val="Normal"/>
+        <w:bidi w:val="0"/>
+        <w:spacing w:lineRule="auto" w:line="360" w:before="57" w:after="57"/>
+        <w:ind w:left="0" w:right="0" w:firstLine="850"/>
+        <w:jc w:val="both"/>
+        <w:rPr>
+          <w:rFonts w:ascii="Times New Roman" w:hAnsi="Times New Roman"/>
+          <w:sz w:val="28"/>
+          <w:szCs w:val="28"/>
+        </w:rPr>
+      </w:pPr>
+      <w:r>
+        <w:drawing>
+          <wp:anchor behindDoc="0" distT="0" distB="0" distL="0" distR="0" simplePos="0" locked="0" layoutInCell="0" allowOverlap="1" relativeHeight="17">
+            <wp:simplePos x="0" y="0"/>
+            <wp:positionH relativeFrom="column">
+              <wp:align>center</wp:align>
+            </wp:positionH>
+            <wp:positionV relativeFrom="paragraph">
+              <wp:posOffset>635</wp:posOffset>
+            </wp:positionV>
+            <wp:extent cx="6120130" cy="1118235"/>
+            <wp:effectExtent l="0" t="0" r="0" b="0"/>
+            <wp:wrapSquare wrapText="largest"/>
+            <wp:docPr id="16" name="Изображение16" descr=""/>
+            <wp:cNvGraphicFramePr>
+              <a:graphicFrameLocks xmlns:a="http://schemas.openxmlformats.org/drawingml/2006/main" noChangeAspect="1"/>
+            </wp:cNvGraphicFramePr>
+            <a:graphic xmlns:a="http://schemas.openxmlformats.org/drawingml/2006/main">
+              <a:graphicData uri="http://schemas.openxmlformats.org/drawingml/2006/picture">
+                <pic:pic xmlns:pic="http://schemas.openxmlformats.org/drawingml/2006/picture">
+                  <pic:nvPicPr>
+                    <pic:cNvPr id="16" name="Изображение16" descr=""/>
+                    <pic:cNvPicPr>
+                      <a:picLocks noChangeAspect="1" noChangeArrowheads="1"/>
+                    </pic:cNvPicPr>
+                  </pic:nvPicPr>
+                  <pic:blipFill>
+                    <a:blip r:embed="rId17"/>
+                    <a:stretch>
+                      <a:fillRect/>
+                    </a:stretch>
+                  </pic:blipFill>
+                  <pic:spPr bwMode="auto">
+                    <a:xfrm>
+                      <a:off x="0" y="0"/>
+                      <a:ext cx="6120130" cy="1118235"/>
+                    </a:xfrm>
+                    <a:prstGeom prst="rect">
+                      <a:avLst/>
+                    </a:prstGeom>
+                  </pic:spPr>
+                </pic:pic>
+              </a:graphicData>
+            </a:graphic>
+          </wp:anchor>
+        </w:drawing>
+      </w:r>
+      <w:r>
+        <w:rPr>
+          <w:rFonts w:ascii="Times New Roman" w:hAnsi="Times New Roman"/>
+          <w:sz w:val="28"/>
+          <w:szCs w:val="28"/>
+        </w:rPr>
+        <w:t xml:space="preserve"> </w:t>
+      </w:r>
+    </w:p>
+    <w:p>
+      <w:pPr>
+        <w:pStyle w:val="Normal"/>
+        <w:bidi w:val="0"/>
+        <w:spacing w:lineRule="auto" w:line="360" w:before="57" w:after="57"/>
+        <w:ind w:left="0" w:right="0" w:firstLine="850"/>
+        <w:jc w:val="both"/>
+        <w:rPr>
+          <w:rFonts w:ascii="Times New Roman" w:hAnsi="Times New Roman"/>
+          <w:sz w:val="28"/>
+          <w:szCs w:val="28"/>
+        </w:rPr>
+      </w:pPr>
+      <w:r>
+        <w:drawing>
+          <wp:anchor behindDoc="0" distT="0" distB="0" distL="0" distR="0" simplePos="0" locked="0" layoutInCell="0" allowOverlap="1" relativeHeight="18">
+            <wp:simplePos x="0" y="0"/>
+            <wp:positionH relativeFrom="column">
+              <wp:align>center</wp:align>
+            </wp:positionH>
+            <wp:positionV relativeFrom="paragraph">
+              <wp:posOffset>635</wp:posOffset>
+            </wp:positionV>
+            <wp:extent cx="6120130" cy="855345"/>
+            <wp:effectExtent l="0" t="0" r="0" b="0"/>
+            <wp:wrapSquare wrapText="largest"/>
+            <wp:docPr id="17" name="Изображение17" descr=""/>
+            <wp:cNvGraphicFramePr>
+              <a:graphicFrameLocks xmlns:a="http://schemas.openxmlformats.org/drawingml/2006/main" noChangeAspect="1"/>
+            </wp:cNvGraphicFramePr>
+            <a:graphic xmlns:a="http://schemas.openxmlformats.org/drawingml/2006/main">
+              <a:graphicData uri="http://schemas.openxmlformats.org/drawingml/2006/picture">
+                <pic:pic xmlns:pic="http://schemas.openxmlformats.org/drawingml/2006/picture">
+                  <pic:nvPicPr>
+                    <pic:cNvPr id="17" name="Изображение17" descr=""/>
+                    <pic:cNvPicPr>
+                      <a:picLocks noChangeAspect="1" noChangeArrowheads="1"/>
+                    </pic:cNvPicPr>
+                  </pic:nvPicPr>
+                  <pic:blipFill>
+                    <a:blip r:embed="rId18"/>
+                    <a:stretch>
+                      <a:fillRect/>
+                    </a:stretch>
+                  </pic:blipFill>
+                  <pic:spPr bwMode="auto">
+                    <a:xfrm>
+                      <a:off x="0" y="0"/>
+                      <a:ext cx="6120130" cy="855345"/>
+                    </a:xfrm>
+                    <a:prstGeom prst="rect">
+                      <a:avLst/>
+                    </a:prstGeom>
+                  </pic:spPr>
+                </pic:pic>
+              </a:graphicData>
+            </a:graphic>
+          </wp:anchor>
+        </w:drawing>
+      </w:r>
+      <w:r>
+        <w:rPr>
+          <w:rFonts w:ascii="Times New Roman" w:hAnsi="Times New Roman"/>
+          <w:sz w:val="28"/>
+          <w:szCs w:val="28"/>
+        </w:rPr>
+        <w:t xml:space="preserve"> </w:t>
+      </w:r>
+    </w:p>
+    <w:p>
+      <w:pPr>
+        <w:pStyle w:val="Normal"/>
+        <w:bidi w:val="0"/>
+        <w:spacing w:lineRule="auto" w:line="360" w:before="57" w:after="57"/>
+        <w:ind w:left="0" w:right="0" w:firstLine="850"/>
+        <w:jc w:val="both"/>
+        <w:rPr>
+          <w:rFonts w:ascii="Times New Roman" w:hAnsi="Times New Roman"/>
+          <w:sz w:val="28"/>
+          <w:szCs w:val="28"/>
+        </w:rPr>
+      </w:pPr>
+      <w:r>
+        <w:rPr>
+          <w:rFonts w:ascii="Times New Roman" w:hAnsi="Times New Roman"/>
+          <w:sz w:val="28"/>
+          <w:szCs w:val="28"/>
+        </w:rPr>
+        <w:t>Так же можно задавать индекс аргументов конструктора в bean definition.</w:t>
+      </w:r>
+    </w:p>
+    <w:p>
+      <w:pPr>
+        <w:pStyle w:val="Normal"/>
+        <w:bidi w:val="0"/>
+        <w:spacing w:lineRule="auto" w:line="360" w:before="57" w:after="57"/>
+        <w:ind w:left="0" w:right="0" w:firstLine="850"/>
+        <w:jc w:val="both"/>
+        <w:rPr>
+          <w:rFonts w:ascii="Times New Roman" w:hAnsi="Times New Roman"/>
+          <w:sz w:val="28"/>
+          <w:szCs w:val="28"/>
+        </w:rPr>
+      </w:pPr>
+      <w:r>
+        <w:drawing>
+          <wp:anchor behindDoc="0" distT="0" distB="0" distL="0" distR="0" simplePos="0" locked="0" layoutInCell="0" allowOverlap="1" relativeHeight="19">
+            <wp:simplePos x="0" y="0"/>
+            <wp:positionH relativeFrom="column">
+              <wp:align>center</wp:align>
+            </wp:positionH>
+            <wp:positionV relativeFrom="paragraph">
+              <wp:posOffset>635</wp:posOffset>
+            </wp:positionV>
+            <wp:extent cx="6120130" cy="812165"/>
+            <wp:effectExtent l="0" t="0" r="0" b="0"/>
+            <wp:wrapSquare wrapText="largest"/>
+            <wp:docPr id="18" name="Изображение18" descr=""/>
+            <wp:cNvGraphicFramePr>
+              <a:graphicFrameLocks xmlns:a="http://schemas.openxmlformats.org/drawingml/2006/main" noChangeAspect="1"/>
+            </wp:cNvGraphicFramePr>
+            <a:graphic xmlns:a="http://schemas.openxmlformats.org/drawingml/2006/main">
+              <a:graphicData uri="http://schemas.openxmlformats.org/drawingml/2006/picture">
+                <pic:pic xmlns:pic="http://schemas.openxmlformats.org/drawingml/2006/picture">
+                  <pic:nvPicPr>
+                    <pic:cNvPr id="18" name="Изображение18" descr=""/>
+                    <pic:cNvPicPr>
+                      <a:picLocks noChangeAspect="1" noChangeArrowheads="1"/>
+                    </pic:cNvPicPr>
+                  </pic:nvPicPr>
+                  <pic:blipFill>
+                    <a:blip r:embed="rId19"/>
+                    <a:stretch>
+                      <a:fillRect/>
+                    </a:stretch>
+                  </pic:blipFill>
+                  <pic:spPr bwMode="auto">
+                    <a:xfrm>
+                      <a:off x="0" y="0"/>
+                      <a:ext cx="6120130" cy="812165"/>
+                    </a:xfrm>
+                    <a:prstGeom prst="rect">
+                      <a:avLst/>
+                    </a:prstGeom>
+                  </pic:spPr>
+                </pic:pic>
+              </a:graphicData>
+            </a:graphic>
+          </wp:anchor>
+        </w:drawing>
+      </w:r>
+      <w:r>
+        <w:rPr>
+          <w:rFonts w:ascii="Times New Roman" w:hAnsi="Times New Roman"/>
+          <w:sz w:val="28"/>
+          <w:szCs w:val="28"/>
+        </w:rPr>
+        <w:t xml:space="preserve"> </w:t>
+      </w:r>
+      <w:r>
+        <w:rPr>
+          <w:rFonts w:ascii="Times New Roman" w:hAnsi="Times New Roman"/>
+          <w:sz w:val="28"/>
+          <w:szCs w:val="28"/>
+        </w:rPr>
+        <w:t>При использовании одинаковых примитивных типов в конструкторе, использование индекса в bean definition помогает разрешить двусмысленность.</w:t>
+      </w:r>
+    </w:p>
+    <w:p>
+      <w:pPr>
+        <w:pStyle w:val="Normal"/>
+        <w:bidi w:val="0"/>
+        <w:spacing w:lineRule="auto" w:line="360" w:before="57" w:after="57"/>
+        <w:ind w:left="0" w:right="0" w:firstLine="850"/>
+        <w:jc w:val="both"/>
+        <w:rPr>
+          <w:rFonts w:ascii="Times New Roman" w:hAnsi="Times New Roman"/>
+          <w:sz w:val="28"/>
+          <w:szCs w:val="28"/>
+        </w:rPr>
+      </w:pPr>
+      <w:r>
+        <w:rPr>
+          <w:rFonts w:ascii="Times New Roman" w:hAnsi="Times New Roman"/>
+          <w:sz w:val="28"/>
+          <w:szCs w:val="28"/>
+        </w:rPr>
+        <w:t>Так же можно использовать имя аргументов в конструкторе, чтобы разрешать двусмысленность.</w:t>
+      </w:r>
+    </w:p>
+    <w:p>
+      <w:pPr>
+        <w:pStyle w:val="4"/>
+        <w:numPr>
+          <w:ilvl w:val="3"/>
+          <w:numId w:val="1"/>
+        </w:numPr>
+        <w:rPr>
+          <w:rFonts w:ascii="Times New Roman" w:hAnsi="Times New Roman"/>
+          <w:sz w:val="28"/>
+          <w:szCs w:val="28"/>
+        </w:rPr>
+      </w:pPr>
+      <w:r>
+        <w:drawing>
+          <wp:anchor behindDoc="0" distT="0" distB="0" distL="0" distR="0" simplePos="0" locked="0" layoutInCell="0" allowOverlap="1" relativeHeight="20">
+            <wp:simplePos x="0" y="0"/>
+            <wp:positionH relativeFrom="column">
+              <wp:align>center</wp:align>
+            </wp:positionH>
+            <wp:positionV relativeFrom="paragraph">
+              <wp:posOffset>635</wp:posOffset>
+            </wp:positionV>
+            <wp:extent cx="6120130" cy="884555"/>
+            <wp:effectExtent l="0" t="0" r="0" b="0"/>
+            <wp:wrapSquare wrapText="largest"/>
+            <wp:docPr id="19" name="Изображение19" descr=""/>
+            <wp:cNvGraphicFramePr>
+              <a:graphicFrameLocks xmlns:a="http://schemas.openxmlformats.org/drawingml/2006/main" noChangeAspect="1"/>
+            </wp:cNvGraphicFramePr>
+            <a:graphic xmlns:a="http://schemas.openxmlformats.org/drawingml/2006/main">
+              <a:graphicData uri="http://schemas.openxmlformats.org/drawingml/2006/picture">
+                <pic:pic xmlns:pic="http://schemas.openxmlformats.org/drawingml/2006/picture">
+                  <pic:nvPicPr>
+                    <pic:cNvPr id="19" name="Изображение19" descr=""/>
+                    <pic:cNvPicPr>
+                      <a:picLocks noChangeAspect="1" noChangeArrowheads="1"/>
+                    </pic:cNvPicPr>
+                  </pic:nvPicPr>
+                  <pic:blipFill>
+                    <a:blip r:embed="rId20"/>
+                    <a:stretch>
+                      <a:fillRect/>
+                    </a:stretch>
+                  </pic:blipFill>
+                  <pic:spPr bwMode="auto">
+                    <a:xfrm>
+                      <a:off x="0" y="0"/>
+                      <a:ext cx="6120130" cy="884555"/>
+                    </a:xfrm>
+                    <a:prstGeom prst="rect">
+                      <a:avLst/>
+                    </a:prstGeom>
+                  </pic:spPr>
+                </pic:pic>
+              </a:graphicData>
+            </a:graphic>
+          </wp:anchor>
+        </w:drawing>
+      </w:r>
+      <w:r>
+        <w:rPr/>
+        <w:t>1.4.1.2 Setter-based DI</w:t>
+      </w:r>
+    </w:p>
+    <w:p>
+      <w:pPr>
+        <w:pStyle w:val="Normal"/>
+        <w:bidi w:val="0"/>
+        <w:spacing w:lineRule="auto" w:line="360" w:before="57" w:after="57"/>
+        <w:ind w:left="0" w:right="0" w:firstLine="850"/>
+        <w:jc w:val="both"/>
+        <w:rPr>
+          <w:rFonts w:ascii="Times New Roman" w:hAnsi="Times New Roman"/>
+          <w:sz w:val="28"/>
+          <w:szCs w:val="28"/>
+        </w:rPr>
+      </w:pPr>
+      <w:r>
+        <w:rPr>
+          <w:rFonts w:ascii="Times New Roman" w:hAnsi="Times New Roman"/>
+          <w:sz w:val="28"/>
+          <w:szCs w:val="28"/>
+        </w:rPr>
+      </w:r>
+    </w:p>
+    <w:p>
+      <w:pPr>
+        <w:pStyle w:val="Normal"/>
+        <w:bidi w:val="0"/>
+        <w:spacing w:lineRule="auto" w:line="360" w:before="57" w:after="57"/>
+        <w:ind w:left="0" w:right="0" w:firstLine="850"/>
+        <w:jc w:val="both"/>
+        <w:rPr>
+          <w:rFonts w:ascii="Times New Roman" w:hAnsi="Times New Roman"/>
+          <w:sz w:val="28"/>
+          <w:szCs w:val="28"/>
+        </w:rPr>
+      </w:pPr>
+      <w:r>
+        <w:rPr>
+          <w:rFonts w:ascii="Times New Roman" w:hAnsi="Times New Roman"/>
+          <w:sz w:val="28"/>
+          <w:szCs w:val="28"/>
+        </w:rPr>
+        <w:t>DI базированный на сет методах выполняется контейнером вызывая сеттер методы на бине после выполнения no-args конструктора или no-args статическтого фабричного метода для создания экземпляра вашего бина.</w:t>
+      </w:r>
+    </w:p>
+    <w:p>
+      <w:pPr>
+        <w:pStyle w:val="Normal"/>
+        <w:bidi w:val="0"/>
+        <w:spacing w:lineRule="auto" w:line="360" w:before="57" w:after="57"/>
+        <w:ind w:left="0" w:right="0" w:firstLine="850"/>
+        <w:jc w:val="both"/>
+        <w:rPr>
+          <w:rFonts w:ascii="Times New Roman" w:hAnsi="Times New Roman"/>
+          <w:sz w:val="28"/>
+          <w:szCs w:val="28"/>
+        </w:rPr>
+      </w:pPr>
+      <w:r>
+        <w:rPr>
+          <w:rFonts w:ascii="Times New Roman" w:hAnsi="Times New Roman"/>
+          <w:sz w:val="28"/>
+          <w:szCs w:val="28"/>
+        </w:rPr>
+        <w:t>Может использоваться в том случае, если зависимости опицональны, то есть равны null.</w:t>
+      </w:r>
+    </w:p>
+    <w:p>
+      <w:pPr>
+        <w:pStyle w:val="Normal"/>
+        <w:bidi w:val="0"/>
+        <w:spacing w:lineRule="auto" w:line="360" w:before="57" w:after="57"/>
+        <w:ind w:left="0" w:right="0" w:firstLine="850"/>
+        <w:jc w:val="both"/>
+        <w:rPr>
+          <w:rFonts w:ascii="Times New Roman" w:hAnsi="Times New Roman"/>
+          <w:sz w:val="28"/>
+          <w:szCs w:val="28"/>
+        </w:rPr>
+      </w:pPr>
+      <w:r>
+        <w:rPr>
+          <w:rFonts w:ascii="Times New Roman" w:hAnsi="Times New Roman"/>
+          <w:sz w:val="28"/>
+          <w:szCs w:val="28"/>
+        </w:rPr>
+        <w:t>Так же такой метод DI может быть полезен при разрешении циклических зависимостей, т. к. сеттер DI используется уже после того, как бин текущий и бин зависимостей будут созданы. Соответственно зависимость сможет ввнедриться в нужный бин через сеттер метод.</w:t>
+      </w:r>
+    </w:p>
+    <w:p>
+      <w:pPr>
+        <w:pStyle w:val="Normal"/>
+        <w:bidi w:val="0"/>
+        <w:spacing w:lineRule="auto" w:line="360" w:before="57" w:after="57"/>
+        <w:ind w:left="0" w:right="0" w:firstLine="850"/>
+        <w:jc w:val="both"/>
+        <w:rPr>
+          <w:rFonts w:ascii="Times New Roman" w:hAnsi="Times New Roman"/>
+          <w:sz w:val="28"/>
+          <w:szCs w:val="28"/>
+        </w:rPr>
+      </w:pPr>
+      <w:r>
+        <w:rPr>
+          <w:rFonts w:ascii="Times New Roman" w:hAnsi="Times New Roman"/>
+          <w:sz w:val="28"/>
+          <w:szCs w:val="28"/>
+        </w:rPr>
+        <w:t>Пример XML:</w:t>
+      </w:r>
+    </w:p>
+    <w:p>
+      <w:pPr>
+        <w:pStyle w:val="Normal"/>
+        <w:bidi w:val="0"/>
+        <w:spacing w:lineRule="auto" w:line="360" w:before="57" w:after="57"/>
+        <w:ind w:left="0" w:right="0" w:firstLine="850"/>
+        <w:jc w:val="both"/>
+        <w:rPr>
+          <w:rFonts w:ascii="Times New Roman" w:hAnsi="Times New Roman"/>
+          <w:sz w:val="28"/>
+          <w:szCs w:val="28"/>
+        </w:rPr>
+      </w:pPr>
+      <w:r>
+        <w:drawing>
+          <wp:anchor behindDoc="0" distT="0" distB="0" distL="0" distR="0" simplePos="0" locked="0" layoutInCell="0" allowOverlap="1" relativeHeight="21">
+            <wp:simplePos x="0" y="0"/>
+            <wp:positionH relativeFrom="column">
+              <wp:align>center</wp:align>
+            </wp:positionH>
+            <wp:positionV relativeFrom="paragraph">
+              <wp:posOffset>635</wp:posOffset>
+            </wp:positionV>
+            <wp:extent cx="6120130" cy="1758315"/>
+            <wp:effectExtent l="0" t="0" r="0" b="0"/>
+            <wp:wrapSquare wrapText="largest"/>
+            <wp:docPr id="20" name="Изображение20" descr=""/>
+            <wp:cNvGraphicFramePr>
+              <a:graphicFrameLocks xmlns:a="http://schemas.openxmlformats.org/drawingml/2006/main" noChangeAspect="1"/>
+            </wp:cNvGraphicFramePr>
+            <a:graphic xmlns:a="http://schemas.openxmlformats.org/drawingml/2006/main">
+              <a:graphicData uri="http://schemas.openxmlformats.org/drawingml/2006/picture">
+                <pic:pic xmlns:pic="http://schemas.openxmlformats.org/drawingml/2006/picture">
+                  <pic:nvPicPr>
+                    <pic:cNvPr id="20" name="Изображение20" descr=""/>
+                    <pic:cNvPicPr>
+                      <a:picLocks noChangeAspect="1" noChangeArrowheads="1"/>
+                    </pic:cNvPicPr>
+                  </pic:nvPicPr>
+                  <pic:blipFill>
+                    <a:blip r:embed="rId21"/>
+                    <a:stretch>
+                      <a:fillRect/>
+                    </a:stretch>
+                  </pic:blipFill>
+                  <pic:spPr bwMode="auto">
+                    <a:xfrm>
+                      <a:off x="0" y="0"/>
+                      <a:ext cx="6120130" cy="1758315"/>
+                    </a:xfrm>
+                    <a:prstGeom prst="rect">
+                      <a:avLst/>
+                    </a:prstGeom>
+                  </pic:spPr>
+                </pic:pic>
+              </a:graphicData>
+            </a:graphic>
+          </wp:anchor>
+        </w:drawing>
+      </w:r>
+      <w:r>
+        <w:rPr>
+          <w:rFonts w:ascii="Times New Roman" w:hAnsi="Times New Roman"/>
+          <w:sz w:val="28"/>
+          <w:szCs w:val="28"/>
+        </w:rPr>
+        <w:t xml:space="preserve">  </w:t>
+      </w:r>
+    </w:p>
+    <w:p>
+      <w:pPr>
+        <w:pStyle w:val="Normal"/>
+        <w:bidi w:val="0"/>
+        <w:spacing w:lineRule="auto" w:line="360" w:before="57" w:after="57"/>
+        <w:ind w:left="0" w:right="0" w:firstLine="850"/>
+        <w:jc w:val="both"/>
+        <w:rPr>
+          <w:rFonts w:ascii="Times New Roman" w:hAnsi="Times New Roman"/>
+          <w:sz w:val="28"/>
+          <w:szCs w:val="28"/>
+        </w:rPr>
+      </w:pPr>
+      <w:r>
+        <w:drawing>
+          <wp:anchor behindDoc="0" distT="0" distB="0" distL="0" distR="0" simplePos="0" locked="0" layoutInCell="0" allowOverlap="1" relativeHeight="22">
+            <wp:simplePos x="0" y="0"/>
+            <wp:positionH relativeFrom="column">
+              <wp:align>center</wp:align>
+            </wp:positionH>
+            <wp:positionV relativeFrom="paragraph">
+              <wp:posOffset>635</wp:posOffset>
+            </wp:positionV>
+            <wp:extent cx="5876925" cy="5076825"/>
+            <wp:effectExtent l="0" t="0" r="0" b="0"/>
+            <wp:wrapSquare wrapText="largest"/>
+            <wp:docPr id="21" name="Изображение21" descr=""/>
+            <wp:cNvGraphicFramePr>
+              <a:graphicFrameLocks xmlns:a="http://schemas.openxmlformats.org/drawingml/2006/main" noChangeAspect="1"/>
+            </wp:cNvGraphicFramePr>
+            <a:graphic xmlns:a="http://schemas.openxmlformats.org/drawingml/2006/main">
+              <a:graphicData uri="http://schemas.openxmlformats.org/drawingml/2006/picture">
+                <pic:pic xmlns:pic="http://schemas.openxmlformats.org/drawingml/2006/picture">
+                  <pic:nvPicPr>
+                    <pic:cNvPr id="21" name="Изображение21" descr=""/>
+                    <pic:cNvPicPr>
+                      <a:picLocks noChangeAspect="1" noChangeArrowheads="1"/>
+                    </pic:cNvPicPr>
+                  </pic:nvPicPr>
+                  <pic:blipFill>
+                    <a:blip r:embed="rId22"/>
+                    <a:stretch>
+                      <a:fillRect/>
+                    </a:stretch>
+                  </pic:blipFill>
+                  <pic:spPr bwMode="auto">
+                    <a:xfrm>
+                      <a:off x="0" y="0"/>
+                      <a:ext cx="5876925" cy="5076825"/>
+                    </a:xfrm>
+                    <a:prstGeom prst="rect">
+                      <a:avLst/>
+                    </a:prstGeom>
+                  </pic:spPr>
+                </pic:pic>
+              </a:graphicData>
+            </a:graphic>
+          </wp:anchor>
+        </w:drawing>
+      </w:r>
+      <w:r>
+        <w:rPr>
+          <w:rFonts w:ascii="Times New Roman" w:hAnsi="Times New Roman"/>
+          <w:sz w:val="28"/>
+          <w:szCs w:val="28"/>
+        </w:rPr>
+        <w:t xml:space="preserve"> </w:t>
+      </w:r>
+    </w:p>
+    <w:p>
+      <w:pPr>
+        <w:pStyle w:val="Normal"/>
+        <w:bidi w:val="0"/>
+        <w:spacing w:lineRule="auto" w:line="360" w:before="57" w:after="57"/>
+        <w:ind w:left="0" w:right="0" w:firstLine="850"/>
+        <w:jc w:val="both"/>
+        <w:rPr>
+          <w:rFonts w:ascii="Times New Roman" w:hAnsi="Times New Roman"/>
+          <w:sz w:val="28"/>
+          <w:szCs w:val="28"/>
+        </w:rPr>
+      </w:pPr>
+      <w:r>
+        <w:rPr>
+          <w:rFonts w:ascii="Times New Roman" w:hAnsi="Times New Roman"/>
+          <w:sz w:val="28"/>
+          <w:szCs w:val="28"/>
+        </w:rPr>
+        <w:t>Аналогично Constructor DI можно сделать фабричный метод с несколькими аргументами, которые будут заинжекчены в конструктор в том же порядке:</w:t>
+      </w:r>
+    </w:p>
+    <w:p>
+      <w:pPr>
+        <w:pStyle w:val="Normal"/>
+        <w:bidi w:val="0"/>
+        <w:spacing w:lineRule="auto" w:line="360" w:before="57" w:after="57"/>
+        <w:ind w:left="0" w:right="0" w:firstLine="850"/>
+        <w:jc w:val="both"/>
+        <w:rPr>
+          <w:rFonts w:ascii="Times New Roman" w:hAnsi="Times New Roman"/>
+          <w:sz w:val="28"/>
+          <w:szCs w:val="28"/>
+        </w:rPr>
+      </w:pPr>
+      <w:r>
+        <w:drawing>
+          <wp:anchor behindDoc="0" distT="0" distB="0" distL="0" distR="0" simplePos="0" locked="0" layoutInCell="0" allowOverlap="1" relativeHeight="23">
+            <wp:simplePos x="0" y="0"/>
+            <wp:positionH relativeFrom="column">
+              <wp:align>center</wp:align>
+            </wp:positionH>
+            <wp:positionV relativeFrom="paragraph">
+              <wp:posOffset>635</wp:posOffset>
+            </wp:positionV>
+            <wp:extent cx="6120130" cy="3194685"/>
+            <wp:effectExtent l="0" t="0" r="0" b="0"/>
+            <wp:wrapSquare wrapText="largest"/>
+            <wp:docPr id="22" name="Изображение22" descr=""/>
+            <wp:cNvGraphicFramePr>
+              <a:graphicFrameLocks xmlns:a="http://schemas.openxmlformats.org/drawingml/2006/main" noChangeAspect="1"/>
+            </wp:cNvGraphicFramePr>
+            <a:graphic xmlns:a="http://schemas.openxmlformats.org/drawingml/2006/main">
+              <a:graphicData uri="http://schemas.openxmlformats.org/drawingml/2006/picture">
+                <pic:pic xmlns:pic="http://schemas.openxmlformats.org/drawingml/2006/picture">
+                  <pic:nvPicPr>
+                    <pic:cNvPr id="22" name="Изображение22" descr=""/>
+                    <pic:cNvPicPr>
+                      <a:picLocks noChangeAspect="1" noChangeArrowheads="1"/>
+                    </pic:cNvPicPr>
+                  </pic:nvPicPr>
+                  <pic:blipFill>
+                    <a:blip r:embed="rId23"/>
+                    <a:stretch>
+                      <a:fillRect/>
+                    </a:stretch>
+                  </pic:blipFill>
+                  <pic:spPr bwMode="auto">
+                    <a:xfrm>
+                      <a:off x="0" y="0"/>
+                      <a:ext cx="6120130" cy="3194685"/>
+                    </a:xfrm>
+                    <a:prstGeom prst="rect">
+                      <a:avLst/>
+                    </a:prstGeom>
+                  </pic:spPr>
+                </pic:pic>
+              </a:graphicData>
+            </a:graphic>
+          </wp:anchor>
+        </w:drawing>
+      </w:r>
+      <w:r>
+        <w:rPr>
+          <w:rFonts w:ascii="Times New Roman" w:hAnsi="Times New Roman"/>
+          <w:sz w:val="28"/>
+          <w:szCs w:val="28"/>
+        </w:rPr>
+        <w:t xml:space="preserve"> </w:t>
+      </w:r>
+    </w:p>
+    <w:p>
+      <w:pPr>
+        <w:pStyle w:val="Normal"/>
+        <w:bidi w:val="0"/>
+        <w:spacing w:lineRule="auto" w:line="360" w:before="57" w:after="57"/>
+        <w:ind w:left="0" w:right="0" w:firstLine="850"/>
+        <w:jc w:val="both"/>
+        <w:rPr>
+          <w:rFonts w:ascii="Times New Roman" w:hAnsi="Times New Roman"/>
+          <w:sz w:val="28"/>
+          <w:szCs w:val="28"/>
+        </w:rPr>
+      </w:pPr>
+      <w:r>
+        <w:drawing>
+          <wp:anchor behindDoc="0" distT="0" distB="0" distL="0" distR="0" simplePos="0" locked="0" layoutInCell="0" allowOverlap="1" relativeHeight="24">
+            <wp:simplePos x="0" y="0"/>
+            <wp:positionH relativeFrom="column">
+              <wp:align>center</wp:align>
+            </wp:positionH>
+            <wp:positionV relativeFrom="paragraph">
+              <wp:posOffset>635</wp:posOffset>
+            </wp:positionV>
+            <wp:extent cx="6120130" cy="1437640"/>
+            <wp:effectExtent l="0" t="0" r="0" b="0"/>
+            <wp:wrapSquare wrapText="largest"/>
+            <wp:docPr id="23" name="Изображение23" descr=""/>
+            <wp:cNvGraphicFramePr>
+              <a:graphicFrameLocks xmlns:a="http://schemas.openxmlformats.org/drawingml/2006/main" noChangeAspect="1"/>
+            </wp:cNvGraphicFramePr>
+            <a:graphic xmlns:a="http://schemas.openxmlformats.org/drawingml/2006/main">
+              <a:graphicData uri="http://schemas.openxmlformats.org/drawingml/2006/picture">
+                <pic:pic xmlns:pic="http://schemas.openxmlformats.org/drawingml/2006/picture">
+                  <pic:nvPicPr>
+                    <pic:cNvPr id="23" name="Изображение23" descr=""/>
+                    <pic:cNvPicPr>
+                      <a:picLocks noChangeAspect="1" noChangeArrowheads="1"/>
+                    </pic:cNvPicPr>
+                  </pic:nvPicPr>
+                  <pic:blipFill>
+                    <a:blip r:embed="rId24"/>
+                    <a:stretch>
+                      <a:fillRect/>
+                    </a:stretch>
+                  </pic:blipFill>
+                  <pic:spPr bwMode="auto">
+                    <a:xfrm>
+                      <a:off x="0" y="0"/>
+                      <a:ext cx="6120130" cy="1437640"/>
+                    </a:xfrm>
+                    <a:prstGeom prst="rect">
+                      <a:avLst/>
+                    </a:prstGeom>
+                  </pic:spPr>
+                </pic:pic>
+              </a:graphicData>
+            </a:graphic>
+          </wp:anchor>
+        </w:drawing>
+      </w:r>
+      <w:r>
+        <w:rPr>
+          <w:rFonts w:ascii="Times New Roman" w:hAnsi="Times New Roman"/>
+          <w:sz w:val="28"/>
+          <w:szCs w:val="28"/>
+        </w:rPr>
+        <w:t xml:space="preserve"> </w:t>
+      </w:r>
+    </w:p>
+    <w:p>
+      <w:pPr>
+        <w:pStyle w:val="3"/>
+        <w:numPr>
+          <w:ilvl w:val="2"/>
+          <w:numId w:val="2"/>
+        </w:numPr>
+        <w:rPr>
+          <w:rFonts w:ascii="Times New Roman" w:hAnsi="Times New Roman"/>
+          <w:sz w:val="28"/>
+          <w:szCs w:val="28"/>
+        </w:rPr>
+      </w:pPr>
+      <w:r>
+        <w:rPr/>
+        <w:t>1.4.2 Dependencies and Configuration in details.</w:t>
+      </w:r>
+    </w:p>
+    <w:p>
+      <w:pPr>
+        <w:pStyle w:val="Normal"/>
+        <w:bidi w:val="0"/>
+        <w:spacing w:lineRule="auto" w:line="360" w:before="57" w:after="57"/>
+        <w:ind w:left="0" w:right="0" w:firstLine="850"/>
+        <w:jc w:val="both"/>
+        <w:rPr>
+          <w:rFonts w:ascii="Times New Roman" w:hAnsi="Times New Roman"/>
+          <w:sz w:val="28"/>
+          <w:szCs w:val="28"/>
+        </w:rPr>
+      </w:pPr>
+      <w:r>
+        <w:rPr>
+          <w:rFonts w:ascii="Times New Roman" w:hAnsi="Times New Roman"/>
+          <w:sz w:val="28"/>
+          <w:szCs w:val="28"/>
+        </w:rPr>
+      </w:r>
+    </w:p>
+    <w:p>
+      <w:pPr>
+        <w:pStyle w:val="Normal"/>
+        <w:bidi w:val="0"/>
+        <w:spacing w:lineRule="auto" w:line="360" w:before="57" w:after="57"/>
+        <w:ind w:left="0" w:right="0" w:firstLine="850"/>
+        <w:jc w:val="both"/>
+        <w:rPr>
+          <w:rFonts w:ascii="Times New Roman" w:hAnsi="Times New Roman"/>
+          <w:sz w:val="28"/>
+          <w:szCs w:val="28"/>
+        </w:rPr>
+      </w:pPr>
+      <w:r>
+        <w:rPr>
+          <w:rFonts w:ascii="Times New Roman" w:hAnsi="Times New Roman"/>
+          <w:sz w:val="28"/>
+          <w:szCs w:val="28"/>
+        </w:rPr>
+        <w:t>Для установки значений через сеттеры можно использовать p-namespace, который используется как property элемент. К примеру:</w:t>
+      </w:r>
+    </w:p>
+    <w:p>
+      <w:pPr>
+        <w:pStyle w:val="Normal"/>
+        <w:bidi w:val="0"/>
+        <w:spacing w:lineRule="auto" w:line="360" w:before="57" w:after="57"/>
+        <w:ind w:left="0" w:right="0" w:firstLine="850"/>
+        <w:jc w:val="both"/>
+        <w:rPr>
+          <w:rFonts w:ascii="Times New Roman" w:hAnsi="Times New Roman"/>
+          <w:sz w:val="28"/>
+          <w:szCs w:val="28"/>
+        </w:rPr>
+      </w:pPr>
+      <w:r>
+        <w:drawing>
+          <wp:anchor behindDoc="0" distT="0" distB="0" distL="0" distR="0" simplePos="0" locked="0" layoutInCell="0" allowOverlap="1" relativeHeight="25">
+            <wp:simplePos x="0" y="0"/>
+            <wp:positionH relativeFrom="column">
+              <wp:align>center</wp:align>
+            </wp:positionH>
+            <wp:positionV relativeFrom="paragraph">
+              <wp:posOffset>635</wp:posOffset>
+            </wp:positionV>
+            <wp:extent cx="6120130" cy="1334135"/>
+            <wp:effectExtent l="0" t="0" r="0" b="0"/>
+            <wp:wrapSquare wrapText="largest"/>
+            <wp:docPr id="24" name="Изображение24" descr=""/>
+            <wp:cNvGraphicFramePr>
+              <a:graphicFrameLocks xmlns:a="http://schemas.openxmlformats.org/drawingml/2006/main" noChangeAspect="1"/>
+            </wp:cNvGraphicFramePr>
+            <a:graphic xmlns:a="http://schemas.openxmlformats.org/drawingml/2006/main">
+              <a:graphicData uri="http://schemas.openxmlformats.org/drawingml/2006/picture">
+                <pic:pic xmlns:pic="http://schemas.openxmlformats.org/drawingml/2006/picture">
+                  <pic:nvPicPr>
+                    <pic:cNvPr id="24" name="Изображение24" descr=""/>
+                    <pic:cNvPicPr>
+                      <a:picLocks noChangeAspect="1" noChangeArrowheads="1"/>
+                    </pic:cNvPicPr>
+                  </pic:nvPicPr>
+                  <pic:blipFill>
+                    <a:blip r:embed="rId25"/>
+                    <a:stretch>
+                      <a:fillRect/>
+                    </a:stretch>
+                  </pic:blipFill>
+                  <pic:spPr bwMode="auto">
+                    <a:xfrm>
+                      <a:off x="0" y="0"/>
+                      <a:ext cx="6120130" cy="1334135"/>
+                    </a:xfrm>
+                    <a:prstGeom prst="rect">
+                      <a:avLst/>
+                    </a:prstGeom>
+                  </pic:spPr>
+                </pic:pic>
+              </a:graphicData>
+            </a:graphic>
+          </wp:anchor>
+        </w:drawing>
+      </w:r>
+      <w:r>
+        <w:rPr>
+          <w:rFonts w:ascii="Times New Roman" w:hAnsi="Times New Roman"/>
+          <w:sz w:val="28"/>
+          <w:szCs w:val="28"/>
+        </w:rPr>
+        <w:t xml:space="preserve"> </w:t>
+      </w:r>
+    </w:p>
+    <w:p>
+      <w:pPr>
+        <w:pStyle w:val="Normal"/>
+        <w:bidi w:val="0"/>
+        <w:spacing w:lineRule="auto" w:line="360" w:before="57" w:after="57"/>
+        <w:ind w:left="0" w:right="0" w:firstLine="850"/>
+        <w:jc w:val="both"/>
+        <w:rPr>
+          <w:rFonts w:ascii="Times New Roman" w:hAnsi="Times New Roman"/>
+          <w:sz w:val="28"/>
+          <w:szCs w:val="28"/>
+        </w:rPr>
+      </w:pPr>
+      <w:r>
+        <w:drawing>
+          <wp:anchor behindDoc="0" distT="0" distB="0" distL="0" distR="0" simplePos="0" locked="0" layoutInCell="0" allowOverlap="1" relativeHeight="26">
+            <wp:simplePos x="0" y="0"/>
+            <wp:positionH relativeFrom="column">
+              <wp:align>center</wp:align>
+            </wp:positionH>
+            <wp:positionV relativeFrom="paragraph">
+              <wp:posOffset>635</wp:posOffset>
+            </wp:positionV>
+            <wp:extent cx="6120130" cy="2345055"/>
+            <wp:effectExtent l="0" t="0" r="0" b="0"/>
+            <wp:wrapSquare wrapText="largest"/>
+            <wp:docPr id="25" name="Изображение25" descr=""/>
+            <wp:cNvGraphicFramePr>
+              <a:graphicFrameLocks xmlns:a="http://schemas.openxmlformats.org/drawingml/2006/main" noChangeAspect="1"/>
+            </wp:cNvGraphicFramePr>
+            <a:graphic xmlns:a="http://schemas.openxmlformats.org/drawingml/2006/main">
+              <a:graphicData uri="http://schemas.openxmlformats.org/drawingml/2006/picture">
+                <pic:pic xmlns:pic="http://schemas.openxmlformats.org/drawingml/2006/picture">
+                  <pic:nvPicPr>
+                    <pic:cNvPr id="25" name="Изображение25" descr=""/>
+                    <pic:cNvPicPr>
+                      <a:picLocks noChangeAspect="1" noChangeArrowheads="1"/>
+                    </pic:cNvPicPr>
+                  </pic:nvPicPr>
+                  <pic:blipFill>
+                    <a:blip r:embed="rId26"/>
+                    <a:stretch>
+                      <a:fillRect/>
+                    </a:stretch>
+                  </pic:blipFill>
+                  <pic:spPr bwMode="auto">
+                    <a:xfrm>
+                      <a:off x="0" y="0"/>
+                      <a:ext cx="6120130" cy="2345055"/>
+                    </a:xfrm>
+                    <a:prstGeom prst="rect">
+                      <a:avLst/>
+                    </a:prstGeom>
+                  </pic:spPr>
+                </pic:pic>
+              </a:graphicData>
+            </a:graphic>
+          </wp:anchor>
+        </w:drawing>
+      </w:r>
+      <w:r>
+        <w:rPr>
+          <w:rFonts w:ascii="Times New Roman" w:hAnsi="Times New Roman"/>
+          <w:sz w:val="28"/>
+          <w:szCs w:val="28"/>
+        </w:rPr>
+        <w:t xml:space="preserve">  </w:t>
+      </w:r>
+    </w:p>
+    <w:p>
+      <w:pPr>
+        <w:pStyle w:val="Normal"/>
+        <w:bidi w:val="0"/>
+        <w:spacing w:lineRule="auto" w:line="360" w:before="57" w:after="57"/>
+        <w:ind w:left="0" w:right="0" w:firstLine="850"/>
+        <w:jc w:val="both"/>
+        <w:rPr>
+          <w:rFonts w:ascii="Times New Roman" w:hAnsi="Times New Roman"/>
+          <w:sz w:val="28"/>
+          <w:szCs w:val="28"/>
+        </w:rPr>
+      </w:pPr>
+      <w:r>
+        <w:rPr>
+          <w:rFonts w:ascii="Times New Roman" w:hAnsi="Times New Roman"/>
+          <w:sz w:val="28"/>
+          <w:szCs w:val="28"/>
+        </w:rPr>
+        <w:t>Объявление получается очень кратким, но опечатки обнаруживаются только в рантайме, а не во время разработки. Поэтому лучше использовать IDE.</w:t>
+      </w:r>
+    </w:p>
+    <w:p>
+      <w:pPr>
+        <w:pStyle w:val="Normal"/>
+        <w:bidi w:val="0"/>
+        <w:spacing w:lineRule="auto" w:line="360" w:before="57" w:after="57"/>
+        <w:ind w:left="0" w:right="0" w:firstLine="850"/>
+        <w:jc w:val="both"/>
+        <w:rPr>
+          <w:rFonts w:ascii="Times New Roman" w:hAnsi="Times New Roman"/>
+          <w:sz w:val="28"/>
+          <w:szCs w:val="28"/>
+        </w:rPr>
+      </w:pPr>
+      <w:r>
+        <w:rPr>
+          <w:rFonts w:ascii="Times New Roman" w:hAnsi="Times New Roman"/>
+          <w:sz w:val="28"/>
+          <w:szCs w:val="28"/>
+        </w:rPr>
+        <w:t>Так же дополнительно можно конфигурировать java.util.Properties которые всегда можно взять в приложении.</w:t>
+      </w:r>
+    </w:p>
+    <w:p>
+      <w:pPr>
+        <w:pStyle w:val="Normal"/>
+        <w:bidi w:val="0"/>
+        <w:spacing w:lineRule="auto" w:line="360" w:before="57" w:after="57"/>
+        <w:ind w:left="0" w:right="0" w:firstLine="850"/>
+        <w:jc w:val="both"/>
+        <w:rPr>
+          <w:rFonts w:ascii="Times New Roman" w:hAnsi="Times New Roman"/>
+          <w:sz w:val="28"/>
+          <w:szCs w:val="28"/>
+        </w:rPr>
+      </w:pPr>
+      <w:r>
+        <w:drawing>
+          <wp:anchor behindDoc="0" distT="0" distB="0" distL="0" distR="0" simplePos="0" locked="0" layoutInCell="0" allowOverlap="1" relativeHeight="27">
+            <wp:simplePos x="0" y="0"/>
+            <wp:positionH relativeFrom="column">
+              <wp:align>center</wp:align>
+            </wp:positionH>
+            <wp:positionV relativeFrom="paragraph">
+              <wp:posOffset>635</wp:posOffset>
+            </wp:positionV>
+            <wp:extent cx="6120130" cy="1845310"/>
+            <wp:effectExtent l="0" t="0" r="0" b="0"/>
+            <wp:wrapSquare wrapText="largest"/>
+            <wp:docPr id="26" name="Изображение26" descr=""/>
+            <wp:cNvGraphicFramePr>
+              <a:graphicFrameLocks xmlns:a="http://schemas.openxmlformats.org/drawingml/2006/main" noChangeAspect="1"/>
+            </wp:cNvGraphicFramePr>
+            <a:graphic xmlns:a="http://schemas.openxmlformats.org/drawingml/2006/main">
+              <a:graphicData uri="http://schemas.openxmlformats.org/drawingml/2006/picture">
+                <pic:pic xmlns:pic="http://schemas.openxmlformats.org/drawingml/2006/picture">
+                  <pic:nvPicPr>
+                    <pic:cNvPr id="26" name="Изображение26" descr=""/>
+                    <pic:cNvPicPr>
+                      <a:picLocks noChangeAspect="1" noChangeArrowheads="1"/>
+                    </pic:cNvPicPr>
+                  </pic:nvPicPr>
+                  <pic:blipFill>
+                    <a:blip r:embed="rId27"/>
+                    <a:stretch>
+                      <a:fillRect/>
+                    </a:stretch>
+                  </pic:blipFill>
+                  <pic:spPr bwMode="auto">
+                    <a:xfrm>
+                      <a:off x="0" y="0"/>
+                      <a:ext cx="6120130" cy="1845310"/>
+                    </a:xfrm>
+                    <a:prstGeom prst="rect">
+                      <a:avLst/>
+                    </a:prstGeom>
+                  </pic:spPr>
+                </pic:pic>
+              </a:graphicData>
+            </a:graphic>
+          </wp:anchor>
+        </w:drawing>
+      </w:r>
+      <w:r>
+        <w:rPr>
+          <w:rFonts w:ascii="Times New Roman" w:hAnsi="Times New Roman"/>
+          <w:sz w:val="28"/>
+          <w:szCs w:val="28"/>
+        </w:rPr>
+        <w:t xml:space="preserve"> </w:t>
+      </w:r>
+    </w:p>
+    <w:p>
+      <w:pPr>
+        <w:pStyle w:val="Normal"/>
+        <w:bidi w:val="0"/>
+        <w:spacing w:lineRule="auto" w:line="360" w:before="57" w:after="57"/>
+        <w:ind w:left="0" w:right="0" w:firstLine="850"/>
+        <w:jc w:val="both"/>
+        <w:rPr>
+          <w:rFonts w:ascii="Times New Roman" w:hAnsi="Times New Roman"/>
+          <w:sz w:val="28"/>
+          <w:szCs w:val="28"/>
+        </w:rPr>
+      </w:pPr>
+      <w:r>
+        <w:rPr>
+          <w:rFonts w:ascii="Times New Roman" w:hAnsi="Times New Roman"/>
+          <w:sz w:val="28"/>
+          <w:szCs w:val="28"/>
+        </w:rPr>
+      </w:r>
+    </w:p>
+    <w:p>
+      <w:pPr>
+        <w:pStyle w:val="4"/>
+        <w:numPr>
+          <w:ilvl w:val="3"/>
+          <w:numId w:val="1"/>
+        </w:numPr>
+        <w:spacing w:before="120" w:after="120"/>
+        <w:rPr/>
+      </w:pPr>
+      <w:r>
+        <w:rPr/>
+        <w:t>1.4.2.1 Idref элемент.</w:t>
+      </w:r>
+    </w:p>
+    <w:p>
+      <w:pPr>
+        <w:pStyle w:val="Normal"/>
+        <w:bidi w:val="0"/>
+        <w:spacing w:lineRule="auto" w:line="360" w:before="57" w:after="57"/>
+        <w:ind w:left="0" w:right="0" w:hanging="0"/>
+        <w:jc w:val="both"/>
+        <w:rPr>
+          <w:rFonts w:ascii="Times New Roman" w:hAnsi="Times New Roman"/>
+          <w:sz w:val="28"/>
+          <w:szCs w:val="28"/>
+        </w:rPr>
+      </w:pPr>
+      <w:r>
+        <w:rPr>
+          <w:rFonts w:ascii="Times New Roman" w:hAnsi="Times New Roman"/>
+          <w:sz w:val="28"/>
+          <w:szCs w:val="28"/>
+        </w:rPr>
+      </w:r>
+    </w:p>
+    <w:p>
+      <w:pPr>
+        <w:pStyle w:val="Normal"/>
+        <w:bidi w:val="0"/>
+        <w:spacing w:lineRule="auto" w:line="360" w:before="57" w:after="57"/>
+        <w:ind w:left="0" w:right="0" w:hanging="0"/>
+        <w:jc w:val="both"/>
+        <w:rPr>
+          <w:rFonts w:ascii="Times New Roman" w:hAnsi="Times New Roman"/>
+          <w:sz w:val="28"/>
+          <w:szCs w:val="28"/>
+        </w:rPr>
+      </w:pPr>
+      <w:r>
+        <w:rPr>
+          <w:rFonts w:ascii="Times New Roman" w:hAnsi="Times New Roman"/>
+          <w:sz w:val="28"/>
+          <w:szCs w:val="28"/>
+        </w:rPr>
+        <w:t>Данный элемент позволяет очень легко избежать ошибок при передаче идентификатора бина как зависимость для другого через сеттер или через конструктор.</w:t>
+      </w:r>
+    </w:p>
+    <w:p>
+      <w:pPr>
+        <w:pStyle w:val="Normal"/>
+        <w:bidi w:val="0"/>
+        <w:spacing w:lineRule="auto" w:line="360" w:before="57" w:after="57"/>
+        <w:ind w:left="0" w:right="0" w:hanging="0"/>
+        <w:jc w:val="both"/>
+        <w:rPr>
+          <w:rFonts w:ascii="Times New Roman" w:hAnsi="Times New Roman"/>
+          <w:sz w:val="28"/>
+          <w:szCs w:val="28"/>
+        </w:rPr>
+      </w:pPr>
+      <w:r>
+        <w:rPr>
+          <w:rFonts w:ascii="Times New Roman" w:hAnsi="Times New Roman"/>
+          <w:sz w:val="28"/>
+          <w:szCs w:val="28"/>
+        </w:rPr>
+      </w:r>
+    </w:p>
+    <w:p>
+      <w:pPr>
+        <w:pStyle w:val="Normal"/>
+        <w:bidi w:val="0"/>
+        <w:spacing w:lineRule="auto" w:line="360" w:before="57" w:after="57"/>
+        <w:ind w:left="0" w:right="0" w:hanging="0"/>
+        <w:jc w:val="both"/>
+        <w:rPr>
+          <w:rFonts w:ascii="Times New Roman" w:hAnsi="Times New Roman"/>
+          <w:sz w:val="28"/>
+          <w:szCs w:val="28"/>
+        </w:rPr>
+      </w:pPr>
+      <w:r>
+        <w:rPr>
+          <w:rFonts w:ascii="Times New Roman" w:hAnsi="Times New Roman"/>
+          <w:sz w:val="28"/>
+          <w:szCs w:val="28"/>
         </w:rPr>
       </w:r>
       <w:r>
@@ -1895,6 +3815,7 @@
         </w:tabs>
         <w:ind w:left="0" w:hanging="0"/>
       </w:pPr>
+      <w:rPr/>
     </w:lvl>
     <w:lvl w:ilvl="1">
       <w:start w:val="1"/>
@@ -1908,6 +3829,7 @@
         </w:tabs>
         <w:ind w:left="0" w:hanging="0"/>
       </w:pPr>
+      <w:rPr/>
     </w:lvl>
     <w:lvl w:ilvl="2">
       <w:start w:val="1"/>
@@ -1921,10 +3843,10 @@
         </w:tabs>
         <w:ind w:left="0" w:hanging="0"/>
       </w:pPr>
+      <w:rPr/>
     </w:lvl>
     <w:lvl w:ilvl="3">
       <w:start w:val="1"/>
-      <w:pStyle w:val="4"/>
       <w:numFmt w:val="none"/>
       <w:suff w:val="nothing"/>
       <w:lvlText w:val=""/>
@@ -1935,6 +3857,7 @@
         </w:tabs>
         <w:ind w:left="0" w:hanging="0"/>
       </w:pPr>
+      <w:rPr/>
     </w:lvl>
     <w:lvl w:ilvl="4">
       <w:start w:val="1"/>
@@ -1948,6 +3871,7 @@
         </w:tabs>
         <w:ind w:left="0" w:hanging="0"/>
       </w:pPr>
+      <w:rPr/>
     </w:lvl>
     <w:lvl w:ilvl="5">
       <w:start w:val="1"/>
@@ -1961,6 +3885,7 @@
         </w:tabs>
         <w:ind w:left="0" w:hanging="0"/>
       </w:pPr>
+      <w:rPr/>
     </w:lvl>
     <w:lvl w:ilvl="6">
       <w:start w:val="1"/>
@@ -1974,6 +3899,7 @@
         </w:tabs>
         <w:ind w:left="0" w:hanging="0"/>
       </w:pPr>
+      <w:rPr/>
     </w:lvl>
     <w:lvl w:ilvl="7">
       <w:start w:val="1"/>
@@ -1987,6 +3913,7 @@
         </w:tabs>
         <w:ind w:left="0" w:hanging="0"/>
       </w:pPr>
+      <w:rPr/>
     </w:lvl>
     <w:lvl w:ilvl="8">
       <w:start w:val="1"/>
@@ -2000,6 +3927,7 @@
         </w:tabs>
         <w:ind w:left="0" w:hanging="0"/>
       </w:pPr>
+      <w:rPr/>
     </w:lvl>
   </w:abstractNum>
   <w:abstractNum w:abstractNumId="2">
@@ -2640,6 +4568,125 @@
       <w:rPr>
         <w:rFonts w:ascii="OpenSymbol" w:hAnsi="OpenSymbol" w:cs="OpenSymbol" w:hint="default"/>
       </w:rPr>
+    </w:lvl>
+  </w:abstractNum>
+  <w:abstractNum w:abstractNumId="7">
+    <w:lvl w:ilvl="0">
+      <w:start w:val="1"/>
+      <w:numFmt w:val="none"/>
+      <w:suff w:val="nothing"/>
+      <w:lvlText w:val=""/>
+      <w:lvlJc w:val="left"/>
+      <w:pPr>
+        <w:tabs>
+          <w:tab w:val="num" w:pos="0"/>
+        </w:tabs>
+        <w:ind w:left="0" w:hanging="0"/>
+      </w:pPr>
+    </w:lvl>
+    <w:lvl w:ilvl="1">
+      <w:start w:val="1"/>
+      <w:numFmt w:val="none"/>
+      <w:suff w:val="nothing"/>
+      <w:lvlText w:val=""/>
+      <w:lvlJc w:val="left"/>
+      <w:pPr>
+        <w:tabs>
+          <w:tab w:val="num" w:pos="0"/>
+        </w:tabs>
+        <w:ind w:left="0" w:hanging="0"/>
+      </w:pPr>
+    </w:lvl>
+    <w:lvl w:ilvl="2">
+      <w:start w:val="1"/>
+      <w:numFmt w:val="none"/>
+      <w:suff w:val="nothing"/>
+      <w:lvlText w:val=""/>
+      <w:lvlJc w:val="left"/>
+      <w:pPr>
+        <w:tabs>
+          <w:tab w:val="num" w:pos="0"/>
+        </w:tabs>
+        <w:ind w:left="0" w:hanging="0"/>
+      </w:pPr>
+    </w:lvl>
+    <w:lvl w:ilvl="3">
+      <w:start w:val="1"/>
+      <w:numFmt w:val="none"/>
+      <w:suff w:val="nothing"/>
+      <w:lvlText w:val=""/>
+      <w:lvlJc w:val="left"/>
+      <w:pPr>
+        <w:tabs>
+          <w:tab w:val="num" w:pos="0"/>
+        </w:tabs>
+        <w:ind w:left="0" w:hanging="0"/>
+      </w:pPr>
+    </w:lvl>
+    <w:lvl w:ilvl="4">
+      <w:start w:val="1"/>
+      <w:numFmt w:val="none"/>
+      <w:suff w:val="nothing"/>
+      <w:lvlText w:val=""/>
+      <w:lvlJc w:val="left"/>
+      <w:pPr>
+        <w:tabs>
+          <w:tab w:val="num" w:pos="0"/>
+        </w:tabs>
+        <w:ind w:left="0" w:hanging="0"/>
+      </w:pPr>
+    </w:lvl>
+    <w:lvl w:ilvl="5">
+      <w:start w:val="1"/>
+      <w:numFmt w:val="none"/>
+      <w:suff w:val="nothing"/>
+      <w:lvlText w:val=""/>
+      <w:lvlJc w:val="left"/>
+      <w:pPr>
+        <w:tabs>
+          <w:tab w:val="num" w:pos="0"/>
+        </w:tabs>
+        <w:ind w:left="0" w:hanging="0"/>
+      </w:pPr>
+    </w:lvl>
+    <w:lvl w:ilvl="6">
+      <w:start w:val="1"/>
+      <w:numFmt w:val="none"/>
+      <w:suff w:val="nothing"/>
+      <w:lvlText w:val=""/>
+      <w:lvlJc w:val="left"/>
+      <w:pPr>
+        <w:tabs>
+          <w:tab w:val="num" w:pos="0"/>
+        </w:tabs>
+        <w:ind w:left="0" w:hanging="0"/>
+      </w:pPr>
+    </w:lvl>
+    <w:lvl w:ilvl="7">
+      <w:start w:val="1"/>
+      <w:numFmt w:val="none"/>
+      <w:suff w:val="nothing"/>
+      <w:lvlText w:val=""/>
+      <w:lvlJc w:val="left"/>
+      <w:pPr>
+        <w:tabs>
+          <w:tab w:val="num" w:pos="0"/>
+        </w:tabs>
+        <w:ind w:left="0" w:hanging="0"/>
+      </w:pPr>
+    </w:lvl>
+    <w:lvl w:ilvl="8">
+      <w:start w:val="1"/>
+      <w:numFmt w:val="none"/>
+      <w:suff w:val="nothing"/>
+      <w:lvlText w:val=""/>
+      <w:lvlJc w:val="left"/>
+      <w:pPr>
+        <w:tabs>
+          <w:tab w:val="num" w:pos="0"/>
+        </w:tabs>
+        <w:ind w:left="0" w:hanging="0"/>
+      </w:pPr>
     </w:lvl>
   </w:abstractNum>
   <w:num w:numId="1">
@@ -2659,6 +4706,9 @@
   </w:num>
   <w:num w:numId="6">
     <w:abstractNumId w:val="6"/>
+  </w:num>
+  <w:num w:numId="7">
+    <w:abstractNumId w:val="7"/>
   </w:num>
 </w:numbering>
 </file>

</xml_diff>

<commit_message>
Annotation based configuration metadata
</commit_message>
<xml_diff>
--- a/docs/Spring Doca.docx
+++ b/docs/Spring Doca.docx
@@ -11570,15 +11570,7 @@
           <w:sz w:val="28"/>
           <w:szCs w:val="28"/>
         </w:rPr>
-        <w:t xml:space="preserve">Для наглядности родительский бин можно пометить словом abstract. Это озночает, что на этот бин нельзя будет ссылаться, он не может быть получен при вызове getBean() метода. В таких случаях будет выброшена ошибка. Abstract bean definition будет в итоге выступать в качестве шаблона, который будут использовать дочернии бины при наследовании bean definition. </w:t>
-      </w:r>
-      <w:r>
-        <w:rPr>
-          <w:rFonts w:ascii="Times New Roman" w:hAnsi="Times New Roman"/>
-          <w:sz w:val="28"/>
-          <w:szCs w:val="28"/>
-        </w:rPr>
-        <w:t>+ этот бин не будет создан как синглтон, он будет проигнорирован контейнером.</w:t>
+        <w:t>Для наглядности родительский бин можно пометить словом abstract. Это озночает, что на этот бин нельзя будет ссылаться, он не может быть получен при вызове getBean() метода. В таких случаях будет выброшена ошибка. Abstract bean definition будет в итоге выступать в качестве шаблона, который будут использовать дочернии бины при наследовании bean definition. + этот бин не будет создан как синглтон, он будет проигнорирован контейнером.</w:t>
       </w:r>
     </w:p>
     <w:p>
@@ -11803,31 +11795,7 @@
           <w:sz w:val="28"/>
           <w:szCs w:val="28"/>
         </w:rPr>
-        <w:t xml:space="preserve">Этот интерфейс состоит из двух методов обратного вызова. </w:t>
-      </w:r>
-      <w:r>
-        <w:rPr>
-          <w:rFonts w:ascii="Times New Roman" w:hAnsi="Times New Roman"/>
-          <w:sz w:val="28"/>
-          <w:szCs w:val="28"/>
-        </w:rPr>
-        <w:t xml:space="preserve">После того, как каждый бин инстанс был создан контейнером, пост процессор получает вызовы от контейнера до того, как будут выполнены методы инициализации, такие как afterPropertiesSet или init мметодов. Пост процессор может выполнить любые действия с экзмепляром бина, включая полное игнорирование коллбэка. Обычно пост процессор проверяет </w:t>
-      </w:r>
-      <w:r>
-        <w:rPr>
-          <w:rFonts w:ascii="Times New Roman" w:hAnsi="Times New Roman"/>
-          <w:sz w:val="28"/>
-          <w:szCs w:val="28"/>
-        </w:rPr>
-        <w:t>коллбэки</w:t>
-      </w:r>
-      <w:r>
-        <w:rPr>
-          <w:rFonts w:ascii="Times New Roman" w:hAnsi="Times New Roman"/>
-          <w:sz w:val="28"/>
-          <w:szCs w:val="28"/>
-        </w:rPr>
-        <w:t xml:space="preserve"> или может обернуть бин в прокси. </w:t>
+        <w:t xml:space="preserve">Этот интерфейс состоит из двух методов обратного вызова. После того, как каждый бин инстанс был создан контейнером, пост процессор получает вызовы от контейнера до того, как будут выполнены методы инициализации, такие как afterPropertiesSet или init мметодов. Пост процессор может выполнить любые действия с экзмепляром бина, включая полное игнорирование коллбэка. Обычно пост процессор проверяет коллбэки или может обернуть бин в прокси. </w:t>
       </w:r>
     </w:p>
     <w:p>
@@ -12081,11 +12049,6 @@
         </w:rPr>
       </w:pPr>
       <w:r>
-        <w:rPr>
-          <w:rFonts w:ascii="Times New Roman" w:hAnsi="Times New Roman"/>
-          <w:sz w:val="28"/>
-          <w:szCs w:val="28"/>
-        </w:rPr>
         <w:drawing>
           <wp:anchor behindDoc="0" distT="0" distB="0" distL="0" distR="0" simplePos="0" locked="0" layoutInCell="0" allowOverlap="1" relativeHeight="71">
             <wp:simplePos x="0" y="0"/>
@@ -12290,6 +12253,1234 @@
     </w:p>
     <w:p>
       <w:pPr>
+        <w:pStyle w:val="3"/>
+        <w:numPr>
+          <w:ilvl w:val="2"/>
+          <w:numId w:val="2"/>
+        </w:numPr>
+        <w:rPr>
+          <w:rFonts w:ascii="Times New Roman" w:hAnsi="Times New Roman"/>
+          <w:sz w:val="28"/>
+          <w:szCs w:val="28"/>
+        </w:rPr>
+      </w:pPr>
+      <w:r>
+        <w:rPr/>
+        <w:t>1.8.2 BeanFactoryPostProcessor</w:t>
+      </w:r>
+    </w:p>
+    <w:p>
+      <w:pPr>
+        <w:pStyle w:val="Normal"/>
+        <w:widowControl/>
+        <w:suppressAutoHyphens w:val="true"/>
+        <w:bidi w:val="0"/>
+        <w:spacing w:lineRule="auto" w:line="360" w:before="57" w:after="57"/>
+        <w:ind w:left="0" w:right="0" w:firstLine="850"/>
+        <w:jc w:val="both"/>
+        <w:rPr>
+          <w:rFonts w:ascii="Times New Roman" w:hAnsi="Times New Roman"/>
+          <w:sz w:val="28"/>
+          <w:szCs w:val="28"/>
+        </w:rPr>
+      </w:pPr>
+      <w:r>
+        <w:rPr>
+          <w:rFonts w:ascii="Times New Roman" w:hAnsi="Times New Roman"/>
+          <w:sz w:val="28"/>
+          <w:szCs w:val="28"/>
+        </w:rPr>
+      </w:r>
+    </w:p>
+    <w:p>
+      <w:pPr>
+        <w:pStyle w:val="Normal"/>
+        <w:widowControl/>
+        <w:suppressAutoHyphens w:val="true"/>
+        <w:bidi w:val="0"/>
+        <w:spacing w:lineRule="auto" w:line="360" w:before="57" w:after="57"/>
+        <w:ind w:left="0" w:right="0" w:firstLine="850"/>
+        <w:jc w:val="both"/>
+        <w:rPr>
+          <w:rFonts w:ascii="Times New Roman" w:hAnsi="Times New Roman"/>
+          <w:sz w:val="28"/>
+          <w:szCs w:val="28"/>
+        </w:rPr>
+      </w:pPr>
+      <w:r>
+        <w:rPr>
+          <w:rFonts w:ascii="Times New Roman" w:hAnsi="Times New Roman"/>
+          <w:sz w:val="28"/>
+          <w:szCs w:val="28"/>
+        </w:rPr>
+        <w:t xml:space="preserve">У данного типа постпроцессора схожая семантика с BeanPostProcessor,  с одним главным отличием: данный построцессор манипулирует с конифгурационными метаданными бина. Таким образом, спринг контейнер дает BeanFactoryPostProcessor экземплярам прочитать конфигурационные метаданные и потенциально изменить их до того, как контейнер создаст экземпляры каких либо бинов, </w:t>
+      </w:r>
+      <w:r>
+        <w:rPr>
+          <w:rFonts w:ascii="Times New Roman" w:hAnsi="Times New Roman"/>
+          <w:sz w:val="28"/>
+          <w:szCs w:val="28"/>
+        </w:rPr>
+        <w:t>кроме BeanFactoryPostProcessor бинов.</w:t>
+      </w:r>
+    </w:p>
+    <w:p>
+      <w:pPr>
+        <w:pStyle w:val="Normal"/>
+        <w:widowControl/>
+        <w:suppressAutoHyphens w:val="true"/>
+        <w:bidi w:val="0"/>
+        <w:spacing w:lineRule="auto" w:line="360" w:before="57" w:after="57"/>
+        <w:ind w:left="0" w:right="0" w:firstLine="850"/>
+        <w:jc w:val="both"/>
+        <w:rPr>
+          <w:rFonts w:ascii="Times New Roman" w:hAnsi="Times New Roman"/>
+          <w:sz w:val="28"/>
+          <w:szCs w:val="28"/>
+        </w:rPr>
+      </w:pPr>
+      <w:r>
+        <w:rPr>
+          <w:rFonts w:ascii="Times New Roman" w:hAnsi="Times New Roman"/>
+          <w:sz w:val="28"/>
+          <w:szCs w:val="28"/>
+        </w:rPr>
+        <w:t xml:space="preserve">По аналогии с BeanPostProcessor можно устанавливать порядок с которым эти постпроцессоры будут запускаться , но необходимо имплементировать Ordered интерфейс. </w:t>
+      </w:r>
+    </w:p>
+    <w:p>
+      <w:pPr>
+        <w:pStyle w:val="Normal"/>
+        <w:widowControl/>
+        <w:suppressAutoHyphens w:val="true"/>
+        <w:bidi w:val="0"/>
+        <w:spacing w:lineRule="auto" w:line="360" w:before="57" w:after="57"/>
+        <w:ind w:left="0" w:right="0" w:firstLine="850"/>
+        <w:jc w:val="both"/>
+        <w:rPr>
+          <w:rFonts w:ascii="Times New Roman" w:hAnsi="Times New Roman"/>
+          <w:sz w:val="28"/>
+          <w:szCs w:val="28"/>
+        </w:rPr>
+      </w:pPr>
+      <w:r>
+        <w:rPr>
+          <w:rFonts w:ascii="Times New Roman" w:hAnsi="Times New Roman"/>
+          <w:sz w:val="28"/>
+          <w:szCs w:val="28"/>
+        </w:rPr>
+      </w:r>
+    </w:p>
+    <w:p>
+      <w:pPr>
+        <w:pStyle w:val="3"/>
+        <w:numPr>
+          <w:ilvl w:val="2"/>
+          <w:numId w:val="2"/>
+        </w:numPr>
+        <w:rPr>
+          <w:rFonts w:ascii="Times New Roman" w:hAnsi="Times New Roman"/>
+          <w:sz w:val="28"/>
+          <w:szCs w:val="28"/>
+        </w:rPr>
+      </w:pPr>
+      <w:r>
+        <w:rPr/>
+        <w:t>1.8.3 FactoryBean</w:t>
+      </w:r>
+    </w:p>
+    <w:p>
+      <w:pPr>
+        <w:pStyle w:val="Normal"/>
+        <w:widowControl/>
+        <w:suppressAutoHyphens w:val="true"/>
+        <w:bidi w:val="0"/>
+        <w:spacing w:lineRule="auto" w:line="360" w:before="57" w:after="57"/>
+        <w:ind w:left="0" w:right="0" w:firstLine="850"/>
+        <w:jc w:val="both"/>
+        <w:rPr>
+          <w:rFonts w:ascii="Times New Roman" w:hAnsi="Times New Roman"/>
+          <w:sz w:val="28"/>
+          <w:szCs w:val="28"/>
+        </w:rPr>
+      </w:pPr>
+      <w:r>
+        <w:rPr>
+          <w:rFonts w:ascii="Times New Roman" w:hAnsi="Times New Roman"/>
+          <w:sz w:val="28"/>
+          <w:szCs w:val="28"/>
+        </w:rPr>
+      </w:r>
+    </w:p>
+    <w:p>
+      <w:pPr>
+        <w:pStyle w:val="Normal"/>
+        <w:widowControl/>
+        <w:suppressAutoHyphens w:val="true"/>
+        <w:bidi w:val="0"/>
+        <w:spacing w:lineRule="auto" w:line="360" w:before="57" w:after="57"/>
+        <w:ind w:left="0" w:right="0" w:firstLine="850"/>
+        <w:jc w:val="both"/>
+        <w:rPr>
+          <w:rFonts w:ascii="Times New Roman" w:hAnsi="Times New Roman"/>
+          <w:sz w:val="28"/>
+          <w:szCs w:val="28"/>
+        </w:rPr>
+      </w:pPr>
+      <w:r>
+        <w:rPr>
+          <w:rFonts w:ascii="Times New Roman" w:hAnsi="Times New Roman"/>
+          <w:sz w:val="28"/>
+          <w:szCs w:val="28"/>
+        </w:rPr>
+        <w:t>Можно имплементировать данный интерфейс для того, чтобы расширить логику создания экземпляра в коде. Если есть сложный код для инициализации, то лучше его описать в Java, что потенциально может уменьшить количество XML. Можно создать собственный FactoryBean, написать сложный инициализационный код внутри класса и передать его в контейнер.</w:t>
+      </w:r>
+    </w:p>
+    <w:p>
+      <w:pPr>
+        <w:pStyle w:val="Normal"/>
+        <w:widowControl/>
+        <w:suppressAutoHyphens w:val="true"/>
+        <w:bidi w:val="0"/>
+        <w:spacing w:lineRule="auto" w:line="360" w:before="57" w:after="57"/>
+        <w:ind w:left="0" w:right="0" w:firstLine="850"/>
+        <w:jc w:val="both"/>
+        <w:rPr>
+          <w:rFonts w:ascii="Times New Roman" w:hAnsi="Times New Roman"/>
+          <w:sz w:val="28"/>
+          <w:szCs w:val="28"/>
+        </w:rPr>
+      </w:pPr>
+      <w:r>
+        <w:rPr>
+          <w:rFonts w:ascii="Times New Roman" w:hAnsi="Times New Roman"/>
+          <w:sz w:val="28"/>
+          <w:szCs w:val="28"/>
+        </w:rPr>
+        <w:t>У FactoryBean&lt;T&gt; есть три метода:</w:t>
+      </w:r>
+    </w:p>
+    <w:p>
+      <w:pPr>
+        <w:pStyle w:val="Normal"/>
+        <w:widowControl/>
+        <w:suppressAutoHyphens w:val="true"/>
+        <w:bidi w:val="0"/>
+        <w:spacing w:lineRule="auto" w:line="360" w:before="57" w:after="57"/>
+        <w:ind w:left="0" w:right="0" w:firstLine="850"/>
+        <w:jc w:val="both"/>
+        <w:rPr>
+          <w:rFonts w:ascii="Times New Roman" w:hAnsi="Times New Roman"/>
+          <w:sz w:val="28"/>
+          <w:szCs w:val="28"/>
+        </w:rPr>
+      </w:pPr>
+      <w:r>
+        <w:rPr>
+          <w:rFonts w:ascii="Times New Roman" w:hAnsi="Times New Roman"/>
+          <w:sz w:val="28"/>
+          <w:szCs w:val="28"/>
+        </w:rPr>
+        <w:t xml:space="preserve">getObject() - возвращается инстанс объекта, который создается этой фабрикой. </w:t>
+      </w:r>
+    </w:p>
+    <w:p>
+      <w:pPr>
+        <w:pStyle w:val="Normal"/>
+        <w:widowControl/>
+        <w:suppressAutoHyphens w:val="true"/>
+        <w:bidi w:val="0"/>
+        <w:spacing w:lineRule="auto" w:line="360" w:before="57" w:after="57"/>
+        <w:ind w:left="0" w:right="0" w:firstLine="850"/>
+        <w:jc w:val="both"/>
+        <w:rPr>
+          <w:rFonts w:ascii="Times New Roman" w:hAnsi="Times New Roman"/>
+          <w:sz w:val="28"/>
+          <w:szCs w:val="28"/>
+        </w:rPr>
+      </w:pPr>
+      <w:r>
+        <w:rPr>
+          <w:rFonts w:ascii="Times New Roman" w:hAnsi="Times New Roman"/>
+          <w:sz w:val="28"/>
+          <w:szCs w:val="28"/>
+        </w:rPr>
+        <w:t>IsSingleton() - возвращает true или false. Default — true.</w:t>
+      </w:r>
+    </w:p>
+    <w:p>
+      <w:pPr>
+        <w:pStyle w:val="Normal"/>
+        <w:widowControl/>
+        <w:suppressAutoHyphens w:val="true"/>
+        <w:bidi w:val="0"/>
+        <w:spacing w:lineRule="auto" w:line="360" w:before="57" w:after="57"/>
+        <w:ind w:left="0" w:right="0" w:firstLine="850"/>
+        <w:jc w:val="both"/>
+        <w:rPr>
+          <w:rFonts w:ascii="Times New Roman" w:hAnsi="Times New Roman"/>
+          <w:sz w:val="28"/>
+          <w:szCs w:val="28"/>
+        </w:rPr>
+      </w:pPr>
+      <w:r>
+        <w:rPr>
+          <w:rFonts w:ascii="Times New Roman" w:hAnsi="Times New Roman"/>
+          <w:sz w:val="28"/>
+          <w:szCs w:val="28"/>
+        </w:rPr>
+        <w:t>Class&lt;?&gt; getObjectType() - возвращает тип объекта или null, если типр не известен.</w:t>
+      </w:r>
+    </w:p>
+    <w:p>
+      <w:pPr>
+        <w:pStyle w:val="Normal"/>
+        <w:widowControl/>
+        <w:suppressAutoHyphens w:val="true"/>
+        <w:bidi w:val="0"/>
+        <w:spacing w:lineRule="auto" w:line="360" w:before="57" w:after="57"/>
+        <w:ind w:left="0" w:right="0" w:firstLine="850"/>
+        <w:jc w:val="both"/>
+        <w:rPr>
+          <w:rFonts w:ascii="Times New Roman" w:hAnsi="Times New Roman"/>
+          <w:sz w:val="28"/>
+          <w:szCs w:val="28"/>
+        </w:rPr>
+      </w:pPr>
+      <w:r>
+        <w:rPr>
+          <w:rFonts w:ascii="Times New Roman" w:hAnsi="Times New Roman"/>
+          <w:sz w:val="28"/>
+          <w:szCs w:val="28"/>
+        </w:rPr>
+        <w:t>FactoryBean используется в большом количестве Spring фреймворка. Более 50 имплементации использовано в спринге.</w:t>
+      </w:r>
+    </w:p>
+    <w:p>
+      <w:pPr>
+        <w:pStyle w:val="Normal"/>
+        <w:widowControl/>
+        <w:suppressAutoHyphens w:val="true"/>
+        <w:bidi w:val="0"/>
+        <w:spacing w:lineRule="auto" w:line="360" w:before="57" w:after="57"/>
+        <w:ind w:left="0" w:right="0" w:firstLine="850"/>
+        <w:jc w:val="both"/>
+        <w:rPr>
+          <w:rFonts w:ascii="Times New Roman" w:hAnsi="Times New Roman"/>
+          <w:sz w:val="28"/>
+          <w:szCs w:val="28"/>
+        </w:rPr>
+      </w:pPr>
+      <w:r>
+        <w:rPr>
+          <w:rFonts w:ascii="Times New Roman" w:hAnsi="Times New Roman"/>
+          <w:sz w:val="28"/>
+          <w:szCs w:val="28"/>
+        </w:rPr>
+      </w:r>
+    </w:p>
+    <w:p>
+      <w:pPr>
+        <w:pStyle w:val="2"/>
+        <w:numPr>
+          <w:ilvl w:val="1"/>
+          <w:numId w:val="2"/>
+        </w:numPr>
+        <w:rPr>
+          <w:rFonts w:ascii="Times New Roman" w:hAnsi="Times New Roman"/>
+          <w:sz w:val="28"/>
+          <w:szCs w:val="28"/>
+        </w:rPr>
+      </w:pPr>
+      <w:r>
+        <w:rPr/>
+        <w:t>1.9 Annotation-based Contatiner Configuration</w:t>
+      </w:r>
+    </w:p>
+    <w:p>
+      <w:pPr>
+        <w:pStyle w:val="Normal"/>
+        <w:widowControl/>
+        <w:suppressAutoHyphens w:val="true"/>
+        <w:bidi w:val="0"/>
+        <w:spacing w:lineRule="auto" w:line="360" w:before="57" w:after="57"/>
+        <w:ind w:left="0" w:right="0" w:firstLine="850"/>
+        <w:jc w:val="both"/>
+        <w:rPr>
+          <w:rFonts w:ascii="Times New Roman" w:hAnsi="Times New Roman"/>
+          <w:sz w:val="28"/>
+          <w:szCs w:val="28"/>
+        </w:rPr>
+      </w:pPr>
+      <w:r>
+        <w:rPr>
+          <w:rFonts w:ascii="Times New Roman" w:hAnsi="Times New Roman"/>
+          <w:sz w:val="28"/>
+          <w:szCs w:val="28"/>
+        </w:rPr>
+      </w:r>
+    </w:p>
+    <w:p>
+      <w:pPr>
+        <w:pStyle w:val="3"/>
+        <w:numPr>
+          <w:ilvl w:val="2"/>
+          <w:numId w:val="2"/>
+        </w:numPr>
+        <w:rPr>
+          <w:rFonts w:ascii="Times New Roman" w:hAnsi="Times New Roman"/>
+          <w:sz w:val="28"/>
+          <w:szCs w:val="28"/>
+        </w:rPr>
+      </w:pPr>
+      <w:r>
+        <w:rPr/>
+        <w:t>1.9.1 @Autowired</w:t>
+      </w:r>
+    </w:p>
+    <w:p>
+      <w:pPr>
+        <w:pStyle w:val="Normal"/>
+        <w:widowControl/>
+        <w:suppressAutoHyphens w:val="true"/>
+        <w:bidi w:val="0"/>
+        <w:spacing w:lineRule="auto" w:line="360" w:before="57" w:after="57"/>
+        <w:ind w:left="0" w:right="0" w:firstLine="850"/>
+        <w:jc w:val="both"/>
+        <w:rPr>
+          <w:rFonts w:ascii="Times New Roman" w:hAnsi="Times New Roman"/>
+          <w:sz w:val="28"/>
+          <w:szCs w:val="28"/>
+        </w:rPr>
+      </w:pPr>
+      <w:r>
+        <w:rPr>
+          <w:rFonts w:ascii="Times New Roman" w:hAnsi="Times New Roman"/>
+          <w:sz w:val="28"/>
+          <w:szCs w:val="28"/>
+        </w:rPr>
+      </w:r>
+    </w:p>
+    <w:p>
+      <w:pPr>
+        <w:pStyle w:val="Normal"/>
+        <w:widowControl/>
+        <w:numPr>
+          <w:ilvl w:val="0"/>
+          <w:numId w:val="8"/>
+        </w:numPr>
+        <w:suppressAutoHyphens w:val="true"/>
+        <w:bidi w:val="0"/>
+        <w:spacing w:lineRule="auto" w:line="360" w:before="57" w:after="57"/>
+        <w:jc w:val="both"/>
+        <w:rPr>
+          <w:rFonts w:ascii="Times New Roman" w:hAnsi="Times New Roman"/>
+          <w:sz w:val="28"/>
+          <w:szCs w:val="28"/>
+        </w:rPr>
+      </w:pPr>
+      <w:r>
+        <w:rPr>
+          <w:rFonts w:ascii="Times New Roman" w:hAnsi="Times New Roman"/>
+          <w:sz w:val="28"/>
+          <w:szCs w:val="28"/>
+        </w:rPr>
+        <w:t>Такой тип аннотации можно применять на:</w:t>
+      </w:r>
+    </w:p>
+    <w:p>
+      <w:pPr>
+        <w:pStyle w:val="Normal"/>
+        <w:widowControl/>
+        <w:numPr>
+          <w:ilvl w:val="0"/>
+          <w:numId w:val="8"/>
+        </w:numPr>
+        <w:suppressAutoHyphens w:val="true"/>
+        <w:bidi w:val="0"/>
+        <w:spacing w:lineRule="auto" w:line="360" w:before="57" w:after="57"/>
+        <w:jc w:val="both"/>
+        <w:rPr>
+          <w:rFonts w:ascii="Times New Roman" w:hAnsi="Times New Roman"/>
+          <w:sz w:val="28"/>
+          <w:szCs w:val="28"/>
+        </w:rPr>
+      </w:pPr>
+      <w:r>
+        <w:rPr>
+          <w:rFonts w:ascii="Times New Roman" w:hAnsi="Times New Roman"/>
+          <w:sz w:val="28"/>
+          <w:szCs w:val="28"/>
+        </w:rPr>
+        <w:t>Конструкторах (не обязательно, если один конструктор)</w:t>
+      </w:r>
+    </w:p>
+    <w:p>
+      <w:pPr>
+        <w:pStyle w:val="Normal"/>
+        <w:widowControl/>
+        <w:numPr>
+          <w:ilvl w:val="0"/>
+          <w:numId w:val="8"/>
+        </w:numPr>
+        <w:suppressAutoHyphens w:val="true"/>
+        <w:bidi w:val="0"/>
+        <w:spacing w:lineRule="auto" w:line="360" w:before="57" w:after="57"/>
+        <w:jc w:val="both"/>
+        <w:rPr>
+          <w:rFonts w:ascii="Times New Roman" w:hAnsi="Times New Roman"/>
+          <w:sz w:val="28"/>
+          <w:szCs w:val="28"/>
+        </w:rPr>
+      </w:pPr>
+      <w:r>
+        <w:rPr>
+          <w:rFonts w:ascii="Times New Roman" w:hAnsi="Times New Roman"/>
+          <w:sz w:val="28"/>
+          <w:szCs w:val="28"/>
+        </w:rPr>
+        <w:t>Сеттерах</w:t>
+      </w:r>
+    </w:p>
+    <w:p>
+      <w:pPr>
+        <w:pStyle w:val="Normal"/>
+        <w:widowControl/>
+        <w:numPr>
+          <w:ilvl w:val="0"/>
+          <w:numId w:val="8"/>
+        </w:numPr>
+        <w:suppressAutoHyphens w:val="true"/>
+        <w:bidi w:val="0"/>
+        <w:spacing w:lineRule="auto" w:line="360" w:before="57" w:after="57"/>
+        <w:jc w:val="both"/>
+        <w:rPr>
+          <w:rFonts w:ascii="Times New Roman" w:hAnsi="Times New Roman"/>
+          <w:sz w:val="28"/>
+          <w:szCs w:val="28"/>
+        </w:rPr>
+      </w:pPr>
+      <w:r>
+        <w:rPr>
+          <w:rFonts w:ascii="Times New Roman" w:hAnsi="Times New Roman"/>
+          <w:sz w:val="28"/>
+          <w:szCs w:val="28"/>
+        </w:rPr>
+        <w:t xml:space="preserve">Кастомном методе </w:t>
+      </w:r>
+    </w:p>
+    <w:p>
+      <w:pPr>
+        <w:pStyle w:val="Normal"/>
+        <w:widowControl/>
+        <w:numPr>
+          <w:ilvl w:val="0"/>
+          <w:numId w:val="8"/>
+        </w:numPr>
+        <w:suppressAutoHyphens w:val="true"/>
+        <w:bidi w:val="0"/>
+        <w:spacing w:lineRule="auto" w:line="360" w:before="57" w:after="57"/>
+        <w:jc w:val="both"/>
+        <w:rPr>
+          <w:rFonts w:ascii="Times New Roman" w:hAnsi="Times New Roman"/>
+          <w:sz w:val="28"/>
+          <w:szCs w:val="28"/>
+        </w:rPr>
+      </w:pPr>
+      <w:r>
+        <w:rPr>
+          <w:rFonts w:ascii="Times New Roman" w:hAnsi="Times New Roman"/>
+          <w:sz w:val="28"/>
+          <w:szCs w:val="28"/>
+        </w:rPr>
+        <w:t>На полях бина, миксуя с конструкторами</w:t>
+      </w:r>
+    </w:p>
+    <w:p>
+      <w:pPr>
+        <w:pStyle w:val="Normal"/>
+        <w:widowControl/>
+        <w:numPr>
+          <w:ilvl w:val="0"/>
+          <w:numId w:val="8"/>
+        </w:numPr>
+        <w:suppressAutoHyphens w:val="true"/>
+        <w:bidi w:val="0"/>
+        <w:spacing w:lineRule="auto" w:line="360" w:before="57" w:after="57"/>
+        <w:jc w:val="both"/>
+        <w:rPr>
+          <w:rFonts w:ascii="Times New Roman" w:hAnsi="Times New Roman"/>
+          <w:sz w:val="28"/>
+          <w:szCs w:val="28"/>
+        </w:rPr>
+      </w:pPr>
+      <w:r>
+        <w:rPr>
+          <w:rFonts w:ascii="Times New Roman" w:hAnsi="Times New Roman"/>
+          <w:sz w:val="28"/>
+          <w:szCs w:val="28"/>
+        </w:rPr>
+        <w:t>Над полями, где объявлены массивы классов</w:t>
+      </w:r>
+    </w:p>
+    <w:p>
+      <w:pPr>
+        <w:pStyle w:val="Normal"/>
+        <w:widowControl/>
+        <w:suppressAutoHyphens w:val="true"/>
+        <w:bidi w:val="0"/>
+        <w:spacing w:lineRule="auto" w:line="360" w:before="57" w:after="57"/>
+        <w:ind w:left="0" w:right="0" w:firstLine="850"/>
+        <w:jc w:val="both"/>
+        <w:rPr>
+          <w:rFonts w:ascii="Times New Roman" w:hAnsi="Times New Roman"/>
+          <w:sz w:val="28"/>
+          <w:szCs w:val="28"/>
+        </w:rPr>
+      </w:pPr>
+      <w:r>
+        <w:rPr>
+          <w:rFonts w:ascii="Times New Roman" w:hAnsi="Times New Roman"/>
+          <w:sz w:val="28"/>
+          <w:szCs w:val="28"/>
+        </w:rPr>
+      </w:r>
+    </w:p>
+    <w:p>
+      <w:pPr>
+        <w:pStyle w:val="Normal"/>
+        <w:widowControl/>
+        <w:suppressAutoHyphens w:val="true"/>
+        <w:bidi w:val="0"/>
+        <w:spacing w:lineRule="auto" w:line="360" w:before="57" w:after="57"/>
+        <w:ind w:left="0" w:right="0" w:firstLine="850"/>
+        <w:jc w:val="both"/>
+        <w:rPr>
+          <w:rFonts w:ascii="Times New Roman" w:hAnsi="Times New Roman"/>
+          <w:sz w:val="28"/>
+          <w:szCs w:val="28"/>
+        </w:rPr>
+      </w:pPr>
+      <w:r>
+        <w:rPr>
+          <w:rFonts w:ascii="Times New Roman" w:hAnsi="Times New Roman"/>
+          <w:sz w:val="28"/>
+          <w:szCs w:val="28"/>
+        </w:rPr>
+        <w:t>У этой аннотации имеется атрибут required, который можно задать как false. В этом случае, если не найдено ни одного бина для того, чтобы его заинжектить, в соответствующее поле класса или аргумент метода или конструктора будет проставлен null. Если же @Autowired(required=false) расположен над методом и не найдено никаких бинов для того, чтобы передать его в этот метод, то метод не вызывается вообще.</w:t>
+      </w:r>
+    </w:p>
+    <w:p>
+      <w:pPr>
+        <w:pStyle w:val="Normal"/>
+        <w:widowControl/>
+        <w:suppressAutoHyphens w:val="true"/>
+        <w:bidi w:val="0"/>
+        <w:spacing w:lineRule="auto" w:line="360" w:before="57" w:after="57"/>
+        <w:ind w:left="0" w:right="0" w:firstLine="850"/>
+        <w:jc w:val="both"/>
+        <w:rPr>
+          <w:rFonts w:ascii="Times New Roman" w:hAnsi="Times New Roman"/>
+          <w:sz w:val="28"/>
+          <w:szCs w:val="28"/>
+        </w:rPr>
+      </w:pPr>
+      <w:r>
+        <w:rPr>
+          <w:rFonts w:ascii="Times New Roman" w:hAnsi="Times New Roman"/>
+          <w:sz w:val="28"/>
+          <w:szCs w:val="28"/>
+        </w:rPr>
+        <w:t>Только один конструктор любого данного класса bean-компонента может объявить @Autowired с обязательным атрибутом, установленным в true, что указывает на то, что конструктор выполняет автоматическое связывание при использовании в качестве bean-компонента Spring. Как следствие, если для обязательного атрибута оставить значение по умолчанию true, только один конструктор может быть помечен @Autowired. Если аннотацию объявляют несколько конструкторов, все они должны будут объявить require=false, чтобы их можно было рассматривать как кандидатов на автоматическое связывание (аналог autowire=constructor в XML). Будет выбран конструктор с наибольшим количеством зависимостей, которые могут быть удовлетворены путем сопоставления bean-компонентов в контейнере Spring. Если ни один из кандидатов не может быть удовлетворен, то будет использоваться основной конструктор/конструктор по умолчанию (если он присутствует). Аналогично, если класс объявляет несколько конструкторов, но ни один из них не имеет аннотации @Autowired, то будет использоваться основной конструктор/конструктор по умолчанию (если он присутствует). Если класс вначале объявляет только один конструктор, он всегда будет использоваться.даже если без аннотаций. Обратите внимание, что аннотированный конструктор не обязательно должен быть общедоступным.</w:t>
+      </w:r>
+    </w:p>
+    <w:p>
+      <w:pPr>
+        <w:pStyle w:val="Normal"/>
+        <w:widowControl/>
+        <w:suppressAutoHyphens w:val="true"/>
+        <w:bidi w:val="0"/>
+        <w:spacing w:lineRule="auto" w:line="360" w:before="57" w:after="57"/>
+        <w:ind w:left="0" w:right="0" w:firstLine="850"/>
+        <w:jc w:val="both"/>
+        <w:rPr>
+          <w:rFonts w:ascii="Times New Roman" w:hAnsi="Times New Roman"/>
+          <w:sz w:val="28"/>
+          <w:szCs w:val="28"/>
+        </w:rPr>
+      </w:pPr>
+      <w:r>
+        <w:rPr>
+          <w:rFonts w:ascii="Times New Roman" w:hAnsi="Times New Roman"/>
+          <w:sz w:val="28"/>
+          <w:szCs w:val="28"/>
+        </w:rPr>
+        <w:t>Для необязательных бинов, кторые должны быть автосвязаны, можно использовать Optional класс, либо использовать аннотацию @Nullable от spring’а:</w:t>
+      </w:r>
+    </w:p>
+    <w:p>
+      <w:pPr>
+        <w:pStyle w:val="Normal"/>
+        <w:widowControl/>
+        <w:suppressAutoHyphens w:val="true"/>
+        <w:bidi w:val="0"/>
+        <w:spacing w:lineRule="auto" w:line="360" w:before="57" w:after="57"/>
+        <w:ind w:left="0" w:right="0" w:firstLine="850"/>
+        <w:jc w:val="both"/>
+        <w:rPr>
+          <w:rFonts w:ascii="Times New Roman" w:hAnsi="Times New Roman"/>
+          <w:sz w:val="28"/>
+          <w:szCs w:val="28"/>
+        </w:rPr>
+      </w:pPr>
+      <w:r>
+        <w:drawing>
+          <wp:anchor behindDoc="0" distT="0" distB="0" distL="0" distR="0" simplePos="0" locked="0" layoutInCell="0" allowOverlap="1" relativeHeight="74">
+            <wp:simplePos x="0" y="0"/>
+            <wp:positionH relativeFrom="column">
+              <wp:align>center</wp:align>
+            </wp:positionH>
+            <wp:positionV relativeFrom="paragraph">
+              <wp:posOffset>635</wp:posOffset>
+            </wp:positionV>
+            <wp:extent cx="6120130" cy="2143760"/>
+            <wp:effectExtent l="0" t="0" r="0" b="0"/>
+            <wp:wrapSquare wrapText="largest"/>
+            <wp:docPr id="73" name="Изображение73" descr=""/>
+            <wp:cNvGraphicFramePr>
+              <a:graphicFrameLocks xmlns:a="http://schemas.openxmlformats.org/drawingml/2006/main" noChangeAspect="1"/>
+            </wp:cNvGraphicFramePr>
+            <a:graphic xmlns:a="http://schemas.openxmlformats.org/drawingml/2006/main">
+              <a:graphicData uri="http://schemas.openxmlformats.org/drawingml/2006/picture">
+                <pic:pic xmlns:pic="http://schemas.openxmlformats.org/drawingml/2006/picture">
+                  <pic:nvPicPr>
+                    <pic:cNvPr id="73" name="Изображение73" descr=""/>
+                    <pic:cNvPicPr>
+                      <a:picLocks noChangeAspect="1" noChangeArrowheads="1"/>
+                    </pic:cNvPicPr>
+                  </pic:nvPicPr>
+                  <pic:blipFill>
+                    <a:blip r:embed="rId74"/>
+                    <a:stretch>
+                      <a:fillRect/>
+                    </a:stretch>
+                  </pic:blipFill>
+                  <pic:spPr bwMode="auto">
+                    <a:xfrm>
+                      <a:off x="0" y="0"/>
+                      <a:ext cx="6120130" cy="2143760"/>
+                    </a:xfrm>
+                    <a:prstGeom prst="rect">
+                      <a:avLst/>
+                    </a:prstGeom>
+                  </pic:spPr>
+                </pic:pic>
+              </a:graphicData>
+            </a:graphic>
+          </wp:anchor>
+        </w:drawing>
+      </w:r>
+      <w:r>
+        <w:rPr>
+          <w:rFonts w:ascii="Times New Roman" w:hAnsi="Times New Roman"/>
+          <w:sz w:val="28"/>
+          <w:szCs w:val="28"/>
+        </w:rPr>
+        <w:t xml:space="preserve"> </w:t>
+      </w:r>
+    </w:p>
+    <w:p>
+      <w:pPr>
+        <w:pStyle w:val="Normal"/>
+        <w:widowControl/>
+        <w:suppressAutoHyphens w:val="true"/>
+        <w:bidi w:val="0"/>
+        <w:spacing w:lineRule="auto" w:line="360" w:before="57" w:after="57"/>
+        <w:ind w:left="0" w:right="0" w:firstLine="850"/>
+        <w:jc w:val="both"/>
+        <w:rPr>
+          <w:rFonts w:ascii="Times New Roman" w:hAnsi="Times New Roman"/>
+          <w:sz w:val="28"/>
+          <w:szCs w:val="28"/>
+        </w:rPr>
+      </w:pPr>
+      <w:r>
+        <w:rPr>
+          <w:rFonts w:ascii="Times New Roman" w:hAnsi="Times New Roman"/>
+          <w:sz w:val="28"/>
+          <w:szCs w:val="28"/>
+        </w:rPr>
+        <w:t>Можно использовать @Autowired для уже известных интерфейсов Spring API:</w:t>
+      </w:r>
+    </w:p>
+    <w:p>
+      <w:pPr>
+        <w:pStyle w:val="Normal"/>
+        <w:widowControl/>
+        <w:suppressAutoHyphens w:val="true"/>
+        <w:bidi w:val="0"/>
+        <w:spacing w:lineRule="auto" w:line="360" w:before="57" w:after="57"/>
+        <w:ind w:left="0" w:right="0" w:firstLine="850"/>
+        <w:jc w:val="both"/>
+        <w:rPr>
+          <w:rFonts w:ascii="Times New Roman" w:hAnsi="Times New Roman"/>
+          <w:sz w:val="28"/>
+          <w:szCs w:val="28"/>
+        </w:rPr>
+      </w:pPr>
+      <w:r>
+        <w:rPr>
+          <w:rFonts w:ascii="Times New Roman" w:hAnsi="Times New Roman"/>
+          <w:sz w:val="28"/>
+          <w:szCs w:val="28"/>
+        </w:rPr>
+        <w:t>BeanFactory, ApplicationContext, Environment, ResourceLoader, ApplicationEventPublisher, and MessageSource</w:t>
+      </w:r>
+    </w:p>
+    <w:p>
+      <w:pPr>
+        <w:pStyle w:val="Normal"/>
+        <w:widowControl/>
+        <w:suppressAutoHyphens w:val="true"/>
+        <w:bidi w:val="0"/>
+        <w:spacing w:lineRule="auto" w:line="360" w:before="57" w:after="57"/>
+        <w:ind w:left="0" w:right="0" w:firstLine="850"/>
+        <w:jc w:val="both"/>
+        <w:rPr>
+          <w:rFonts w:ascii="Times New Roman" w:hAnsi="Times New Roman"/>
+          <w:sz w:val="28"/>
+          <w:szCs w:val="28"/>
+        </w:rPr>
+      </w:pPr>
+      <w:r>
+        <w:rPr>
+          <w:rFonts w:ascii="Times New Roman" w:hAnsi="Times New Roman"/>
+          <w:sz w:val="28"/>
+          <w:szCs w:val="28"/>
+        </w:rPr>
+      </w:r>
+    </w:p>
+    <w:p>
+      <w:pPr>
+        <w:pStyle w:val="3"/>
+        <w:numPr>
+          <w:ilvl w:val="2"/>
+          <w:numId w:val="2"/>
+        </w:numPr>
+        <w:rPr>
+          <w:rFonts w:ascii="Times New Roman" w:hAnsi="Times New Roman"/>
+          <w:sz w:val="28"/>
+          <w:szCs w:val="28"/>
+        </w:rPr>
+      </w:pPr>
+      <w:r>
+        <w:rPr/>
+        <w:t>1.9.2 @Primary</w:t>
+      </w:r>
+    </w:p>
+    <w:p>
+      <w:pPr>
+        <w:pStyle w:val="Normal"/>
+        <w:widowControl/>
+        <w:suppressAutoHyphens w:val="true"/>
+        <w:bidi w:val="0"/>
+        <w:spacing w:lineRule="auto" w:line="360" w:before="57" w:after="57"/>
+        <w:ind w:left="0" w:right="0" w:firstLine="850"/>
+        <w:jc w:val="both"/>
+        <w:rPr>
+          <w:rFonts w:ascii="Times New Roman" w:hAnsi="Times New Roman"/>
+          <w:sz w:val="28"/>
+          <w:szCs w:val="28"/>
+        </w:rPr>
+      </w:pPr>
+      <w:r>
+        <w:rPr>
+          <w:rFonts w:ascii="Times New Roman" w:hAnsi="Times New Roman"/>
+          <w:sz w:val="28"/>
+          <w:szCs w:val="28"/>
+        </w:rPr>
+      </w:r>
+    </w:p>
+    <w:p>
+      <w:pPr>
+        <w:pStyle w:val="Normal"/>
+        <w:widowControl/>
+        <w:suppressAutoHyphens w:val="true"/>
+        <w:bidi w:val="0"/>
+        <w:spacing w:lineRule="auto" w:line="360" w:before="57" w:after="57"/>
+        <w:ind w:left="0" w:right="0" w:firstLine="850"/>
+        <w:jc w:val="both"/>
+        <w:rPr>
+          <w:rFonts w:ascii="Times New Roman" w:hAnsi="Times New Roman"/>
+          <w:sz w:val="28"/>
+          <w:szCs w:val="28"/>
+        </w:rPr>
+      </w:pPr>
+      <w:r>
+        <w:rPr>
+          <w:rFonts w:ascii="Times New Roman" w:hAnsi="Times New Roman"/>
+          <w:sz w:val="28"/>
+          <w:szCs w:val="28"/>
+        </w:rPr>
+        <w:t>Т.к. автосвязывание может ссылаться на множество кандидатов, часто необходимо иметь больше контроля над процессом выбора кандидатов для автосвязывания. Один из способов — это использование @Primary аннотации.</w:t>
+      </w:r>
+    </w:p>
+    <w:p>
+      <w:pPr>
+        <w:pStyle w:val="Normal"/>
+        <w:widowControl/>
+        <w:suppressAutoHyphens w:val="true"/>
+        <w:bidi w:val="0"/>
+        <w:spacing w:lineRule="auto" w:line="360" w:before="57" w:after="57"/>
+        <w:ind w:left="0" w:right="0" w:firstLine="850"/>
+        <w:jc w:val="both"/>
+        <w:rPr>
+          <w:rFonts w:ascii="Times New Roman" w:hAnsi="Times New Roman"/>
+          <w:sz w:val="28"/>
+          <w:szCs w:val="28"/>
+        </w:rPr>
+      </w:pPr>
+      <w:r>
+        <w:rPr>
+          <w:rFonts w:ascii="Times New Roman" w:hAnsi="Times New Roman"/>
+          <w:sz w:val="28"/>
+          <w:szCs w:val="28"/>
+        </w:rPr>
+        <w:t>Эта аннотация указывается над определенным бинов, который должен иметь приоритет над остальными бинами данного класса.</w:t>
+      </w:r>
+    </w:p>
+    <w:p>
+      <w:pPr>
+        <w:pStyle w:val="Normal"/>
+        <w:widowControl/>
+        <w:suppressAutoHyphens w:val="true"/>
+        <w:bidi w:val="0"/>
+        <w:spacing w:lineRule="auto" w:line="360" w:before="57" w:after="57"/>
+        <w:ind w:left="0" w:right="0" w:firstLine="850"/>
+        <w:jc w:val="both"/>
+        <w:rPr>
+          <w:rFonts w:ascii="Times New Roman" w:hAnsi="Times New Roman"/>
+          <w:sz w:val="28"/>
+          <w:szCs w:val="28"/>
+        </w:rPr>
+      </w:pPr>
+      <w:r>
+        <w:drawing>
+          <wp:anchor behindDoc="0" distT="0" distB="0" distL="0" distR="0" simplePos="0" locked="0" layoutInCell="0" allowOverlap="1" relativeHeight="75">
+            <wp:simplePos x="0" y="0"/>
+            <wp:positionH relativeFrom="column">
+              <wp:align>center</wp:align>
+            </wp:positionH>
+            <wp:positionV relativeFrom="paragraph">
+              <wp:posOffset>635</wp:posOffset>
+            </wp:positionV>
+            <wp:extent cx="6120130" cy="2042795"/>
+            <wp:effectExtent l="0" t="0" r="0" b="0"/>
+            <wp:wrapSquare wrapText="largest"/>
+            <wp:docPr id="74" name="Изображение74" descr=""/>
+            <wp:cNvGraphicFramePr>
+              <a:graphicFrameLocks xmlns:a="http://schemas.openxmlformats.org/drawingml/2006/main" noChangeAspect="1"/>
+            </wp:cNvGraphicFramePr>
+            <a:graphic xmlns:a="http://schemas.openxmlformats.org/drawingml/2006/main">
+              <a:graphicData uri="http://schemas.openxmlformats.org/drawingml/2006/picture">
+                <pic:pic xmlns:pic="http://schemas.openxmlformats.org/drawingml/2006/picture">
+                  <pic:nvPicPr>
+                    <pic:cNvPr id="74" name="Изображение74" descr=""/>
+                    <pic:cNvPicPr>
+                      <a:picLocks noChangeAspect="1" noChangeArrowheads="1"/>
+                    </pic:cNvPicPr>
+                  </pic:nvPicPr>
+                  <pic:blipFill>
+                    <a:blip r:embed="rId75"/>
+                    <a:stretch>
+                      <a:fillRect/>
+                    </a:stretch>
+                  </pic:blipFill>
+                  <pic:spPr bwMode="auto">
+                    <a:xfrm>
+                      <a:off x="0" y="0"/>
+                      <a:ext cx="6120130" cy="2042795"/>
+                    </a:xfrm>
+                    <a:prstGeom prst="rect">
+                      <a:avLst/>
+                    </a:prstGeom>
+                  </pic:spPr>
+                </pic:pic>
+              </a:graphicData>
+            </a:graphic>
+          </wp:anchor>
+        </w:drawing>
+      </w:r>
+      <w:r>
+        <w:rPr>
+          <w:rFonts w:ascii="Times New Roman" w:hAnsi="Times New Roman"/>
+          <w:sz w:val="28"/>
+          <w:szCs w:val="28"/>
+        </w:rPr>
+        <w:t xml:space="preserve"> </w:t>
+      </w:r>
+    </w:p>
+    <w:p>
+      <w:pPr>
+        <w:pStyle w:val="3"/>
+        <w:numPr>
+          <w:ilvl w:val="2"/>
+          <w:numId w:val="2"/>
+        </w:numPr>
+        <w:rPr>
+          <w:rFonts w:ascii="Times New Roman" w:hAnsi="Times New Roman"/>
+          <w:sz w:val="28"/>
+          <w:szCs w:val="28"/>
+        </w:rPr>
+      </w:pPr>
+      <w:r>
+        <w:rPr/>
+        <w:t>1.9.4 @Qualifier</w:t>
+      </w:r>
+    </w:p>
+    <w:p>
+      <w:pPr>
+        <w:pStyle w:val="Normal"/>
+        <w:widowControl/>
+        <w:suppressAutoHyphens w:val="true"/>
+        <w:bidi w:val="0"/>
+        <w:spacing w:lineRule="auto" w:line="360" w:before="57" w:after="57"/>
+        <w:ind w:left="0" w:right="0" w:firstLine="850"/>
+        <w:jc w:val="both"/>
+        <w:rPr>
+          <w:rFonts w:ascii="Times New Roman" w:hAnsi="Times New Roman"/>
+          <w:sz w:val="28"/>
+          <w:szCs w:val="28"/>
+        </w:rPr>
+      </w:pPr>
+      <w:r>
+        <w:rPr>
+          <w:rFonts w:ascii="Times New Roman" w:hAnsi="Times New Roman"/>
+          <w:sz w:val="28"/>
+          <w:szCs w:val="28"/>
+        </w:rPr>
+      </w:r>
+    </w:p>
+    <w:p>
+      <w:pPr>
+        <w:pStyle w:val="Normal"/>
+        <w:widowControl/>
+        <w:suppressAutoHyphens w:val="true"/>
+        <w:bidi w:val="0"/>
+        <w:spacing w:lineRule="auto" w:line="360" w:before="57" w:after="57"/>
+        <w:ind w:left="0" w:right="0" w:firstLine="850"/>
+        <w:jc w:val="both"/>
+        <w:rPr>
+          <w:rFonts w:ascii="Times New Roman" w:hAnsi="Times New Roman"/>
+          <w:sz w:val="28"/>
+          <w:szCs w:val="28"/>
+        </w:rPr>
+      </w:pPr>
+      <w:r>
+        <w:rPr>
+          <w:rFonts w:ascii="Times New Roman" w:hAnsi="Times New Roman"/>
+          <w:sz w:val="28"/>
+          <w:szCs w:val="28"/>
+        </w:rPr>
+        <w:t xml:space="preserve">@Primary — это эффективный вид для автосвязывания типов с несколькими экземплярами, где один кандидат является более предпочтительным. Когда нужно больше контроля над процессов выбора, то можно использовать @Qualifier аннотацию. </w:t>
+      </w:r>
+      <w:r>
+        <w:rPr>
+          <w:rFonts w:ascii="Times New Roman" w:hAnsi="Times New Roman"/>
+          <w:sz w:val="28"/>
+          <w:szCs w:val="28"/>
+        </w:rPr>
+        <w:t>Благодаря этому можно выбрать тот экземпляр, который нужен по логику данному бину.</w:t>
+      </w:r>
+    </w:p>
+    <w:p>
+      <w:pPr>
+        <w:pStyle w:val="Normal"/>
+        <w:widowControl/>
+        <w:suppressAutoHyphens w:val="true"/>
+        <w:bidi w:val="0"/>
+        <w:spacing w:lineRule="auto" w:line="360" w:before="57" w:after="57"/>
+        <w:ind w:left="0" w:right="0" w:firstLine="850"/>
+        <w:jc w:val="both"/>
+        <w:rPr>
+          <w:rFonts w:ascii="Times New Roman" w:hAnsi="Times New Roman"/>
+          <w:sz w:val="28"/>
+          <w:szCs w:val="28"/>
+        </w:rPr>
+      </w:pPr>
+      <w:r>
+        <w:drawing>
+          <wp:anchor behindDoc="0" distT="0" distB="0" distL="0" distR="0" simplePos="0" locked="0" layoutInCell="0" allowOverlap="1" relativeHeight="76">
+            <wp:simplePos x="0" y="0"/>
+            <wp:positionH relativeFrom="column">
+              <wp:align>center</wp:align>
+            </wp:positionH>
+            <wp:positionV relativeFrom="paragraph">
+              <wp:posOffset>635</wp:posOffset>
+            </wp:positionV>
+            <wp:extent cx="3952875" cy="1333500"/>
+            <wp:effectExtent l="0" t="0" r="0" b="0"/>
+            <wp:wrapSquare wrapText="largest"/>
+            <wp:docPr id="75" name="Изображение75" descr=""/>
+            <wp:cNvGraphicFramePr>
+              <a:graphicFrameLocks xmlns:a="http://schemas.openxmlformats.org/drawingml/2006/main" noChangeAspect="1"/>
+            </wp:cNvGraphicFramePr>
+            <a:graphic xmlns:a="http://schemas.openxmlformats.org/drawingml/2006/main">
+              <a:graphicData uri="http://schemas.openxmlformats.org/drawingml/2006/picture">
+                <pic:pic xmlns:pic="http://schemas.openxmlformats.org/drawingml/2006/picture">
+                  <pic:nvPicPr>
+                    <pic:cNvPr id="75" name="Изображение75" descr=""/>
+                    <pic:cNvPicPr>
+                      <a:picLocks noChangeAspect="1" noChangeArrowheads="1"/>
+                    </pic:cNvPicPr>
+                  </pic:nvPicPr>
+                  <pic:blipFill>
+                    <a:blip r:embed="rId76"/>
+                    <a:stretch>
+                      <a:fillRect/>
+                    </a:stretch>
+                  </pic:blipFill>
+                  <pic:spPr bwMode="auto">
+                    <a:xfrm>
+                      <a:off x="0" y="0"/>
+                      <a:ext cx="3952875" cy="1333500"/>
+                    </a:xfrm>
+                    <a:prstGeom prst="rect">
+                      <a:avLst/>
+                    </a:prstGeom>
+                  </pic:spPr>
+                </pic:pic>
+              </a:graphicData>
+            </a:graphic>
+          </wp:anchor>
+        </w:drawing>
+      </w:r>
+      <w:r>
+        <w:rPr>
+          <w:rFonts w:ascii="Times New Roman" w:hAnsi="Times New Roman"/>
+          <w:sz w:val="28"/>
+          <w:szCs w:val="28"/>
+        </w:rPr>
+        <w:t xml:space="preserve">  </w:t>
+      </w:r>
+    </w:p>
+    <w:p>
+      <w:pPr>
+        <w:pStyle w:val="Normal"/>
+        <w:widowControl/>
+        <w:suppressAutoHyphens w:val="true"/>
+        <w:bidi w:val="0"/>
+        <w:spacing w:lineRule="auto" w:line="360" w:before="57" w:after="57"/>
+        <w:ind w:left="0" w:right="0" w:firstLine="850"/>
+        <w:jc w:val="both"/>
+        <w:rPr>
+          <w:rFonts w:ascii="Times New Roman" w:hAnsi="Times New Roman"/>
+          <w:sz w:val="28"/>
+          <w:szCs w:val="28"/>
+        </w:rPr>
+      </w:pPr>
+      <w:r>
+        <w:rPr>
+          <w:rFonts w:ascii="Times New Roman" w:hAnsi="Times New Roman"/>
+          <w:sz w:val="28"/>
+          <w:szCs w:val="28"/>
+        </w:rPr>
+      </w:r>
+    </w:p>
+    <w:p>
+      <w:pPr>
+        <w:pStyle w:val="Normal"/>
+        <w:widowControl/>
+        <w:suppressAutoHyphens w:val="true"/>
+        <w:bidi w:val="0"/>
+        <w:spacing w:lineRule="auto" w:line="360" w:before="57" w:after="57"/>
+        <w:ind w:left="0" w:right="0" w:firstLine="850"/>
+        <w:jc w:val="both"/>
+        <w:rPr>
+          <w:rFonts w:ascii="Times New Roman" w:hAnsi="Times New Roman"/>
+          <w:sz w:val="28"/>
+          <w:szCs w:val="28"/>
+        </w:rPr>
+      </w:pPr>
+      <w:r>
+        <w:rPr>
+          <w:rFonts w:ascii="Times New Roman" w:hAnsi="Times New Roman"/>
+          <w:sz w:val="28"/>
+          <w:szCs w:val="28"/>
+        </w:rPr>
+      </w:r>
+    </w:p>
+    <w:p>
+      <w:pPr>
+        <w:pStyle w:val="Normal"/>
+        <w:widowControl/>
+        <w:suppressAutoHyphens w:val="true"/>
+        <w:bidi w:val="0"/>
+        <w:spacing w:lineRule="auto" w:line="360" w:before="57" w:after="57"/>
+        <w:ind w:left="0" w:right="0" w:firstLine="850"/>
+        <w:jc w:val="both"/>
+        <w:rPr>
+          <w:rFonts w:ascii="Times New Roman" w:hAnsi="Times New Roman"/>
+          <w:sz w:val="28"/>
+          <w:szCs w:val="28"/>
+        </w:rPr>
+      </w:pPr>
+      <w:r>
+        <w:rPr>
+          <w:rFonts w:ascii="Times New Roman" w:hAnsi="Times New Roman"/>
+          <w:sz w:val="28"/>
+          <w:szCs w:val="28"/>
+        </w:rPr>
+      </w:r>
+    </w:p>
+    <w:p>
+      <w:pPr>
+        <w:pStyle w:val="Normal"/>
+        <w:widowControl/>
+        <w:suppressAutoHyphens w:val="true"/>
+        <w:bidi w:val="0"/>
+        <w:spacing w:lineRule="auto" w:line="360" w:before="57" w:after="57"/>
+        <w:ind w:left="0" w:right="0" w:firstLine="850"/>
+        <w:jc w:val="both"/>
+        <w:rPr>
+          <w:rFonts w:ascii="Times New Roman" w:hAnsi="Times New Roman"/>
+          <w:sz w:val="28"/>
+          <w:szCs w:val="28"/>
+        </w:rPr>
+      </w:pPr>
+      <w:r>
+        <w:rPr>
+          <w:rFonts w:ascii="Times New Roman" w:hAnsi="Times New Roman"/>
+          <w:sz w:val="28"/>
+          <w:szCs w:val="28"/>
+        </w:rPr>
+      </w:r>
+    </w:p>
+    <w:p>
+      <w:pPr>
+        <w:pStyle w:val="Normal"/>
+        <w:widowControl/>
+        <w:suppressAutoHyphens w:val="true"/>
+        <w:bidi w:val="0"/>
+        <w:spacing w:lineRule="auto" w:line="360" w:before="57" w:after="57"/>
+        <w:ind w:left="0" w:right="0" w:firstLine="850"/>
+        <w:jc w:val="both"/>
+        <w:rPr>
+          <w:rFonts w:ascii="Times New Roman" w:hAnsi="Times New Roman"/>
+          <w:sz w:val="28"/>
+          <w:szCs w:val="28"/>
+        </w:rPr>
+      </w:pPr>
+      <w:r>
+        <w:rPr>
+          <w:rFonts w:ascii="Times New Roman" w:hAnsi="Times New Roman"/>
+          <w:sz w:val="28"/>
+          <w:szCs w:val="28"/>
+        </w:rPr>
+      </w:r>
+    </w:p>
+    <w:p>
+      <w:pPr>
         <w:pStyle w:val="Normal"/>
         <w:widowControl/>
         <w:suppressAutoHyphens w:val="true"/>
@@ -12367,9 +13558,10 @@
       </w:r>
     </w:p>
     <w:sectPr>
+      <w:footerReference w:type="default" r:id="rId77"/>
       <w:type w:val="nextPage"/>
       <w:pgSz w:w="11906" w:h="16838"/>
-      <w:pgMar w:left="1134" w:right="1134" w:gutter="0" w:header="0" w:top="1134" w:footer="0" w:bottom="1134"/>
+      <w:pgMar w:left="1134" w:right="1134" w:gutter="0" w:header="0" w:top="1134" w:footer="1134" w:bottom="1693"/>
       <w:pgNumType w:fmt="decimal"/>
       <w:formProt w:val="false"/>
       <w:textDirection w:val="lrTb"/>
@@ -12377,6 +13569,20 @@
     </w:sectPr>
   </w:body>
 </w:document>
+</file>
+
+<file path=word/footer1.xml><?xml version="1.0" encoding="utf-8"?>
+<w:ftr xmlns:o="urn:schemas-microsoft-com:office:office" xmlns:r="http://schemas.openxmlformats.org/officeDocument/2006/relationships" xmlns:v="urn:schemas-microsoft-com:vml" xmlns:w="http://schemas.openxmlformats.org/wordprocessingml/2006/main" xmlns:w10="urn:schemas-microsoft-com:office:word" xmlns:wp="http://schemas.openxmlformats.org/drawingml/2006/wordprocessingDrawing" xmlns:wps="http://schemas.microsoft.com/office/word/2010/wordprocessingShape" xmlns:wpg="http://schemas.microsoft.com/office/word/2010/wordprocessingGroup" xmlns:mc="http://schemas.openxmlformats.org/markup-compatibility/2006" xmlns:wp14="http://schemas.microsoft.com/office/word/2010/wordprocessingDrawing" xmlns:w14="http://schemas.microsoft.com/office/word/2010/wordml" xmlns:w15="http://schemas.microsoft.com/office/word/2012/wordml" mc:Ignorable="w14 wp14 w15">
+  <w:p>
+    <w:pPr>
+      <w:pStyle w:val="Style20"/>
+      <w:rPr/>
+    </w:pPr>
+    <w:r>
+      <w:rPr/>
+    </w:r>
+  </w:p>
+</w:ftr>
 </file>
 
 <file path=word/numbering.xml><?xml version="1.0" encoding="utf-8"?>
@@ -13287,6 +14493,143 @@
     </w:lvl>
   </w:abstractNum>
   <w:abstractNum w:abstractNumId="8">
+    <w:lvl w:ilvl="0">
+      <w:start w:val="1"/>
+      <w:numFmt w:val="bullet"/>
+      <w:lvlText w:val=""/>
+      <w:lvlJc w:val="left"/>
+      <w:pPr>
+        <w:tabs>
+          <w:tab w:val="num" w:pos="720"/>
+        </w:tabs>
+        <w:ind w:left="720" w:hanging="360"/>
+      </w:pPr>
+      <w:rPr>
+        <w:rFonts w:ascii="Symbol" w:hAnsi="Symbol" w:cs="Symbol" w:hint="default"/>
+      </w:rPr>
+    </w:lvl>
+    <w:lvl w:ilvl="1">
+      <w:start w:val="1"/>
+      <w:numFmt w:val="bullet"/>
+      <w:lvlText w:val="◦"/>
+      <w:lvlJc w:val="left"/>
+      <w:pPr>
+        <w:tabs>
+          <w:tab w:val="num" w:pos="1080"/>
+        </w:tabs>
+        <w:ind w:left="1080" w:hanging="360"/>
+      </w:pPr>
+      <w:rPr>
+        <w:rFonts w:ascii="OpenSymbol" w:hAnsi="OpenSymbol" w:cs="OpenSymbol" w:hint="default"/>
+      </w:rPr>
+    </w:lvl>
+    <w:lvl w:ilvl="2">
+      <w:start w:val="1"/>
+      <w:numFmt w:val="bullet"/>
+      <w:lvlText w:val="▪"/>
+      <w:lvlJc w:val="left"/>
+      <w:pPr>
+        <w:tabs>
+          <w:tab w:val="num" w:pos="1440"/>
+        </w:tabs>
+        <w:ind w:left="1440" w:hanging="360"/>
+      </w:pPr>
+      <w:rPr>
+        <w:rFonts w:ascii="OpenSymbol" w:hAnsi="OpenSymbol" w:cs="OpenSymbol" w:hint="default"/>
+      </w:rPr>
+    </w:lvl>
+    <w:lvl w:ilvl="3">
+      <w:start w:val="1"/>
+      <w:numFmt w:val="bullet"/>
+      <w:lvlText w:val=""/>
+      <w:lvlJc w:val="left"/>
+      <w:pPr>
+        <w:tabs>
+          <w:tab w:val="num" w:pos="1800"/>
+        </w:tabs>
+        <w:ind w:left="1800" w:hanging="360"/>
+      </w:pPr>
+      <w:rPr>
+        <w:rFonts w:ascii="Symbol" w:hAnsi="Symbol" w:cs="Symbol" w:hint="default"/>
+      </w:rPr>
+    </w:lvl>
+    <w:lvl w:ilvl="4">
+      <w:start w:val="1"/>
+      <w:numFmt w:val="bullet"/>
+      <w:lvlText w:val="◦"/>
+      <w:lvlJc w:val="left"/>
+      <w:pPr>
+        <w:tabs>
+          <w:tab w:val="num" w:pos="2160"/>
+        </w:tabs>
+        <w:ind w:left="2160" w:hanging="360"/>
+      </w:pPr>
+      <w:rPr>
+        <w:rFonts w:ascii="OpenSymbol" w:hAnsi="OpenSymbol" w:cs="OpenSymbol" w:hint="default"/>
+      </w:rPr>
+    </w:lvl>
+    <w:lvl w:ilvl="5">
+      <w:start w:val="1"/>
+      <w:numFmt w:val="bullet"/>
+      <w:lvlText w:val="▪"/>
+      <w:lvlJc w:val="left"/>
+      <w:pPr>
+        <w:tabs>
+          <w:tab w:val="num" w:pos="2520"/>
+        </w:tabs>
+        <w:ind w:left="2520" w:hanging="360"/>
+      </w:pPr>
+      <w:rPr>
+        <w:rFonts w:ascii="OpenSymbol" w:hAnsi="OpenSymbol" w:cs="OpenSymbol" w:hint="default"/>
+      </w:rPr>
+    </w:lvl>
+    <w:lvl w:ilvl="6">
+      <w:start w:val="1"/>
+      <w:numFmt w:val="bullet"/>
+      <w:lvlText w:val=""/>
+      <w:lvlJc w:val="left"/>
+      <w:pPr>
+        <w:tabs>
+          <w:tab w:val="num" w:pos="2880"/>
+        </w:tabs>
+        <w:ind w:left="2880" w:hanging="360"/>
+      </w:pPr>
+      <w:rPr>
+        <w:rFonts w:ascii="Symbol" w:hAnsi="Symbol" w:cs="Symbol" w:hint="default"/>
+      </w:rPr>
+    </w:lvl>
+    <w:lvl w:ilvl="7">
+      <w:start w:val="1"/>
+      <w:numFmt w:val="bullet"/>
+      <w:lvlText w:val="◦"/>
+      <w:lvlJc w:val="left"/>
+      <w:pPr>
+        <w:tabs>
+          <w:tab w:val="num" w:pos="3240"/>
+        </w:tabs>
+        <w:ind w:left="3240" w:hanging="360"/>
+      </w:pPr>
+      <w:rPr>
+        <w:rFonts w:ascii="OpenSymbol" w:hAnsi="OpenSymbol" w:cs="OpenSymbol" w:hint="default"/>
+      </w:rPr>
+    </w:lvl>
+    <w:lvl w:ilvl="8">
+      <w:start w:val="1"/>
+      <w:numFmt w:val="bullet"/>
+      <w:lvlText w:val="▪"/>
+      <w:lvlJc w:val="left"/>
+      <w:pPr>
+        <w:tabs>
+          <w:tab w:val="num" w:pos="3600"/>
+        </w:tabs>
+        <w:ind w:left="3600" w:hanging="360"/>
+      </w:pPr>
+      <w:rPr>
+        <w:rFonts w:ascii="OpenSymbol" w:hAnsi="OpenSymbol" w:cs="OpenSymbol" w:hint="default"/>
+      </w:rPr>
+    </w:lvl>
+  </w:abstractNum>
+  <w:abstractNum w:abstractNumId="9">
     <w:lvl w:ilvl="0">
       <w:start w:val="1"/>
       <w:numFmt w:val="none"/>
@@ -13428,6 +14771,9 @@
   </w:num>
   <w:num w:numId="8">
     <w:abstractNumId w:val="8"/>
+  </w:num>
+  <w:num w:numId="9">
+    <w:abstractNumId w:val="9"/>
   </w:num>
 </w:numbering>
 </file>
@@ -13638,5 +14984,27 @@
     </w:pPr>
     <w:rPr/>
   </w:style>
+  <w:style w:type="paragraph" w:styleId="Style19">
+    <w:name w:val="Колонтитул"/>
+    <w:basedOn w:val="Normal"/>
+    <w:qFormat/>
+    <w:pPr>
+      <w:suppressLineNumbers/>
+      <w:tabs>
+        <w:tab w:val="clear" w:pos="709"/>
+        <w:tab w:val="center" w:pos="4819" w:leader="none"/>
+        <w:tab w:val="right" w:pos="9638" w:leader="none"/>
+      </w:tabs>
+    </w:pPr>
+    <w:rPr/>
+  </w:style>
+  <w:style w:type="paragraph" w:styleId="Style20">
+    <w:name w:val="Footer"/>
+    <w:basedOn w:val="Style19"/>
+    <w:pPr>
+      <w:suppressLineNumbers/>
+    </w:pPr>
+    <w:rPr/>
+  </w:style>
 </w:styles>
 </file>
</xml_diff>

<commit_message>
Using @Profile and Spring events
</commit_message>
<xml_diff>
--- a/docs/Spring Doca.docx
+++ b/docs/Spring Doca.docx
@@ -14209,15 +14209,7 @@
           <w:sz w:val="28"/>
           <w:szCs w:val="28"/>
         </w:rPr>
-        <w:t xml:space="preserve">Если необходим более явный контроль над несуществующими свойствами, необходимо использовать конфигуратор ProperySourcesPlaceholderConfiguirer бин, как показано ниже. </w:t>
-      </w:r>
-      <w:r>
-        <w:rPr>
-          <w:rFonts w:ascii="Times New Roman" w:hAnsi="Times New Roman"/>
-          <w:sz w:val="28"/>
-          <w:szCs w:val="28"/>
-        </w:rPr>
-        <w:t>При этом, когда используется подход с Java аннотациями, то метод бина должен быть помечен как static:</w:t>
+        <w:t>Если необходим более явный контроль над несуществующими свойствами, необходимо использовать конфигуратор ProperySourcesPlaceholderConfiguirer бин, как показано ниже. При этом, когда используется подход с Java аннотациями, то метод бина должен быть помечен как static:</w:t>
       </w:r>
     </w:p>
     <w:p>
@@ -14698,34 +14690,4435 @@
       </w:pPr>
       <w:r>
         <w:rPr/>
-        <w:t xml:space="preserve">1.10 </w:t>
-      </w:r>
+        <w:t>1.10  Classpath Scanning and Managed Components</w:t>
+      </w:r>
+    </w:p>
+    <w:p>
+      <w:pPr>
+        <w:pStyle w:val="Normal"/>
+        <w:widowControl/>
+        <w:suppressAutoHyphens w:val="true"/>
+        <w:bidi w:val="0"/>
+        <w:spacing w:lineRule="auto" w:line="360" w:before="57" w:after="57"/>
+        <w:ind w:left="0" w:right="0" w:firstLine="850"/>
+        <w:jc w:val="both"/>
+        <w:rPr>
+          <w:rFonts w:ascii="Times New Roman" w:hAnsi="Times New Roman"/>
+          <w:sz w:val="28"/>
+          <w:szCs w:val="28"/>
+        </w:rPr>
+      </w:pPr>
+      <w:r>
+        <w:rPr>
+          <w:rFonts w:ascii="Times New Roman" w:hAnsi="Times New Roman"/>
+          <w:sz w:val="28"/>
+          <w:szCs w:val="28"/>
+        </w:rPr>
+        <w:t>Для автосвязывания можно расширить поведения, используя фильтры на аннотации @ComponentScan() для того, чтобы заинжектить необходимые бины в определенном пакете или пакетах. Необходимо в аннотацию добавить атрибут includeFilters или excludeFilters. Каждый фильтр требует 2 атрибута для поиска: type и expression. Существуют несколько типов фильтров:</w:t>
+      </w:r>
+    </w:p>
+    <w:tbl>
+      <w:tblPr>
+        <w:tblW w:w="5000" w:type="pct"/>
+        <w:jc w:val="left"/>
+        <w:tblInd w:w="-5" w:type="dxa"/>
+        <w:tblLayout w:type="fixed"/>
+        <w:tblCellMar>
+          <w:top w:w="55" w:type="dxa"/>
+          <w:left w:w="55" w:type="dxa"/>
+          <w:bottom w:w="55" w:type="dxa"/>
+          <w:right w:w="55" w:type="dxa"/>
+        </w:tblCellMar>
+      </w:tblPr>
+      <w:tblGrid>
+        <w:gridCol w:w="2316"/>
+        <w:gridCol w:w="3065"/>
+        <w:gridCol w:w="4257"/>
+      </w:tblGrid>
+      <w:tr>
+        <w:trPr/>
+        <w:tc>
+          <w:tcPr>
+            <w:tcW w:w="2316" w:type="dxa"/>
+            <w:tcBorders>
+              <w:top w:val="single" w:sz="4" w:space="0" w:color="000000"/>
+              <w:left w:val="single" w:sz="4" w:space="0" w:color="000000"/>
+              <w:bottom w:val="single" w:sz="4" w:space="0" w:color="000000"/>
+            </w:tcBorders>
+          </w:tcPr>
+          <w:p>
+            <w:pPr>
+              <w:pStyle w:val="Style18"/>
+              <w:widowControl w:val="false"/>
+              <w:rPr/>
+            </w:pPr>
+            <w:r>
+              <w:rPr/>
+              <w:t>annotation (by default)</w:t>
+            </w:r>
+          </w:p>
+        </w:tc>
+        <w:tc>
+          <w:tcPr>
+            <w:tcW w:w="3065" w:type="dxa"/>
+            <w:tcBorders>
+              <w:top w:val="single" w:sz="4" w:space="0" w:color="000000"/>
+              <w:left w:val="single" w:sz="4" w:space="0" w:color="000000"/>
+              <w:bottom w:val="single" w:sz="4" w:space="0" w:color="000000"/>
+            </w:tcBorders>
+          </w:tcPr>
+          <w:p>
+            <w:pPr>
+              <w:pStyle w:val="Style18"/>
+              <w:widowControl w:val="false"/>
+              <w:rPr/>
+            </w:pPr>
+            <w:r>
+              <w:rPr/>
+              <w:t>org.example.SomeAnnotation</w:t>
+            </w:r>
+          </w:p>
+        </w:tc>
+        <w:tc>
+          <w:tcPr>
+            <w:tcW w:w="4257" w:type="dxa"/>
+            <w:tcBorders>
+              <w:top w:val="single" w:sz="4" w:space="0" w:color="000000"/>
+              <w:left w:val="single" w:sz="4" w:space="0" w:color="000000"/>
+              <w:bottom w:val="single" w:sz="4" w:space="0" w:color="000000"/>
+              <w:right w:val="single" w:sz="4" w:space="0" w:color="000000"/>
+            </w:tcBorders>
+          </w:tcPr>
+          <w:p>
+            <w:pPr>
+              <w:pStyle w:val="Style18"/>
+              <w:widowControl w:val="false"/>
+              <w:rPr/>
+            </w:pPr>
+            <w:r>
+              <w:rPr/>
+              <w:t>Должна быть представлена аннотация или мета-аннотация над типом целевых компонентов.</w:t>
+            </w:r>
+          </w:p>
+        </w:tc>
+      </w:tr>
+      <w:tr>
+        <w:trPr/>
+        <w:tc>
+          <w:tcPr>
+            <w:tcW w:w="2316" w:type="dxa"/>
+            <w:tcBorders>
+              <w:left w:val="single" w:sz="4" w:space="0" w:color="000000"/>
+              <w:bottom w:val="single" w:sz="4" w:space="0" w:color="000000"/>
+            </w:tcBorders>
+          </w:tcPr>
+          <w:p>
+            <w:pPr>
+              <w:pStyle w:val="Style18"/>
+              <w:widowControl w:val="false"/>
+              <w:rPr/>
+            </w:pPr>
+            <w:r>
+              <w:rPr/>
+              <w:t>assignable</w:t>
+            </w:r>
+          </w:p>
+        </w:tc>
+        <w:tc>
+          <w:tcPr>
+            <w:tcW w:w="3065" w:type="dxa"/>
+            <w:tcBorders>
+              <w:left w:val="single" w:sz="4" w:space="0" w:color="000000"/>
+              <w:bottom w:val="single" w:sz="4" w:space="0" w:color="000000"/>
+            </w:tcBorders>
+          </w:tcPr>
+          <w:p>
+            <w:pPr>
+              <w:pStyle w:val="Style18"/>
+              <w:widowControl w:val="false"/>
+              <w:rPr/>
+            </w:pPr>
+            <w:r>
+              <w:rPr/>
+              <w:t>org.exapmle.SomeClass</w:t>
+            </w:r>
+          </w:p>
+        </w:tc>
+        <w:tc>
+          <w:tcPr>
+            <w:tcW w:w="4257" w:type="dxa"/>
+            <w:tcBorders>
+              <w:left w:val="single" w:sz="4" w:space="0" w:color="000000"/>
+              <w:bottom w:val="single" w:sz="4" w:space="0" w:color="000000"/>
+              <w:right w:val="single" w:sz="4" w:space="0" w:color="000000"/>
+            </w:tcBorders>
+          </w:tcPr>
+          <w:p>
+            <w:pPr>
+              <w:pStyle w:val="Style18"/>
+              <w:widowControl w:val="false"/>
+              <w:rPr/>
+            </w:pPr>
+            <w:r>
+              <w:rPr/>
+              <w:t>Класс или интерфейс для поиска</w:t>
+            </w:r>
+          </w:p>
+        </w:tc>
+      </w:tr>
+      <w:tr>
+        <w:trPr/>
+        <w:tc>
+          <w:tcPr>
+            <w:tcW w:w="2316" w:type="dxa"/>
+            <w:tcBorders>
+              <w:left w:val="single" w:sz="4" w:space="0" w:color="000000"/>
+              <w:bottom w:val="single" w:sz="4" w:space="0" w:color="000000"/>
+            </w:tcBorders>
+          </w:tcPr>
+          <w:p>
+            <w:pPr>
+              <w:pStyle w:val="Style18"/>
+              <w:widowControl w:val="false"/>
+              <w:rPr/>
+            </w:pPr>
+            <w:r>
+              <w:rPr/>
+              <w:t>aspectj</w:t>
+            </w:r>
+          </w:p>
+        </w:tc>
+        <w:tc>
+          <w:tcPr>
+            <w:tcW w:w="3065" w:type="dxa"/>
+            <w:tcBorders>
+              <w:left w:val="single" w:sz="4" w:space="0" w:color="000000"/>
+              <w:bottom w:val="single" w:sz="4" w:space="0" w:color="000000"/>
+            </w:tcBorders>
+          </w:tcPr>
+          <w:p>
+            <w:pPr>
+              <w:pStyle w:val="Style18"/>
+              <w:widowControl w:val="false"/>
+              <w:rPr/>
+            </w:pPr>
+            <w:r>
+              <w:rPr/>
+              <w:t>org.example..*Service+</w:t>
+            </w:r>
+          </w:p>
+        </w:tc>
+        <w:tc>
+          <w:tcPr>
+            <w:tcW w:w="4257" w:type="dxa"/>
+            <w:tcBorders>
+              <w:left w:val="single" w:sz="4" w:space="0" w:color="000000"/>
+              <w:bottom w:val="single" w:sz="4" w:space="0" w:color="000000"/>
+              <w:right w:val="single" w:sz="4" w:space="0" w:color="000000"/>
+            </w:tcBorders>
+          </w:tcPr>
+          <w:p>
+            <w:pPr>
+              <w:pStyle w:val="Style18"/>
+              <w:widowControl w:val="false"/>
+              <w:rPr/>
+            </w:pPr>
+            <w:r>
+              <w:rPr/>
+              <w:t>Стиль выражения AspectJ для того, чтобы сматчить необходимые компоненты</w:t>
+            </w:r>
+          </w:p>
+        </w:tc>
+      </w:tr>
+      <w:tr>
+        <w:trPr/>
+        <w:tc>
+          <w:tcPr>
+            <w:tcW w:w="2316" w:type="dxa"/>
+            <w:tcBorders>
+              <w:left w:val="single" w:sz="4" w:space="0" w:color="000000"/>
+              <w:bottom w:val="single" w:sz="4" w:space="0" w:color="000000"/>
+            </w:tcBorders>
+          </w:tcPr>
+          <w:p>
+            <w:pPr>
+              <w:pStyle w:val="Style18"/>
+              <w:widowControl w:val="false"/>
+              <w:rPr/>
+            </w:pPr>
+            <w:r>
+              <w:rPr/>
+              <w:t>regex</w:t>
+            </w:r>
+          </w:p>
+        </w:tc>
+        <w:tc>
+          <w:tcPr>
+            <w:tcW w:w="3065" w:type="dxa"/>
+            <w:tcBorders>
+              <w:left w:val="single" w:sz="4" w:space="0" w:color="000000"/>
+              <w:bottom w:val="single" w:sz="4" w:space="0" w:color="000000"/>
+            </w:tcBorders>
+          </w:tcPr>
+          <w:p>
+            <w:pPr>
+              <w:pStyle w:val="Style18"/>
+              <w:widowControl w:val="false"/>
+              <w:rPr/>
+            </w:pPr>
+            <w:r>
+              <w:rPr/>
+              <w:t>org\.example\.Default.*</w:t>
+            </w:r>
+          </w:p>
+        </w:tc>
+        <w:tc>
+          <w:tcPr>
+            <w:tcW w:w="4257" w:type="dxa"/>
+            <w:tcBorders>
+              <w:left w:val="single" w:sz="4" w:space="0" w:color="000000"/>
+              <w:bottom w:val="single" w:sz="4" w:space="0" w:color="000000"/>
+              <w:right w:val="single" w:sz="4" w:space="0" w:color="000000"/>
+            </w:tcBorders>
+          </w:tcPr>
+          <w:p>
+            <w:pPr>
+              <w:pStyle w:val="Style18"/>
+              <w:widowControl w:val="false"/>
+              <w:rPr/>
+            </w:pPr>
+            <w:r>
+              <w:rPr/>
+              <w:t>Используется Regex для поиска целевых компонентов по имени класса.</w:t>
+            </w:r>
+          </w:p>
+        </w:tc>
+      </w:tr>
+      <w:tr>
+        <w:trPr/>
+        <w:tc>
+          <w:tcPr>
+            <w:tcW w:w="2316" w:type="dxa"/>
+            <w:tcBorders>
+              <w:left w:val="single" w:sz="4" w:space="0" w:color="000000"/>
+              <w:bottom w:val="single" w:sz="4" w:space="0" w:color="000000"/>
+            </w:tcBorders>
+          </w:tcPr>
+          <w:p>
+            <w:pPr>
+              <w:pStyle w:val="Style18"/>
+              <w:widowControl w:val="false"/>
+              <w:rPr/>
+            </w:pPr>
+            <w:r>
+              <w:rPr/>
+              <w:t>custom</w:t>
+            </w:r>
+          </w:p>
+        </w:tc>
+        <w:tc>
+          <w:tcPr>
+            <w:tcW w:w="3065" w:type="dxa"/>
+            <w:tcBorders>
+              <w:left w:val="single" w:sz="4" w:space="0" w:color="000000"/>
+              <w:bottom w:val="single" w:sz="4" w:space="0" w:color="000000"/>
+            </w:tcBorders>
+          </w:tcPr>
+          <w:p>
+            <w:pPr>
+              <w:pStyle w:val="Style18"/>
+              <w:widowControl w:val="false"/>
+              <w:rPr/>
+            </w:pPr>
+            <w:r>
+              <w:rPr/>
+              <w:t>org.example.MyTypeFilter</w:t>
+            </w:r>
+          </w:p>
+        </w:tc>
+        <w:tc>
+          <w:tcPr>
+            <w:tcW w:w="4257" w:type="dxa"/>
+            <w:tcBorders>
+              <w:left w:val="single" w:sz="4" w:space="0" w:color="000000"/>
+              <w:bottom w:val="single" w:sz="4" w:space="0" w:color="000000"/>
+              <w:right w:val="single" w:sz="4" w:space="0" w:color="000000"/>
+            </w:tcBorders>
+          </w:tcPr>
+          <w:p>
+            <w:pPr>
+              <w:pStyle w:val="Style18"/>
+              <w:widowControl w:val="false"/>
+              <w:rPr/>
+            </w:pPr>
+            <w:r>
+              <w:rPr/>
+              <w:t>Кастомная реализация TypeFilter интерфейса.</w:t>
+            </w:r>
+          </w:p>
+        </w:tc>
+      </w:tr>
+    </w:tbl>
+    <w:p>
+      <w:pPr>
+        <w:pStyle w:val="Normal"/>
+        <w:widowControl/>
+        <w:suppressAutoHyphens w:val="true"/>
+        <w:bidi w:val="0"/>
+        <w:spacing w:lineRule="auto" w:line="360" w:before="57" w:after="57"/>
+        <w:ind w:left="0" w:right="0" w:firstLine="850"/>
+        <w:jc w:val="both"/>
+        <w:rPr>
+          <w:rFonts w:ascii="Times New Roman" w:hAnsi="Times New Roman"/>
+          <w:sz w:val="28"/>
+          <w:szCs w:val="28"/>
+        </w:rPr>
+      </w:pPr>
+      <w:r>
+        <w:rPr>
+          <w:rFonts w:ascii="Times New Roman" w:hAnsi="Times New Roman"/>
+          <w:sz w:val="28"/>
+          <w:szCs w:val="28"/>
+        </w:rPr>
+      </w:r>
+    </w:p>
+    <w:p>
+      <w:pPr>
+        <w:pStyle w:val="Normal"/>
+        <w:widowControl/>
+        <w:suppressAutoHyphens w:val="true"/>
+        <w:bidi w:val="0"/>
+        <w:spacing w:lineRule="auto" w:line="360" w:before="57" w:after="57"/>
+        <w:ind w:left="0" w:right="0" w:firstLine="850"/>
+        <w:jc w:val="both"/>
+        <w:rPr>
+          <w:rFonts w:ascii="Times New Roman" w:hAnsi="Times New Roman"/>
+          <w:sz w:val="28"/>
+          <w:szCs w:val="28"/>
+        </w:rPr>
+      </w:pPr>
+      <w:r>
+        <w:rPr>
+          <w:rFonts w:ascii="Times New Roman" w:hAnsi="Times New Roman"/>
+          <w:sz w:val="28"/>
+          <w:szCs w:val="28"/>
+        </w:rPr>
+        <w:t>К примеру, вот запрос на поиск зависимостей, которые не будут аннотированы аннотацией @Repository и вместо этого, у них будет наименование Stub Repository.</w:t>
+      </w:r>
+    </w:p>
+    <w:p>
+      <w:pPr>
+        <w:pStyle w:val="Normal"/>
+        <w:widowControl/>
+        <w:suppressAutoHyphens w:val="true"/>
+        <w:bidi w:val="0"/>
+        <w:spacing w:lineRule="auto" w:line="360" w:before="57" w:after="57"/>
+        <w:ind w:left="0" w:right="0" w:firstLine="850"/>
+        <w:jc w:val="both"/>
+        <w:rPr>
+          <w:rFonts w:ascii="Times New Roman" w:hAnsi="Times New Roman"/>
+          <w:sz w:val="28"/>
+          <w:szCs w:val="28"/>
+        </w:rPr>
+      </w:pPr>
+      <w:r>
+        <w:drawing>
+          <wp:anchor behindDoc="0" distT="0" distB="0" distL="0" distR="0" simplePos="0" locked="0" layoutInCell="0" allowOverlap="1" relativeHeight="87">
+            <wp:simplePos x="0" y="0"/>
+            <wp:positionH relativeFrom="column">
+              <wp:align>center</wp:align>
+            </wp:positionH>
+            <wp:positionV relativeFrom="paragraph">
+              <wp:posOffset>635</wp:posOffset>
+            </wp:positionV>
+            <wp:extent cx="6120130" cy="918845"/>
+            <wp:effectExtent l="0" t="0" r="0" b="0"/>
+            <wp:wrapSquare wrapText="largest"/>
+            <wp:docPr id="86" name="Изображение86" descr=""/>
+            <wp:cNvGraphicFramePr>
+              <a:graphicFrameLocks xmlns:a="http://schemas.openxmlformats.org/drawingml/2006/main" noChangeAspect="1"/>
+            </wp:cNvGraphicFramePr>
+            <a:graphic xmlns:a="http://schemas.openxmlformats.org/drawingml/2006/main">
+              <a:graphicData uri="http://schemas.openxmlformats.org/drawingml/2006/picture">
+                <pic:pic xmlns:pic="http://schemas.openxmlformats.org/drawingml/2006/picture">
+                  <pic:nvPicPr>
+                    <pic:cNvPr id="86" name="Изображение86" descr=""/>
+                    <pic:cNvPicPr>
+                      <a:picLocks noChangeAspect="1" noChangeArrowheads="1"/>
+                    </pic:cNvPicPr>
+                  </pic:nvPicPr>
+                  <pic:blipFill>
+                    <a:blip r:embed="rId87"/>
+                    <a:stretch>
+                      <a:fillRect/>
+                    </a:stretch>
+                  </pic:blipFill>
+                  <pic:spPr bwMode="auto">
+                    <a:xfrm>
+                      <a:off x="0" y="0"/>
+                      <a:ext cx="6120130" cy="918845"/>
+                    </a:xfrm>
+                    <a:prstGeom prst="rect">
+                      <a:avLst/>
+                    </a:prstGeom>
+                  </pic:spPr>
+                </pic:pic>
+              </a:graphicData>
+            </a:graphic>
+          </wp:anchor>
+        </w:drawing>
+      </w:r>
+      <w:r>
+        <w:rPr>
+          <w:rFonts w:ascii="Times New Roman" w:hAnsi="Times New Roman"/>
+          <w:sz w:val="28"/>
+          <w:szCs w:val="28"/>
+        </w:rPr>
+        <w:t xml:space="preserve"> </w:t>
+      </w:r>
+    </w:p>
+    <w:p>
+      <w:pPr>
+        <w:pStyle w:val="Normal"/>
+        <w:widowControl/>
+        <w:suppressAutoHyphens w:val="true"/>
+        <w:bidi w:val="0"/>
+        <w:spacing w:lineRule="auto" w:line="360" w:before="57" w:after="57"/>
+        <w:ind w:left="0" w:right="0" w:firstLine="850"/>
+        <w:jc w:val="both"/>
+        <w:rPr>
+          <w:rFonts w:ascii="Times New Roman" w:hAnsi="Times New Roman"/>
+          <w:sz w:val="28"/>
+          <w:szCs w:val="28"/>
+        </w:rPr>
+      </w:pPr>
+      <w:r>
+        <w:drawing>
+          <wp:anchor behindDoc="0" distT="0" distB="0" distL="0" distR="0" simplePos="0" locked="0" layoutInCell="0" allowOverlap="1" relativeHeight="88">
+            <wp:simplePos x="0" y="0"/>
+            <wp:positionH relativeFrom="column">
+              <wp:align>center</wp:align>
+            </wp:positionH>
+            <wp:positionV relativeFrom="paragraph">
+              <wp:posOffset>635</wp:posOffset>
+            </wp:positionV>
+            <wp:extent cx="6120130" cy="1576070"/>
+            <wp:effectExtent l="0" t="0" r="0" b="0"/>
+            <wp:wrapSquare wrapText="largest"/>
+            <wp:docPr id="87" name="Изображение87" descr=""/>
+            <wp:cNvGraphicFramePr>
+              <a:graphicFrameLocks xmlns:a="http://schemas.openxmlformats.org/drawingml/2006/main" noChangeAspect="1"/>
+            </wp:cNvGraphicFramePr>
+            <a:graphic xmlns:a="http://schemas.openxmlformats.org/drawingml/2006/main">
+              <a:graphicData uri="http://schemas.openxmlformats.org/drawingml/2006/picture">
+                <pic:pic xmlns:pic="http://schemas.openxmlformats.org/drawingml/2006/picture">
+                  <pic:nvPicPr>
+                    <pic:cNvPr id="87" name="Изображение87" descr=""/>
+                    <pic:cNvPicPr>
+                      <a:picLocks noChangeAspect="1" noChangeArrowheads="1"/>
+                    </pic:cNvPicPr>
+                  </pic:nvPicPr>
+                  <pic:blipFill>
+                    <a:blip r:embed="rId88"/>
+                    <a:stretch>
+                      <a:fillRect/>
+                    </a:stretch>
+                  </pic:blipFill>
+                  <pic:spPr bwMode="auto">
+                    <a:xfrm>
+                      <a:off x="0" y="0"/>
+                      <a:ext cx="6120130" cy="1576070"/>
+                    </a:xfrm>
+                    <a:prstGeom prst="rect">
+                      <a:avLst/>
+                    </a:prstGeom>
+                  </pic:spPr>
+                </pic:pic>
+              </a:graphicData>
+            </a:graphic>
+          </wp:anchor>
+        </w:drawing>
+      </w:r>
+      <w:r>
+        <w:rPr>
+          <w:rFonts w:ascii="Times New Roman" w:hAnsi="Times New Roman"/>
+          <w:sz w:val="28"/>
+          <w:szCs w:val="28"/>
+        </w:rPr>
+        <w:t xml:space="preserve"> </w:t>
+      </w:r>
+    </w:p>
+    <w:p>
+      <w:pPr>
+        <w:pStyle w:val="Normal"/>
+        <w:widowControl/>
+        <w:suppressAutoHyphens w:val="true"/>
+        <w:bidi w:val="0"/>
+        <w:spacing w:lineRule="auto" w:line="360" w:before="57" w:after="57"/>
+        <w:ind w:left="0" w:right="0" w:firstLine="850"/>
+        <w:jc w:val="both"/>
+        <w:rPr>
+          <w:rFonts w:ascii="Times New Roman" w:hAnsi="Times New Roman"/>
+          <w:sz w:val="28"/>
+          <w:szCs w:val="28"/>
+        </w:rPr>
+      </w:pPr>
+      <w:r>
+        <w:rPr>
+          <w:rFonts w:ascii="Times New Roman" w:hAnsi="Times New Roman"/>
+          <w:sz w:val="28"/>
+          <w:szCs w:val="28"/>
+        </w:rPr>
+        <w:t>Методы, которые помечены @Bean аннотациями внутри компонента Spring (@Component) работают немного по-другому, чем те же методы с аннотацией @Bean в конфигурации (@Configuration). Разница состоит в том, что классы компонентов не дополнены CGLIB для перехвата вызова методов и полей.</w:t>
+      </w:r>
+    </w:p>
+    <w:p>
+      <w:pPr>
+        <w:pStyle w:val="Normal"/>
+        <w:widowControl/>
+        <w:suppressAutoHyphens w:val="true"/>
+        <w:bidi w:val="0"/>
+        <w:spacing w:lineRule="auto" w:line="360" w:before="57" w:after="57"/>
+        <w:ind w:left="0" w:right="0" w:firstLine="850"/>
+        <w:jc w:val="both"/>
+        <w:rPr>
+          <w:rFonts w:ascii="Times New Roman" w:hAnsi="Times New Roman"/>
+          <w:sz w:val="28"/>
+          <w:szCs w:val="28"/>
+        </w:rPr>
+      </w:pPr>
+      <w:r>
+        <w:rPr>
+          <w:rFonts w:ascii="Times New Roman" w:hAnsi="Times New Roman"/>
+          <w:sz w:val="28"/>
+          <w:szCs w:val="28"/>
+        </w:rPr>
+        <w:t xml:space="preserve">Можно также объявить методы @Bean и сделать их статическими, позволяя создать инстансы без создания содержащего их класс конфигурации. </w:t>
+      </w:r>
+    </w:p>
+    <w:p>
+      <w:pPr>
+        <w:pStyle w:val="2"/>
+        <w:numPr>
+          <w:ilvl w:val="1"/>
+          <w:numId w:val="2"/>
+        </w:numPr>
+        <w:rPr>
+          <w:rFonts w:ascii="Times New Roman" w:hAnsi="Times New Roman"/>
+          <w:sz w:val="28"/>
+          <w:szCs w:val="28"/>
+        </w:rPr>
+      </w:pPr>
       <w:r>
         <w:rPr/>
-        <w:t xml:space="preserve"> Classpath Scanning and Managed Components</w:t>
-      </w:r>
-    </w:p>
-    <w:p>
-      <w:pPr>
-        <w:pStyle w:val="Normal"/>
-        <w:widowControl/>
-        <w:suppressAutoHyphens w:val="true"/>
-        <w:bidi w:val="0"/>
-        <w:spacing w:lineRule="auto" w:line="360" w:before="57" w:after="57"/>
-        <w:ind w:left="0" w:right="0" w:firstLine="850"/>
-        <w:jc w:val="both"/>
-        <w:rPr>
-          <w:rFonts w:ascii="Times New Roman" w:hAnsi="Times New Roman"/>
-          <w:sz w:val="28"/>
-          <w:szCs w:val="28"/>
-        </w:rPr>
-      </w:pPr>
-      <w:r>
-        <w:rPr>
-          <w:rFonts w:ascii="Times New Roman" w:hAnsi="Times New Roman"/>
-          <w:sz w:val="28"/>
-          <w:szCs w:val="28"/>
-        </w:rPr>
+        <w:t>1.11 Using JSR 330 Standard Annotations</w:t>
+      </w:r>
+    </w:p>
+    <w:p>
+      <w:pPr>
+        <w:pStyle w:val="Normal"/>
+        <w:widowControl/>
+        <w:suppressAutoHyphens w:val="true"/>
+        <w:bidi w:val="0"/>
+        <w:spacing w:lineRule="auto" w:line="360" w:before="57" w:after="57"/>
+        <w:ind w:left="0" w:right="0" w:firstLine="850"/>
+        <w:jc w:val="both"/>
+        <w:rPr>
+          <w:rFonts w:ascii="Times New Roman" w:hAnsi="Times New Roman"/>
+          <w:sz w:val="28"/>
+          <w:szCs w:val="28"/>
+        </w:rPr>
+      </w:pPr>
+      <w:r>
+        <w:rPr>
+          <w:rFonts w:ascii="Times New Roman" w:hAnsi="Times New Roman"/>
+          <w:sz w:val="28"/>
+          <w:szCs w:val="28"/>
+        </w:rPr>
+      </w:r>
+    </w:p>
+    <w:p>
+      <w:pPr>
+        <w:pStyle w:val="Normal"/>
+        <w:widowControl/>
+        <w:suppressAutoHyphens w:val="true"/>
+        <w:bidi w:val="0"/>
+        <w:spacing w:lineRule="auto" w:line="360" w:before="57" w:after="57"/>
+        <w:ind w:left="0" w:right="0" w:firstLine="850"/>
+        <w:jc w:val="both"/>
+        <w:rPr>
+          <w:rFonts w:ascii="Times New Roman" w:hAnsi="Times New Roman"/>
+          <w:sz w:val="28"/>
+          <w:szCs w:val="28"/>
+        </w:rPr>
+      </w:pPr>
+      <w:r>
+        <w:rPr>
+          <w:rFonts w:ascii="Times New Roman" w:hAnsi="Times New Roman"/>
+          <w:sz w:val="28"/>
+          <w:szCs w:val="28"/>
+        </w:rPr>
+        <w:t>Спринг позволяет использовать стандартные аннотации для JSR-330. Они сканируются таким же образом как и спринг аннотации.</w:t>
+      </w:r>
+    </w:p>
+    <w:p>
+      <w:pPr>
+        <w:pStyle w:val="Normal"/>
+        <w:widowControl/>
+        <w:suppressAutoHyphens w:val="true"/>
+        <w:bidi w:val="0"/>
+        <w:spacing w:lineRule="auto" w:line="360" w:before="57" w:after="57"/>
+        <w:ind w:left="0" w:right="0" w:firstLine="850"/>
+        <w:jc w:val="both"/>
+        <w:rPr>
+          <w:rFonts w:ascii="Times New Roman" w:hAnsi="Times New Roman"/>
+          <w:sz w:val="28"/>
+          <w:szCs w:val="28"/>
+        </w:rPr>
+      </w:pPr>
+      <w:r>
+        <w:rPr>
+          <w:rFonts w:ascii="Times New Roman" w:hAnsi="Times New Roman"/>
+          <w:sz w:val="28"/>
+          <w:szCs w:val="28"/>
+        </w:rPr>
+        <w:t>Для автосвязывания можно использовать аннотацию @Inject, которая так же как и @Autowired применяется на полях, методах и используются в Provider, чтобы получить бины с более ограниченной областью видимости.</w:t>
+      </w:r>
+    </w:p>
+    <w:p>
+      <w:pPr>
+        <w:pStyle w:val="Normal"/>
+        <w:widowControl/>
+        <w:suppressAutoHyphens w:val="true"/>
+        <w:bidi w:val="0"/>
+        <w:spacing w:lineRule="auto" w:line="360" w:before="57" w:after="57"/>
+        <w:ind w:left="0" w:right="0" w:firstLine="850"/>
+        <w:jc w:val="both"/>
+        <w:rPr>
+          <w:rFonts w:ascii="Times New Roman" w:hAnsi="Times New Roman"/>
+          <w:sz w:val="28"/>
+          <w:szCs w:val="28"/>
+        </w:rPr>
+      </w:pPr>
+      <w:r>
+        <w:drawing>
+          <wp:anchor behindDoc="0" distT="0" distB="0" distL="0" distR="0" simplePos="0" locked="0" layoutInCell="0" allowOverlap="1" relativeHeight="89">
+            <wp:simplePos x="0" y="0"/>
+            <wp:positionH relativeFrom="column">
+              <wp:align>center</wp:align>
+            </wp:positionH>
+            <wp:positionV relativeFrom="paragraph">
+              <wp:posOffset>635</wp:posOffset>
+            </wp:positionV>
+            <wp:extent cx="4972050" cy="2628900"/>
+            <wp:effectExtent l="0" t="0" r="0" b="0"/>
+            <wp:wrapSquare wrapText="largest"/>
+            <wp:docPr id="88" name="Изображение88" descr=""/>
+            <wp:cNvGraphicFramePr>
+              <a:graphicFrameLocks xmlns:a="http://schemas.openxmlformats.org/drawingml/2006/main" noChangeAspect="1"/>
+            </wp:cNvGraphicFramePr>
+            <a:graphic xmlns:a="http://schemas.openxmlformats.org/drawingml/2006/main">
+              <a:graphicData uri="http://schemas.openxmlformats.org/drawingml/2006/picture">
+                <pic:pic xmlns:pic="http://schemas.openxmlformats.org/drawingml/2006/picture">
+                  <pic:nvPicPr>
+                    <pic:cNvPr id="88" name="Изображение88" descr=""/>
+                    <pic:cNvPicPr>
+                      <a:picLocks noChangeAspect="1" noChangeArrowheads="1"/>
+                    </pic:cNvPicPr>
+                  </pic:nvPicPr>
+                  <pic:blipFill>
+                    <a:blip r:embed="rId89"/>
+                    <a:stretch>
+                      <a:fillRect/>
+                    </a:stretch>
+                  </pic:blipFill>
+                  <pic:spPr bwMode="auto">
+                    <a:xfrm>
+                      <a:off x="0" y="0"/>
+                      <a:ext cx="4972050" cy="2628900"/>
+                    </a:xfrm>
+                    <a:prstGeom prst="rect">
+                      <a:avLst/>
+                    </a:prstGeom>
+                  </pic:spPr>
+                </pic:pic>
+              </a:graphicData>
+            </a:graphic>
+          </wp:anchor>
+        </w:drawing>
+      </w:r>
+      <w:r>
+        <w:rPr>
+          <w:rFonts w:ascii="Times New Roman" w:hAnsi="Times New Roman"/>
+          <w:sz w:val="28"/>
+          <w:szCs w:val="28"/>
+        </w:rPr>
+        <w:t xml:space="preserve"> </w:t>
+      </w:r>
+    </w:p>
+    <w:p>
+      <w:pPr>
+        <w:pStyle w:val="Normal"/>
+        <w:widowControl/>
+        <w:suppressAutoHyphens w:val="true"/>
+        <w:bidi w:val="0"/>
+        <w:spacing w:lineRule="auto" w:line="360" w:before="57" w:after="57"/>
+        <w:ind w:left="0" w:right="0" w:firstLine="850"/>
+        <w:jc w:val="both"/>
+        <w:rPr>
+          <w:rFonts w:ascii="Times New Roman" w:hAnsi="Times New Roman"/>
+          <w:sz w:val="28"/>
+          <w:szCs w:val="28"/>
+        </w:rPr>
+      </w:pPr>
+      <w:r>
+        <w:rPr>
+          <w:rFonts w:ascii="Times New Roman" w:hAnsi="Times New Roman"/>
+          <w:sz w:val="28"/>
+          <w:szCs w:val="28"/>
+        </w:rPr>
+      </w:r>
+    </w:p>
+    <w:p>
+      <w:pPr>
+        <w:pStyle w:val="Normal"/>
+        <w:widowControl/>
+        <w:suppressAutoHyphens w:val="true"/>
+        <w:bidi w:val="0"/>
+        <w:spacing w:lineRule="auto" w:line="360" w:before="57" w:after="57"/>
+        <w:ind w:left="0" w:right="0" w:firstLine="850"/>
+        <w:jc w:val="both"/>
+        <w:rPr>
+          <w:rFonts w:ascii="Times New Roman" w:hAnsi="Times New Roman"/>
+          <w:sz w:val="28"/>
+          <w:szCs w:val="28"/>
+        </w:rPr>
+      </w:pPr>
+      <w:r>
+        <w:rPr>
+          <w:rFonts w:ascii="Times New Roman" w:hAnsi="Times New Roman"/>
+          <w:sz w:val="28"/>
+          <w:szCs w:val="28"/>
+        </w:rPr>
+      </w:r>
+    </w:p>
+    <w:p>
+      <w:pPr>
+        <w:pStyle w:val="Normal"/>
+        <w:widowControl/>
+        <w:suppressAutoHyphens w:val="true"/>
+        <w:bidi w:val="0"/>
+        <w:spacing w:lineRule="auto" w:line="360" w:before="57" w:after="57"/>
+        <w:ind w:left="0" w:right="0" w:firstLine="850"/>
+        <w:jc w:val="both"/>
+        <w:rPr>
+          <w:rFonts w:ascii="Times New Roman" w:hAnsi="Times New Roman"/>
+          <w:sz w:val="28"/>
+          <w:szCs w:val="28"/>
+        </w:rPr>
+      </w:pPr>
+      <w:r>
+        <w:rPr>
+          <w:rFonts w:ascii="Times New Roman" w:hAnsi="Times New Roman"/>
+          <w:sz w:val="28"/>
+          <w:szCs w:val="28"/>
+        </w:rPr>
+      </w:r>
+    </w:p>
+    <w:p>
+      <w:pPr>
+        <w:pStyle w:val="Normal"/>
+        <w:widowControl/>
+        <w:suppressAutoHyphens w:val="true"/>
+        <w:bidi w:val="0"/>
+        <w:spacing w:lineRule="auto" w:line="360" w:before="57" w:after="57"/>
+        <w:ind w:left="0" w:right="0" w:firstLine="850"/>
+        <w:jc w:val="both"/>
+        <w:rPr>
+          <w:rFonts w:ascii="Times New Roman" w:hAnsi="Times New Roman"/>
+          <w:sz w:val="28"/>
+          <w:szCs w:val="28"/>
+        </w:rPr>
+      </w:pPr>
+      <w:r>
+        <w:rPr>
+          <w:rFonts w:ascii="Times New Roman" w:hAnsi="Times New Roman"/>
+          <w:sz w:val="28"/>
+          <w:szCs w:val="28"/>
+        </w:rPr>
+      </w:r>
+    </w:p>
+    <w:p>
+      <w:pPr>
+        <w:pStyle w:val="Normal"/>
+        <w:widowControl/>
+        <w:suppressAutoHyphens w:val="true"/>
+        <w:bidi w:val="0"/>
+        <w:spacing w:lineRule="auto" w:line="360" w:before="57" w:after="57"/>
+        <w:ind w:left="0" w:right="0" w:firstLine="850"/>
+        <w:jc w:val="both"/>
+        <w:rPr>
+          <w:rFonts w:ascii="Times New Roman" w:hAnsi="Times New Roman"/>
+          <w:sz w:val="28"/>
+          <w:szCs w:val="28"/>
+        </w:rPr>
+      </w:pPr>
+      <w:r>
+        <w:rPr>
+          <w:rFonts w:ascii="Times New Roman" w:hAnsi="Times New Roman"/>
+          <w:sz w:val="28"/>
+          <w:szCs w:val="28"/>
+        </w:rPr>
+      </w:r>
+    </w:p>
+    <w:p>
+      <w:pPr>
+        <w:pStyle w:val="Normal"/>
+        <w:widowControl/>
+        <w:suppressAutoHyphens w:val="true"/>
+        <w:bidi w:val="0"/>
+        <w:spacing w:lineRule="auto" w:line="360" w:before="57" w:after="57"/>
+        <w:ind w:left="0" w:right="0" w:firstLine="850"/>
+        <w:jc w:val="both"/>
+        <w:rPr>
+          <w:rFonts w:ascii="Times New Roman" w:hAnsi="Times New Roman"/>
+          <w:sz w:val="28"/>
+          <w:szCs w:val="28"/>
+        </w:rPr>
+      </w:pPr>
+      <w:r>
+        <w:rPr>
+          <w:rFonts w:ascii="Times New Roman" w:hAnsi="Times New Roman"/>
+          <w:sz w:val="28"/>
+          <w:szCs w:val="28"/>
+        </w:rPr>
+      </w:r>
+    </w:p>
+    <w:p>
+      <w:pPr>
+        <w:pStyle w:val="Normal"/>
+        <w:widowControl/>
+        <w:suppressAutoHyphens w:val="true"/>
+        <w:bidi w:val="0"/>
+        <w:spacing w:lineRule="auto" w:line="360" w:before="57" w:after="57"/>
+        <w:ind w:left="0" w:right="0" w:firstLine="850"/>
+        <w:jc w:val="both"/>
+        <w:rPr>
+          <w:rFonts w:ascii="Times New Roman" w:hAnsi="Times New Roman"/>
+          <w:sz w:val="28"/>
+          <w:szCs w:val="28"/>
+        </w:rPr>
+      </w:pPr>
+      <w:r>
+        <w:rPr>
+          <w:rFonts w:ascii="Times New Roman" w:hAnsi="Times New Roman"/>
+          <w:sz w:val="28"/>
+          <w:szCs w:val="28"/>
+        </w:rPr>
+      </w:r>
+    </w:p>
+    <w:p>
+      <w:pPr>
+        <w:pStyle w:val="Normal"/>
+        <w:widowControl/>
+        <w:suppressAutoHyphens w:val="true"/>
+        <w:bidi w:val="0"/>
+        <w:spacing w:lineRule="auto" w:line="360" w:before="57" w:after="57"/>
+        <w:ind w:left="0" w:right="0" w:firstLine="850"/>
+        <w:jc w:val="both"/>
+        <w:rPr>
+          <w:rFonts w:ascii="Times New Roman" w:hAnsi="Times New Roman"/>
+          <w:sz w:val="28"/>
+          <w:szCs w:val="28"/>
+        </w:rPr>
+      </w:pPr>
+      <w:r>
+        <w:rPr>
+          <w:rFonts w:ascii="Times New Roman" w:hAnsi="Times New Roman"/>
+          <w:sz w:val="28"/>
+          <w:szCs w:val="28"/>
+        </w:rPr>
+      </w:r>
+    </w:p>
+    <w:p>
+      <w:pPr>
+        <w:pStyle w:val="Normal"/>
+        <w:widowControl/>
+        <w:suppressAutoHyphens w:val="true"/>
+        <w:bidi w:val="0"/>
+        <w:spacing w:lineRule="auto" w:line="360" w:before="57" w:after="57"/>
+        <w:ind w:left="0" w:right="0" w:firstLine="850"/>
+        <w:jc w:val="both"/>
+        <w:rPr>
+          <w:rFonts w:ascii="Times New Roman" w:hAnsi="Times New Roman"/>
+          <w:sz w:val="28"/>
+          <w:szCs w:val="28"/>
+        </w:rPr>
+      </w:pPr>
+      <w:r>
+        <w:rPr>
+          <w:rFonts w:ascii="Times New Roman" w:hAnsi="Times New Roman"/>
+          <w:sz w:val="28"/>
+          <w:szCs w:val="28"/>
+        </w:rPr>
+        <w:t>Для того, чтобы получить необходимый бин по имени как @Qualifier, можно использовать аннотацию @Named:</w:t>
+      </w:r>
+    </w:p>
+    <w:p>
+      <w:pPr>
+        <w:pStyle w:val="Normal"/>
+        <w:widowControl/>
+        <w:suppressAutoHyphens w:val="true"/>
+        <w:bidi w:val="0"/>
+        <w:spacing w:lineRule="auto" w:line="360" w:before="57" w:after="57"/>
+        <w:ind w:left="0" w:right="0" w:firstLine="850"/>
+        <w:jc w:val="both"/>
+        <w:rPr>
+          <w:rFonts w:ascii="Times New Roman" w:hAnsi="Times New Roman"/>
+          <w:sz w:val="28"/>
+          <w:szCs w:val="28"/>
+        </w:rPr>
+      </w:pPr>
+      <w:r>
+        <w:drawing>
+          <wp:anchor behindDoc="0" distT="0" distB="0" distL="0" distR="0" simplePos="0" locked="0" layoutInCell="0" allowOverlap="1" relativeHeight="90">
+            <wp:simplePos x="0" y="0"/>
+            <wp:positionH relativeFrom="column">
+              <wp:align>center</wp:align>
+            </wp:positionH>
+            <wp:positionV relativeFrom="paragraph">
+              <wp:posOffset>635</wp:posOffset>
+            </wp:positionV>
+            <wp:extent cx="6120130" cy="3074670"/>
+            <wp:effectExtent l="0" t="0" r="0" b="0"/>
+            <wp:wrapSquare wrapText="largest"/>
+            <wp:docPr id="89" name="Изображение89" descr=""/>
+            <wp:cNvGraphicFramePr>
+              <a:graphicFrameLocks xmlns:a="http://schemas.openxmlformats.org/drawingml/2006/main" noChangeAspect="1"/>
+            </wp:cNvGraphicFramePr>
+            <a:graphic xmlns:a="http://schemas.openxmlformats.org/drawingml/2006/main">
+              <a:graphicData uri="http://schemas.openxmlformats.org/drawingml/2006/picture">
+                <pic:pic xmlns:pic="http://schemas.openxmlformats.org/drawingml/2006/picture">
+                  <pic:nvPicPr>
+                    <pic:cNvPr id="89" name="Изображение89" descr=""/>
+                    <pic:cNvPicPr>
+                      <a:picLocks noChangeAspect="1" noChangeArrowheads="1"/>
+                    </pic:cNvPicPr>
+                  </pic:nvPicPr>
+                  <pic:blipFill>
+                    <a:blip r:embed="rId90"/>
+                    <a:stretch>
+                      <a:fillRect/>
+                    </a:stretch>
+                  </pic:blipFill>
+                  <pic:spPr bwMode="auto">
+                    <a:xfrm>
+                      <a:off x="0" y="0"/>
+                      <a:ext cx="6120130" cy="3074670"/>
+                    </a:xfrm>
+                    <a:prstGeom prst="rect">
+                      <a:avLst/>
+                    </a:prstGeom>
+                  </pic:spPr>
+                </pic:pic>
+              </a:graphicData>
+            </a:graphic>
+          </wp:anchor>
+        </w:drawing>
+      </w:r>
+      <w:r>
+        <w:rPr>
+          <w:rFonts w:ascii="Times New Roman" w:hAnsi="Times New Roman"/>
+          <w:sz w:val="28"/>
+          <w:szCs w:val="28"/>
+        </w:rPr>
+        <w:t xml:space="preserve"> </w:t>
+      </w:r>
+    </w:p>
+    <w:p>
+      <w:pPr>
+        <w:pStyle w:val="Normal"/>
+        <w:widowControl/>
+        <w:suppressAutoHyphens w:val="true"/>
+        <w:bidi w:val="0"/>
+        <w:spacing w:lineRule="auto" w:line="360" w:before="57" w:after="57"/>
+        <w:ind w:left="0" w:right="0" w:firstLine="850"/>
+        <w:jc w:val="both"/>
+        <w:rPr>
+          <w:rFonts w:ascii="Times New Roman" w:hAnsi="Times New Roman"/>
+          <w:sz w:val="28"/>
+          <w:szCs w:val="28"/>
+        </w:rPr>
+      </w:pPr>
+      <w:r>
+        <w:rPr>
+          <w:rFonts w:ascii="Times New Roman" w:hAnsi="Times New Roman"/>
+          <w:sz w:val="28"/>
+          <w:szCs w:val="28"/>
+        </w:rPr>
+        <w:t>Так же как и @Autowired, можно использовать инжектирование вместе с аннотациями @Nullable или Optional:</w:t>
+      </w:r>
+    </w:p>
+    <w:p>
+      <w:pPr>
+        <w:pStyle w:val="Normal"/>
+        <w:widowControl/>
+        <w:suppressAutoHyphens w:val="true"/>
+        <w:bidi w:val="0"/>
+        <w:spacing w:lineRule="auto" w:line="360" w:before="57" w:after="57"/>
+        <w:ind w:left="0" w:right="0" w:firstLine="850"/>
+        <w:jc w:val="both"/>
+        <w:rPr>
+          <w:rFonts w:ascii="Times New Roman" w:hAnsi="Times New Roman"/>
+          <w:sz w:val="28"/>
+          <w:szCs w:val="28"/>
+        </w:rPr>
+      </w:pPr>
+      <w:r>
+        <w:drawing>
+          <wp:anchor behindDoc="0" distT="0" distB="0" distL="0" distR="0" simplePos="0" locked="0" layoutInCell="0" allowOverlap="1" relativeHeight="91">
+            <wp:simplePos x="0" y="0"/>
+            <wp:positionH relativeFrom="column">
+              <wp:align>center</wp:align>
+            </wp:positionH>
+            <wp:positionV relativeFrom="paragraph">
+              <wp:posOffset>635</wp:posOffset>
+            </wp:positionV>
+            <wp:extent cx="6120130" cy="2813050"/>
+            <wp:effectExtent l="0" t="0" r="0" b="0"/>
+            <wp:wrapSquare wrapText="largest"/>
+            <wp:docPr id="90" name="Изображение90" descr=""/>
+            <wp:cNvGraphicFramePr>
+              <a:graphicFrameLocks xmlns:a="http://schemas.openxmlformats.org/drawingml/2006/main" noChangeAspect="1"/>
+            </wp:cNvGraphicFramePr>
+            <a:graphic xmlns:a="http://schemas.openxmlformats.org/drawingml/2006/main">
+              <a:graphicData uri="http://schemas.openxmlformats.org/drawingml/2006/picture">
+                <pic:pic xmlns:pic="http://schemas.openxmlformats.org/drawingml/2006/picture">
+                  <pic:nvPicPr>
+                    <pic:cNvPr id="90" name="Изображение90" descr=""/>
+                    <pic:cNvPicPr>
+                      <a:picLocks noChangeAspect="1" noChangeArrowheads="1"/>
+                    </pic:cNvPicPr>
+                  </pic:nvPicPr>
+                  <pic:blipFill>
+                    <a:blip r:embed="rId91"/>
+                    <a:stretch>
+                      <a:fillRect/>
+                    </a:stretch>
+                  </pic:blipFill>
+                  <pic:spPr bwMode="auto">
+                    <a:xfrm>
+                      <a:off x="0" y="0"/>
+                      <a:ext cx="6120130" cy="2813050"/>
+                    </a:xfrm>
+                    <a:prstGeom prst="rect">
+                      <a:avLst/>
+                    </a:prstGeom>
+                  </pic:spPr>
+                </pic:pic>
+              </a:graphicData>
+            </a:graphic>
+          </wp:anchor>
+        </w:drawing>
+      </w:r>
+      <w:r>
+        <w:rPr>
+          <w:rFonts w:ascii="Times New Roman" w:hAnsi="Times New Roman"/>
+          <w:sz w:val="28"/>
+          <w:szCs w:val="28"/>
+        </w:rPr>
+        <w:t xml:space="preserve"> </w:t>
+      </w:r>
+      <w:r>
+        <w:rPr>
+          <w:rFonts w:ascii="Times New Roman" w:hAnsi="Times New Roman"/>
+          <w:sz w:val="28"/>
+          <w:szCs w:val="28"/>
+        </w:rPr>
+        <w:t>Вместо использования аннотации @Component, можно использовать аннотацию как @Named или @ManagedBean:</w:t>
+      </w:r>
+    </w:p>
+    <w:p>
+      <w:pPr>
+        <w:pStyle w:val="Normal"/>
+        <w:widowControl/>
+        <w:suppressAutoHyphens w:val="true"/>
+        <w:bidi w:val="0"/>
+        <w:spacing w:lineRule="auto" w:line="360" w:before="57" w:after="57"/>
+        <w:ind w:left="0" w:right="0" w:firstLine="850"/>
+        <w:jc w:val="both"/>
+        <w:rPr>
+          <w:rFonts w:ascii="Times New Roman" w:hAnsi="Times New Roman"/>
+          <w:sz w:val="28"/>
+          <w:szCs w:val="28"/>
+        </w:rPr>
+      </w:pPr>
+      <w:r>
+        <w:drawing>
+          <wp:anchor behindDoc="0" distT="0" distB="0" distL="0" distR="0" simplePos="0" locked="0" layoutInCell="0" allowOverlap="1" relativeHeight="92">
+            <wp:simplePos x="0" y="0"/>
+            <wp:positionH relativeFrom="column">
+              <wp:align>center</wp:align>
+            </wp:positionH>
+            <wp:positionV relativeFrom="paragraph">
+              <wp:posOffset>635</wp:posOffset>
+            </wp:positionV>
+            <wp:extent cx="6120130" cy="2788920"/>
+            <wp:effectExtent l="0" t="0" r="0" b="0"/>
+            <wp:wrapSquare wrapText="largest"/>
+            <wp:docPr id="91" name="Изображение91" descr=""/>
+            <wp:cNvGraphicFramePr>
+              <a:graphicFrameLocks xmlns:a="http://schemas.openxmlformats.org/drawingml/2006/main" noChangeAspect="1"/>
+            </wp:cNvGraphicFramePr>
+            <a:graphic xmlns:a="http://schemas.openxmlformats.org/drawingml/2006/main">
+              <a:graphicData uri="http://schemas.openxmlformats.org/drawingml/2006/picture">
+                <pic:pic xmlns:pic="http://schemas.openxmlformats.org/drawingml/2006/picture">
+                  <pic:nvPicPr>
+                    <pic:cNvPr id="91" name="Изображение91" descr=""/>
+                    <pic:cNvPicPr>
+                      <a:picLocks noChangeAspect="1" noChangeArrowheads="1"/>
+                    </pic:cNvPicPr>
+                  </pic:nvPicPr>
+                  <pic:blipFill>
+                    <a:blip r:embed="rId92"/>
+                    <a:stretch>
+                      <a:fillRect/>
+                    </a:stretch>
+                  </pic:blipFill>
+                  <pic:spPr bwMode="auto">
+                    <a:xfrm>
+                      <a:off x="0" y="0"/>
+                      <a:ext cx="6120130" cy="2788920"/>
+                    </a:xfrm>
+                    <a:prstGeom prst="rect">
+                      <a:avLst/>
+                    </a:prstGeom>
+                  </pic:spPr>
+                </pic:pic>
+              </a:graphicData>
+            </a:graphic>
+          </wp:anchor>
+        </w:drawing>
+      </w:r>
+      <w:r>
+        <w:rPr>
+          <w:rFonts w:ascii="Times New Roman" w:hAnsi="Times New Roman"/>
+          <w:sz w:val="28"/>
+          <w:szCs w:val="28"/>
+        </w:rPr>
+        <w:t xml:space="preserve"> </w:t>
+      </w:r>
+    </w:p>
+    <w:p>
+      <w:pPr>
+        <w:pStyle w:val="Normal"/>
+        <w:widowControl/>
+        <w:suppressAutoHyphens w:val="true"/>
+        <w:bidi w:val="0"/>
+        <w:spacing w:lineRule="auto" w:line="360" w:before="57" w:after="57"/>
+        <w:ind w:left="0" w:right="0" w:firstLine="850"/>
+        <w:jc w:val="both"/>
+        <w:rPr>
+          <w:rFonts w:ascii="Times New Roman" w:hAnsi="Times New Roman"/>
+          <w:sz w:val="28"/>
+          <w:szCs w:val="28"/>
+        </w:rPr>
+      </w:pPr>
+      <w:r>
+        <w:rPr>
+          <w:rFonts w:ascii="Times New Roman" w:hAnsi="Times New Roman"/>
+          <w:sz w:val="28"/>
+          <w:szCs w:val="28"/>
+        </w:rPr>
+        <w:t>Но в отличии от @Component аннотация @Named и @ManagedBean не являются составными. Поэтому, для своих кастомных аннотаций необходимо использовать спринговские аннотации.</w:t>
+      </w:r>
+    </w:p>
+    <w:p>
+      <w:pPr>
+        <w:pStyle w:val="3"/>
+        <w:numPr>
+          <w:ilvl w:val="2"/>
+          <w:numId w:val="2"/>
+        </w:numPr>
+        <w:rPr>
+          <w:rFonts w:ascii="Times New Roman" w:hAnsi="Times New Roman"/>
+          <w:sz w:val="28"/>
+          <w:szCs w:val="28"/>
+        </w:rPr>
+      </w:pPr>
+      <w:r>
+        <w:rPr/>
+        <w:t>1.11.1 Limitations of JSR-330 Standard Annotations</w:t>
+      </w:r>
+    </w:p>
+    <w:p>
+      <w:pPr>
+        <w:pStyle w:val="Normal"/>
+        <w:widowControl/>
+        <w:suppressAutoHyphens w:val="true"/>
+        <w:bidi w:val="0"/>
+        <w:spacing w:lineRule="auto" w:line="360" w:before="57" w:after="57"/>
+        <w:ind w:left="0" w:right="0" w:firstLine="850"/>
+        <w:jc w:val="both"/>
+        <w:rPr>
+          <w:rFonts w:ascii="Times New Roman" w:hAnsi="Times New Roman"/>
+          <w:sz w:val="28"/>
+          <w:szCs w:val="28"/>
+        </w:rPr>
+      </w:pPr>
+      <w:r>
+        <w:rPr>
+          <w:rFonts w:ascii="Times New Roman" w:hAnsi="Times New Roman"/>
+          <w:sz w:val="28"/>
+          <w:szCs w:val="28"/>
+        </w:rPr>
+      </w:r>
+    </w:p>
+    <w:tbl>
+      <w:tblPr>
+        <w:tblW w:w="5000" w:type="pct"/>
+        <w:jc w:val="left"/>
+        <w:tblInd w:w="-5" w:type="dxa"/>
+        <w:tblLayout w:type="fixed"/>
+        <w:tblCellMar>
+          <w:top w:w="55" w:type="dxa"/>
+          <w:left w:w="55" w:type="dxa"/>
+          <w:bottom w:w="55" w:type="dxa"/>
+          <w:right w:w="55" w:type="dxa"/>
+        </w:tblCellMar>
+      </w:tblPr>
+      <w:tblGrid>
+        <w:gridCol w:w="1816"/>
+        <w:gridCol w:w="1584"/>
+        <w:gridCol w:w="6238"/>
+      </w:tblGrid>
+      <w:tr>
+        <w:trPr/>
+        <w:tc>
+          <w:tcPr>
+            <w:tcW w:w="1816" w:type="dxa"/>
+            <w:tcBorders>
+              <w:top w:val="single" w:sz="4" w:space="0" w:color="000000"/>
+              <w:left w:val="single" w:sz="4" w:space="0" w:color="000000"/>
+              <w:bottom w:val="single" w:sz="4" w:space="0" w:color="000000"/>
+            </w:tcBorders>
+          </w:tcPr>
+          <w:p>
+            <w:pPr>
+              <w:pStyle w:val="Style18"/>
+              <w:widowControl w:val="false"/>
+              <w:rPr/>
+            </w:pPr>
+            <w:r>
+              <w:rPr/>
+              <w:t>@Autowired</w:t>
+            </w:r>
+          </w:p>
+        </w:tc>
+        <w:tc>
+          <w:tcPr>
+            <w:tcW w:w="1584" w:type="dxa"/>
+            <w:tcBorders>
+              <w:top w:val="single" w:sz="4" w:space="0" w:color="000000"/>
+              <w:left w:val="single" w:sz="4" w:space="0" w:color="000000"/>
+              <w:bottom w:val="single" w:sz="4" w:space="0" w:color="000000"/>
+            </w:tcBorders>
+          </w:tcPr>
+          <w:p>
+            <w:pPr>
+              <w:pStyle w:val="Style18"/>
+              <w:widowControl w:val="false"/>
+              <w:rPr/>
+            </w:pPr>
+            <w:r>
+              <w:rPr/>
+              <w:t>@Inject</w:t>
+            </w:r>
+          </w:p>
+        </w:tc>
+        <w:tc>
+          <w:tcPr>
+            <w:tcW w:w="6238" w:type="dxa"/>
+            <w:tcBorders>
+              <w:top w:val="single" w:sz="4" w:space="0" w:color="000000"/>
+              <w:left w:val="single" w:sz="4" w:space="0" w:color="000000"/>
+              <w:bottom w:val="single" w:sz="4" w:space="0" w:color="000000"/>
+              <w:right w:val="single" w:sz="4" w:space="0" w:color="000000"/>
+            </w:tcBorders>
+          </w:tcPr>
+          <w:p>
+            <w:pPr>
+              <w:pStyle w:val="Style18"/>
+              <w:widowControl w:val="false"/>
+              <w:rPr/>
+            </w:pPr>
+            <w:r>
+              <w:rPr/>
+              <w:t>@Inject не имеет required атрибута. Вместо этого может быть использован вместе с Optional.</w:t>
+            </w:r>
+          </w:p>
+        </w:tc>
+      </w:tr>
+      <w:tr>
+        <w:trPr/>
+        <w:tc>
+          <w:tcPr>
+            <w:tcW w:w="1816" w:type="dxa"/>
+            <w:tcBorders>
+              <w:left w:val="single" w:sz="4" w:space="0" w:color="000000"/>
+              <w:bottom w:val="single" w:sz="4" w:space="0" w:color="000000"/>
+            </w:tcBorders>
+          </w:tcPr>
+          <w:p>
+            <w:pPr>
+              <w:pStyle w:val="Style18"/>
+              <w:widowControl w:val="false"/>
+              <w:rPr/>
+            </w:pPr>
+            <w:r>
+              <w:rPr/>
+              <w:t>@Component</w:t>
+            </w:r>
+          </w:p>
+        </w:tc>
+        <w:tc>
+          <w:tcPr>
+            <w:tcW w:w="1584" w:type="dxa"/>
+            <w:tcBorders>
+              <w:left w:val="single" w:sz="4" w:space="0" w:color="000000"/>
+              <w:bottom w:val="single" w:sz="4" w:space="0" w:color="000000"/>
+            </w:tcBorders>
+          </w:tcPr>
+          <w:p>
+            <w:pPr>
+              <w:pStyle w:val="Style18"/>
+              <w:widowControl w:val="false"/>
+              <w:rPr/>
+            </w:pPr>
+            <w:r>
+              <w:rPr/>
+              <w:t>@Named/@ManagedBean</w:t>
+            </w:r>
+          </w:p>
+        </w:tc>
+        <w:tc>
+          <w:tcPr>
+            <w:tcW w:w="6238" w:type="dxa"/>
+            <w:tcBorders>
+              <w:left w:val="single" w:sz="4" w:space="0" w:color="000000"/>
+              <w:bottom w:val="single" w:sz="4" w:space="0" w:color="000000"/>
+              <w:right w:val="single" w:sz="4" w:space="0" w:color="000000"/>
+            </w:tcBorders>
+          </w:tcPr>
+          <w:p>
+            <w:pPr>
+              <w:pStyle w:val="Style18"/>
+              <w:widowControl w:val="false"/>
+              <w:rPr/>
+            </w:pPr>
+            <w:r>
+              <w:rPr/>
+              <w:t>JSR-330 не использует составную модель. Можно использовать только в одном виде для наименования компонента. ManagedBean является deprecated и будет удален.</w:t>
+            </w:r>
+          </w:p>
+        </w:tc>
+      </w:tr>
+      <w:tr>
+        <w:trPr/>
+        <w:tc>
+          <w:tcPr>
+            <w:tcW w:w="1816" w:type="dxa"/>
+            <w:tcBorders>
+              <w:left w:val="single" w:sz="4" w:space="0" w:color="000000"/>
+              <w:bottom w:val="single" w:sz="4" w:space="0" w:color="000000"/>
+            </w:tcBorders>
+          </w:tcPr>
+          <w:p>
+            <w:pPr>
+              <w:pStyle w:val="Style18"/>
+              <w:widowControl w:val="false"/>
+              <w:rPr/>
+            </w:pPr>
+            <w:r>
+              <w:rPr/>
+              <w:t>@Scope(«singleton»)</w:t>
+            </w:r>
+          </w:p>
+        </w:tc>
+        <w:tc>
+          <w:tcPr>
+            <w:tcW w:w="1584" w:type="dxa"/>
+            <w:tcBorders>
+              <w:left w:val="single" w:sz="4" w:space="0" w:color="000000"/>
+              <w:bottom w:val="single" w:sz="4" w:space="0" w:color="000000"/>
+            </w:tcBorders>
+          </w:tcPr>
+          <w:p>
+            <w:pPr>
+              <w:pStyle w:val="Style18"/>
+              <w:widowControl w:val="false"/>
+              <w:rPr/>
+            </w:pPr>
+            <w:r>
+              <w:rPr/>
+              <w:t>@Singleton</w:t>
+            </w:r>
+          </w:p>
+        </w:tc>
+        <w:tc>
+          <w:tcPr>
+            <w:tcW w:w="6238" w:type="dxa"/>
+            <w:tcBorders>
+              <w:left w:val="single" w:sz="4" w:space="0" w:color="000000"/>
+              <w:bottom w:val="single" w:sz="4" w:space="0" w:color="000000"/>
+              <w:right w:val="single" w:sz="4" w:space="0" w:color="000000"/>
+            </w:tcBorders>
+          </w:tcPr>
+          <w:p>
+            <w:pPr>
+              <w:pStyle w:val="Style18"/>
+              <w:widowControl w:val="false"/>
+              <w:rPr/>
+            </w:pPr>
+            <w:r>
+              <w:rPr/>
+              <w:t>Область действия по умолчанию JSR-330 похожа на прототип Spring. Однако, чтобы обеспечить соответствие общим настройкам Spring по умолчанию, компонент JSR-330, объявленный в контейнере Spring, по умолчанию является одноэлементным. Чтобы использовать область действия, отличную от Singleton, вам следует использовать аннотацию Spring @Scope. jakarta.inject также предоставляет аннотацию jakarta.inject.Scope: однако она предназначена только для создания пользовательских аннотаций.</w:t>
+            </w:r>
+          </w:p>
+        </w:tc>
+      </w:tr>
+      <w:tr>
+        <w:trPr/>
+        <w:tc>
+          <w:tcPr>
+            <w:tcW w:w="1816" w:type="dxa"/>
+            <w:tcBorders>
+              <w:left w:val="single" w:sz="4" w:space="0" w:color="000000"/>
+              <w:bottom w:val="single" w:sz="4" w:space="0" w:color="000000"/>
+            </w:tcBorders>
+          </w:tcPr>
+          <w:p>
+            <w:pPr>
+              <w:pStyle w:val="Style18"/>
+              <w:widowControl w:val="false"/>
+              <w:rPr/>
+            </w:pPr>
+            <w:r>
+              <w:rPr/>
+              <w:t>@Qualifier</w:t>
+            </w:r>
+          </w:p>
+        </w:tc>
+        <w:tc>
+          <w:tcPr>
+            <w:tcW w:w="1584" w:type="dxa"/>
+            <w:tcBorders>
+              <w:left w:val="single" w:sz="4" w:space="0" w:color="000000"/>
+              <w:bottom w:val="single" w:sz="4" w:space="0" w:color="000000"/>
+            </w:tcBorders>
+          </w:tcPr>
+          <w:p>
+            <w:pPr>
+              <w:pStyle w:val="Style18"/>
+              <w:widowControl w:val="false"/>
+              <w:rPr/>
+            </w:pPr>
+            <w:r>
+              <w:rPr/>
+              <w:t>@Qualifier/@Named</w:t>
+            </w:r>
+          </w:p>
+        </w:tc>
+        <w:tc>
+          <w:tcPr>
+            <w:tcW w:w="6238" w:type="dxa"/>
+            <w:tcBorders>
+              <w:left w:val="single" w:sz="4" w:space="0" w:color="000000"/>
+              <w:bottom w:val="single" w:sz="4" w:space="0" w:color="000000"/>
+              <w:right w:val="single" w:sz="4" w:space="0" w:color="000000"/>
+            </w:tcBorders>
+          </w:tcPr>
+          <w:p>
+            <w:pPr>
+              <w:pStyle w:val="Style18"/>
+              <w:widowControl w:val="false"/>
+              <w:rPr/>
+            </w:pPr>
+            <w:r>
+              <w:rPr/>
+              <w:t>У jakarta.inject.Qualifier используется только как мета аннотация для создания кастомных квалификаторов. Вместо этого можно использовать @Named</w:t>
+            </w:r>
+          </w:p>
+        </w:tc>
+      </w:tr>
+      <w:tr>
+        <w:trPr/>
+        <w:tc>
+          <w:tcPr>
+            <w:tcW w:w="1816" w:type="dxa"/>
+            <w:tcBorders>
+              <w:left w:val="single" w:sz="4" w:space="0" w:color="000000"/>
+              <w:bottom w:val="single" w:sz="4" w:space="0" w:color="000000"/>
+            </w:tcBorders>
+          </w:tcPr>
+          <w:p>
+            <w:pPr>
+              <w:pStyle w:val="Style18"/>
+              <w:widowControl w:val="false"/>
+              <w:rPr/>
+            </w:pPr>
+            <w:r>
+              <w:rPr/>
+              <w:t>@Value</w:t>
+            </w:r>
+          </w:p>
+        </w:tc>
+        <w:tc>
+          <w:tcPr>
+            <w:tcW w:w="1584" w:type="dxa"/>
+            <w:tcBorders>
+              <w:left w:val="single" w:sz="4" w:space="0" w:color="000000"/>
+              <w:bottom w:val="single" w:sz="4" w:space="0" w:color="000000"/>
+            </w:tcBorders>
+          </w:tcPr>
+          <w:p>
+            <w:pPr>
+              <w:pStyle w:val="Style18"/>
+              <w:widowControl w:val="false"/>
+              <w:rPr/>
+            </w:pPr>
+            <w:r>
+              <w:rPr/>
+              <w:t>-</w:t>
+            </w:r>
+          </w:p>
+        </w:tc>
+        <w:tc>
+          <w:tcPr>
+            <w:tcW w:w="6238" w:type="dxa"/>
+            <w:tcBorders>
+              <w:left w:val="single" w:sz="4" w:space="0" w:color="000000"/>
+              <w:bottom w:val="single" w:sz="4" w:space="0" w:color="000000"/>
+              <w:right w:val="single" w:sz="4" w:space="0" w:color="000000"/>
+            </w:tcBorders>
+          </w:tcPr>
+          <w:p>
+            <w:pPr>
+              <w:pStyle w:val="Style18"/>
+              <w:widowControl w:val="false"/>
+              <w:rPr/>
+            </w:pPr>
+            <w:r>
+              <w:rPr/>
+              <w:t>Нет такого</w:t>
+            </w:r>
+          </w:p>
+        </w:tc>
+      </w:tr>
+      <w:tr>
+        <w:trPr/>
+        <w:tc>
+          <w:tcPr>
+            <w:tcW w:w="1816" w:type="dxa"/>
+            <w:tcBorders>
+              <w:left w:val="single" w:sz="4" w:space="0" w:color="000000"/>
+              <w:bottom w:val="single" w:sz="4" w:space="0" w:color="000000"/>
+            </w:tcBorders>
+          </w:tcPr>
+          <w:p>
+            <w:pPr>
+              <w:pStyle w:val="Style18"/>
+              <w:widowControl w:val="false"/>
+              <w:rPr/>
+            </w:pPr>
+            <w:r>
+              <w:rPr/>
+              <w:t>@Lazy</w:t>
+            </w:r>
+          </w:p>
+        </w:tc>
+        <w:tc>
+          <w:tcPr>
+            <w:tcW w:w="1584" w:type="dxa"/>
+            <w:tcBorders>
+              <w:left w:val="single" w:sz="4" w:space="0" w:color="000000"/>
+              <w:bottom w:val="single" w:sz="4" w:space="0" w:color="000000"/>
+            </w:tcBorders>
+          </w:tcPr>
+          <w:p>
+            <w:pPr>
+              <w:pStyle w:val="Style18"/>
+              <w:widowControl w:val="false"/>
+              <w:rPr/>
+            </w:pPr>
+            <w:r>
+              <w:rPr/>
+              <w:t>-</w:t>
+            </w:r>
+          </w:p>
+        </w:tc>
+        <w:tc>
+          <w:tcPr>
+            <w:tcW w:w="6238" w:type="dxa"/>
+            <w:tcBorders>
+              <w:left w:val="single" w:sz="4" w:space="0" w:color="000000"/>
+              <w:bottom w:val="single" w:sz="4" w:space="0" w:color="000000"/>
+              <w:right w:val="single" w:sz="4" w:space="0" w:color="000000"/>
+            </w:tcBorders>
+          </w:tcPr>
+          <w:p>
+            <w:pPr>
+              <w:pStyle w:val="Style18"/>
+              <w:widowControl w:val="false"/>
+              <w:rPr/>
+            </w:pPr>
+            <w:r>
+              <w:rPr/>
+              <w:t>Нет такого</w:t>
+            </w:r>
+          </w:p>
+        </w:tc>
+      </w:tr>
+      <w:tr>
+        <w:trPr/>
+        <w:tc>
+          <w:tcPr>
+            <w:tcW w:w="1816" w:type="dxa"/>
+            <w:tcBorders>
+              <w:left w:val="single" w:sz="4" w:space="0" w:color="000000"/>
+              <w:bottom w:val="single" w:sz="4" w:space="0" w:color="000000"/>
+            </w:tcBorders>
+          </w:tcPr>
+          <w:p>
+            <w:pPr>
+              <w:pStyle w:val="Style18"/>
+              <w:widowControl w:val="false"/>
+              <w:rPr/>
+            </w:pPr>
+            <w:r>
+              <w:rPr/>
+              <w:t>ObjectProvider</w:t>
+            </w:r>
+          </w:p>
+        </w:tc>
+        <w:tc>
+          <w:tcPr>
+            <w:tcW w:w="1584" w:type="dxa"/>
+            <w:tcBorders>
+              <w:left w:val="single" w:sz="4" w:space="0" w:color="000000"/>
+              <w:bottom w:val="single" w:sz="4" w:space="0" w:color="000000"/>
+            </w:tcBorders>
+          </w:tcPr>
+          <w:p>
+            <w:pPr>
+              <w:pStyle w:val="Style18"/>
+              <w:widowControl w:val="false"/>
+              <w:rPr/>
+            </w:pPr>
+            <w:r>
+              <w:rPr/>
+              <w:t>Provider</w:t>
+            </w:r>
+          </w:p>
+        </w:tc>
+        <w:tc>
+          <w:tcPr>
+            <w:tcW w:w="6238" w:type="dxa"/>
+            <w:tcBorders>
+              <w:left w:val="single" w:sz="4" w:space="0" w:color="000000"/>
+              <w:bottom w:val="single" w:sz="4" w:space="0" w:color="000000"/>
+              <w:right w:val="single" w:sz="4" w:space="0" w:color="000000"/>
+            </w:tcBorders>
+          </w:tcPr>
+          <w:p>
+            <w:pPr>
+              <w:pStyle w:val="Style18"/>
+              <w:widowControl w:val="false"/>
+              <w:rPr/>
+            </w:pPr>
+            <w:r>
+              <w:rPr/>
+              <w:t>Jakarta.inject.Provider является прямой альтернативой для ObjectFactory, только с более коротким get() методом. Так же может применяться с комбинацией спринговой аннотации @Autowired, либо без аннотаций с конструктором и сеттер методами.</w:t>
+            </w:r>
+          </w:p>
+        </w:tc>
+      </w:tr>
+    </w:tbl>
+    <w:p>
+      <w:pPr>
+        <w:pStyle w:val="Normal"/>
+        <w:widowControl/>
+        <w:suppressAutoHyphens w:val="true"/>
+        <w:bidi w:val="0"/>
+        <w:spacing w:lineRule="auto" w:line="360" w:before="57" w:after="57"/>
+        <w:ind w:left="0" w:right="0" w:firstLine="850"/>
+        <w:jc w:val="both"/>
+        <w:rPr>
+          <w:rFonts w:ascii="Times New Roman" w:hAnsi="Times New Roman"/>
+          <w:sz w:val="28"/>
+          <w:szCs w:val="28"/>
+        </w:rPr>
+      </w:pPr>
+      <w:r>
+        <w:rPr>
+          <w:rFonts w:ascii="Times New Roman" w:hAnsi="Times New Roman"/>
+          <w:sz w:val="28"/>
+          <w:szCs w:val="28"/>
+        </w:rPr>
+      </w:r>
+    </w:p>
+    <w:p>
+      <w:pPr>
+        <w:pStyle w:val="2"/>
+        <w:numPr>
+          <w:ilvl w:val="1"/>
+          <w:numId w:val="2"/>
+        </w:numPr>
+        <w:rPr>
+          <w:rFonts w:ascii="Times New Roman" w:hAnsi="Times New Roman"/>
+          <w:sz w:val="28"/>
+          <w:szCs w:val="28"/>
+        </w:rPr>
+      </w:pPr>
+      <w:r>
+        <w:rPr/>
+        <w:t>1.12 Java-based Container Configuration</w:t>
+      </w:r>
+    </w:p>
+    <w:p>
+      <w:pPr>
+        <w:pStyle w:val="Normal"/>
+        <w:widowControl/>
+        <w:suppressAutoHyphens w:val="true"/>
+        <w:bidi w:val="0"/>
+        <w:spacing w:lineRule="auto" w:line="360" w:before="57" w:after="57"/>
+        <w:ind w:left="0" w:right="0" w:firstLine="850"/>
+        <w:jc w:val="both"/>
+        <w:rPr>
+          <w:rFonts w:ascii="Times New Roman" w:hAnsi="Times New Roman"/>
+          <w:sz w:val="28"/>
+          <w:szCs w:val="28"/>
+        </w:rPr>
+      </w:pPr>
+      <w:r>
+        <w:rPr>
+          <w:rFonts w:ascii="Times New Roman" w:hAnsi="Times New Roman"/>
+          <w:sz w:val="28"/>
+          <w:szCs w:val="28"/>
+        </w:rPr>
+      </w:r>
+    </w:p>
+    <w:p>
+      <w:pPr>
+        <w:pStyle w:val="Normal"/>
+        <w:widowControl/>
+        <w:suppressAutoHyphens w:val="true"/>
+        <w:bidi w:val="0"/>
+        <w:spacing w:lineRule="auto" w:line="360" w:before="57" w:after="57"/>
+        <w:ind w:left="0" w:right="0" w:firstLine="850"/>
+        <w:jc w:val="both"/>
+        <w:rPr>
+          <w:rFonts w:ascii="Times New Roman" w:hAnsi="Times New Roman"/>
+          <w:sz w:val="28"/>
+          <w:szCs w:val="28"/>
+        </w:rPr>
+      </w:pPr>
+      <w:r>
+        <w:rPr>
+          <w:rFonts w:ascii="Times New Roman" w:hAnsi="Times New Roman"/>
+          <w:sz w:val="28"/>
+          <w:szCs w:val="28"/>
+        </w:rPr>
+        <w:t>Когда методы @Bean объявляются в классах, не аннотированных @Configuration, их называют обрабатываемыми в "облегченном" режиме. Методы бинов, объявленные в аннотации @Component или даже в обычном классе, считаются "облегченными", с другой основной целью объемлющего класса, а метод, помеченный аннотацией @Bean, является там своего рода бонусом. Например, служебные компоненты могут предоставлять контейнеру представления управления через дополнительный метод, аннотированный @Bean, для каждого класса соответствующего компонента. В таких сценариях методы, аннотированные @Bean, являются механизмом фабричных методов общего назначения.</w:t>
+      </w:r>
+    </w:p>
+    <w:p>
+      <w:pPr>
+        <w:pStyle w:val="Normal"/>
+        <w:widowControl/>
+        <w:suppressAutoHyphens w:val="true"/>
+        <w:bidi w:val="0"/>
+        <w:spacing w:lineRule="auto" w:line="360" w:before="57" w:after="57"/>
+        <w:ind w:left="0" w:right="0" w:firstLine="850"/>
+        <w:jc w:val="both"/>
+        <w:rPr>
+          <w:rFonts w:ascii="Times New Roman" w:hAnsi="Times New Roman"/>
+          <w:sz w:val="28"/>
+          <w:szCs w:val="28"/>
+        </w:rPr>
+      </w:pPr>
+      <w:r>
+        <w:rPr>
+          <w:rFonts w:ascii="Times New Roman" w:hAnsi="Times New Roman"/>
+          <w:sz w:val="28"/>
+          <w:szCs w:val="28"/>
+        </w:rPr>
+      </w:r>
+    </w:p>
+    <w:p>
+      <w:pPr>
+        <w:pStyle w:val="Normal"/>
+        <w:widowControl/>
+        <w:suppressAutoHyphens w:val="true"/>
+        <w:bidi w:val="0"/>
+        <w:spacing w:lineRule="auto" w:line="360" w:before="57" w:after="57"/>
+        <w:ind w:left="0" w:right="0" w:firstLine="850"/>
+        <w:jc w:val="both"/>
+        <w:rPr>
+          <w:rFonts w:ascii="Times New Roman" w:hAnsi="Times New Roman"/>
+          <w:sz w:val="28"/>
+          <w:szCs w:val="28"/>
+        </w:rPr>
+      </w:pPr>
+      <w:r>
+        <w:rPr>
+          <w:rFonts w:ascii="Times New Roman" w:hAnsi="Times New Roman"/>
+          <w:sz w:val="28"/>
+          <w:szCs w:val="28"/>
+        </w:rPr>
+        <w:t>В отличие от полной @Configuration, облеченные методы @Bean не могут объявлять межбиновые зависимости. Вместо этого они работают с внутренним состоянием содержащего их компонента и, по необходимости, с аргументами, которые они могут объявить. Поэтому такой метод, помеченный аннотацией @Bean, не должен вызывать другие методы, помеченные аннотацией @Bean. Каждый такой метод в буквальном смысле является лишь фабричным методом для конкретной ссылки на бин, без какой-либо специальной семантики во время выполнения. Положительным побочным эффектом здесь является то, что отсутствует необходимость применять подклассификацию CGLIB во время выполнения, поэтому нет никаких ограничений в плане проектирования классов (таким образом, объемлющий класс может быть final и так далее).</w:t>
+      </w:r>
+    </w:p>
+    <w:p>
+      <w:pPr>
+        <w:pStyle w:val="Normal"/>
+        <w:widowControl/>
+        <w:suppressAutoHyphens w:val="true"/>
+        <w:bidi w:val="0"/>
+        <w:spacing w:lineRule="auto" w:line="360" w:before="57" w:after="57"/>
+        <w:ind w:left="0" w:right="0" w:firstLine="850"/>
+        <w:jc w:val="both"/>
+        <w:rPr>
+          <w:rFonts w:ascii="Times New Roman" w:hAnsi="Times New Roman"/>
+          <w:sz w:val="28"/>
+          <w:szCs w:val="28"/>
+        </w:rPr>
+      </w:pPr>
+      <w:r>
+        <w:rPr>
+          <w:rFonts w:ascii="Times New Roman" w:hAnsi="Times New Roman"/>
+          <w:sz w:val="28"/>
+          <w:szCs w:val="28"/>
+        </w:rPr>
+      </w:r>
+    </w:p>
+    <w:p>
+      <w:pPr>
+        <w:pStyle w:val="Normal"/>
+        <w:widowControl/>
+        <w:suppressAutoHyphens w:val="true"/>
+        <w:bidi w:val="0"/>
+        <w:spacing w:lineRule="auto" w:line="360" w:before="57" w:after="57"/>
+        <w:ind w:left="0" w:right="0" w:firstLine="850"/>
+        <w:jc w:val="both"/>
+        <w:rPr>
+          <w:rFonts w:ascii="Times New Roman" w:hAnsi="Times New Roman"/>
+          <w:sz w:val="28"/>
+          <w:szCs w:val="28"/>
+        </w:rPr>
+      </w:pPr>
+      <w:r>
+        <w:rPr>
+          <w:rFonts w:ascii="Times New Roman" w:hAnsi="Times New Roman"/>
+          <w:sz w:val="28"/>
+          <w:szCs w:val="28"/>
+        </w:rPr>
+        <w:t>В обычных сценариях методы, помеченные аннотацией @Bean, должны быть объявлены в классах, помеченных аннотацией @Configuration, что обеспечит постоянное использование "полного" режима и перенаправление перекрестных ссылок на управление жизненным циклом контейнера. Это предотвращает случайный вызов одного и того же метода, помеченного аннотацией @Bean, через обычный вызов Java, что помогает уменьшить количество трудно находимых ошибок, которые трудно отследить при работе в "облегченном" режиме</w:t>
+      </w:r>
+    </w:p>
+    <w:p>
+      <w:pPr>
+        <w:pStyle w:val="2"/>
+        <w:numPr>
+          <w:ilvl w:val="1"/>
+          <w:numId w:val="2"/>
+        </w:numPr>
+        <w:rPr>
+          <w:rFonts w:ascii="Times New Roman" w:hAnsi="Times New Roman"/>
+          <w:sz w:val="28"/>
+          <w:szCs w:val="28"/>
+        </w:rPr>
+      </w:pPr>
+      <w:r>
+        <w:rPr/>
+        <w:t>1.13 Environment Abstraction</w:t>
+      </w:r>
+    </w:p>
+    <w:p>
+      <w:pPr>
+        <w:pStyle w:val="Normal"/>
+        <w:widowControl/>
+        <w:suppressAutoHyphens w:val="true"/>
+        <w:bidi w:val="0"/>
+        <w:spacing w:lineRule="auto" w:line="360" w:before="57" w:after="57"/>
+        <w:ind w:left="0" w:right="0" w:firstLine="850"/>
+        <w:jc w:val="both"/>
+        <w:rPr>
+          <w:rFonts w:ascii="Times New Roman" w:hAnsi="Times New Roman"/>
+          <w:sz w:val="28"/>
+          <w:szCs w:val="28"/>
+        </w:rPr>
+      </w:pPr>
+      <w:r>
+        <w:rPr>
+          <w:rFonts w:ascii="Times New Roman" w:hAnsi="Times New Roman"/>
+          <w:sz w:val="28"/>
+          <w:szCs w:val="28"/>
+        </w:rPr>
+      </w:r>
+    </w:p>
+    <w:p>
+      <w:pPr>
+        <w:pStyle w:val="Normal"/>
+        <w:widowControl/>
+        <w:suppressAutoHyphens w:val="true"/>
+        <w:bidi w:val="0"/>
+        <w:spacing w:lineRule="auto" w:line="360" w:before="57" w:after="57"/>
+        <w:ind w:left="0" w:right="0" w:firstLine="850"/>
+        <w:jc w:val="both"/>
+        <w:rPr>
+          <w:rFonts w:ascii="Times New Roman" w:hAnsi="Times New Roman"/>
+          <w:sz w:val="28"/>
+          <w:szCs w:val="28"/>
+        </w:rPr>
+      </w:pPr>
+      <w:r>
+        <w:rPr>
+          <w:rFonts w:ascii="Times New Roman" w:hAnsi="Times New Roman"/>
+          <w:sz w:val="28"/>
+          <w:szCs w:val="28"/>
+        </w:rPr>
+        <w:t>Профиль это именованная, логическая группа определений бинов, которая регистрируется контейнером, только когда профиль активен. Роль объекта Environment по отношению к профилям заключается в определении того, какие профили активны в данный момент, а какие должны быть активны по умолчанию.</w:t>
+      </w:r>
+    </w:p>
+    <w:p>
+      <w:pPr>
+        <w:pStyle w:val="Normal"/>
+        <w:widowControl/>
+        <w:suppressAutoHyphens w:val="true"/>
+        <w:bidi w:val="0"/>
+        <w:spacing w:lineRule="auto" w:line="360" w:before="57" w:after="57"/>
+        <w:ind w:left="0" w:right="0" w:firstLine="850"/>
+        <w:jc w:val="both"/>
+        <w:rPr>
+          <w:rFonts w:ascii="Times New Roman" w:hAnsi="Times New Roman"/>
+          <w:sz w:val="28"/>
+          <w:szCs w:val="28"/>
+        </w:rPr>
+      </w:pPr>
+      <w:r>
+        <w:rPr>
+          <w:rFonts w:ascii="Times New Roman" w:hAnsi="Times New Roman"/>
+          <w:sz w:val="28"/>
+          <w:szCs w:val="28"/>
+        </w:rPr>
+        <w:t xml:space="preserve">Проперти играют важную роль практически по всех приложениях и могут быть расположены в различных источниках: файлы, JVM системные свойства, переменные окружения, JNDI, параметры контекста сервлета, ad-hoс свойства объектов, мапы, и т. д. </w:t>
+      </w:r>
+    </w:p>
+    <w:p>
+      <w:pPr>
+        <w:pStyle w:val="3"/>
+        <w:numPr>
+          <w:ilvl w:val="2"/>
+          <w:numId w:val="2"/>
+        </w:numPr>
+        <w:rPr>
+          <w:rFonts w:ascii="Times New Roman" w:hAnsi="Times New Roman"/>
+          <w:sz w:val="28"/>
+          <w:szCs w:val="28"/>
+        </w:rPr>
+      </w:pPr>
+      <w:r>
+        <w:rPr/>
+        <w:t>1.13.1 Bean definition Profiles</w:t>
+      </w:r>
+    </w:p>
+    <w:p>
+      <w:pPr>
+        <w:pStyle w:val="Normal"/>
+        <w:widowControl/>
+        <w:suppressAutoHyphens w:val="true"/>
+        <w:bidi w:val="0"/>
+        <w:spacing w:lineRule="auto" w:line="360" w:before="57" w:after="57"/>
+        <w:ind w:left="0" w:right="0" w:firstLine="850"/>
+        <w:jc w:val="both"/>
+        <w:rPr>
+          <w:rFonts w:ascii="Times New Roman" w:hAnsi="Times New Roman"/>
+          <w:sz w:val="28"/>
+          <w:szCs w:val="28"/>
+        </w:rPr>
+      </w:pPr>
+      <w:r>
+        <w:rPr>
+          <w:rFonts w:ascii="Times New Roman" w:hAnsi="Times New Roman"/>
+          <w:sz w:val="28"/>
+          <w:szCs w:val="28"/>
+        </w:rPr>
+      </w:r>
+    </w:p>
+    <w:p>
+      <w:pPr>
+        <w:pStyle w:val="Normal"/>
+        <w:widowControl/>
+        <w:suppressAutoHyphens w:val="true"/>
+        <w:bidi w:val="0"/>
+        <w:spacing w:lineRule="auto" w:line="360" w:before="57" w:after="57"/>
+        <w:ind w:left="0" w:right="0" w:firstLine="850"/>
+        <w:jc w:val="both"/>
+        <w:rPr>
+          <w:rFonts w:ascii="Times New Roman" w:hAnsi="Times New Roman"/>
+          <w:sz w:val="28"/>
+          <w:szCs w:val="28"/>
+        </w:rPr>
+      </w:pPr>
+      <w:r>
+        <w:rPr>
+          <w:rFonts w:ascii="Times New Roman" w:hAnsi="Times New Roman"/>
+          <w:sz w:val="28"/>
+          <w:szCs w:val="28"/>
+        </w:rPr>
+        <w:t>Профили это механизм в ядре контейнера, который позволяет регистрировать различные бины в различных средах. Само слово «среда» может означать различные вещи для разных пользователях, и эта особенность может помочь в различных кейсах:</w:t>
+      </w:r>
+    </w:p>
+    <w:p>
+      <w:pPr>
+        <w:pStyle w:val="Normal"/>
+        <w:widowControl/>
+        <w:numPr>
+          <w:ilvl w:val="0"/>
+          <w:numId w:val="9"/>
+        </w:numPr>
+        <w:suppressAutoHyphens w:val="true"/>
+        <w:bidi w:val="0"/>
+        <w:spacing w:lineRule="auto" w:line="360" w:before="57" w:after="57"/>
+        <w:jc w:val="both"/>
+        <w:rPr>
+          <w:rFonts w:ascii="Times New Roman" w:hAnsi="Times New Roman"/>
+          <w:sz w:val="28"/>
+          <w:szCs w:val="28"/>
+        </w:rPr>
+      </w:pPr>
+      <w:r>
+        <w:rPr>
+          <w:rFonts w:ascii="Times New Roman" w:hAnsi="Times New Roman"/>
+          <w:sz w:val="28"/>
+          <w:szCs w:val="28"/>
+        </w:rPr>
+        <w:t>Работа с in-memory источниками данными в разработке вместо поиска того же источника данных из JNDI при тестировании или на проде.</w:t>
+      </w:r>
+    </w:p>
+    <w:p>
+      <w:pPr>
+        <w:pStyle w:val="Normal"/>
+        <w:widowControl/>
+        <w:numPr>
+          <w:ilvl w:val="0"/>
+          <w:numId w:val="9"/>
+        </w:numPr>
+        <w:suppressAutoHyphens w:val="true"/>
+        <w:bidi w:val="0"/>
+        <w:spacing w:lineRule="auto" w:line="360" w:before="57" w:after="57"/>
+        <w:jc w:val="both"/>
+        <w:rPr>
+          <w:rFonts w:ascii="Times New Roman" w:hAnsi="Times New Roman"/>
+          <w:sz w:val="28"/>
+          <w:szCs w:val="28"/>
+        </w:rPr>
+      </w:pPr>
+      <w:r>
+        <w:rPr>
+          <w:rFonts w:ascii="Times New Roman" w:hAnsi="Times New Roman"/>
+          <w:sz w:val="28"/>
+          <w:szCs w:val="28"/>
+        </w:rPr>
+        <w:t>Регистрация система мониторинга только при разворачивании приложения в среде производительности</w:t>
+      </w:r>
+    </w:p>
+    <w:p>
+      <w:pPr>
+        <w:pStyle w:val="Normal"/>
+        <w:widowControl/>
+        <w:numPr>
+          <w:ilvl w:val="0"/>
+          <w:numId w:val="9"/>
+        </w:numPr>
+        <w:suppressAutoHyphens w:val="true"/>
+        <w:bidi w:val="0"/>
+        <w:spacing w:lineRule="auto" w:line="360" w:before="57" w:after="57"/>
+        <w:jc w:val="both"/>
+        <w:rPr>
+          <w:rFonts w:ascii="Times New Roman" w:hAnsi="Times New Roman"/>
+          <w:sz w:val="28"/>
+          <w:szCs w:val="28"/>
+        </w:rPr>
+      </w:pPr>
+      <w:r>
+        <w:rPr>
+          <w:rFonts w:ascii="Times New Roman" w:hAnsi="Times New Roman"/>
+          <w:sz w:val="28"/>
+          <w:szCs w:val="28"/>
+        </w:rPr>
+        <w:t>Регистрация кастомных реализаций бина для потребителей.</w:t>
+      </w:r>
+    </w:p>
+    <w:p>
+      <w:pPr>
+        <w:pStyle w:val="Normal"/>
+        <w:widowControl/>
+        <w:suppressAutoHyphens w:val="true"/>
+        <w:bidi w:val="0"/>
+        <w:spacing w:lineRule="auto" w:line="360" w:before="57" w:after="57"/>
+        <w:ind w:left="0" w:right="0" w:firstLine="850"/>
+        <w:jc w:val="both"/>
+        <w:rPr>
+          <w:rFonts w:ascii="Times New Roman" w:hAnsi="Times New Roman"/>
+          <w:sz w:val="28"/>
+          <w:szCs w:val="28"/>
+        </w:rPr>
+      </w:pPr>
+      <w:r>
+        <w:rPr>
+          <w:rFonts w:ascii="Times New Roman" w:hAnsi="Times New Roman"/>
+          <w:sz w:val="28"/>
+          <w:szCs w:val="28"/>
+        </w:rPr>
+        <w:t>Аннотация @Profile позволяет обозначить, что компонент может быть доступен для регистрации когда один или несколько разных профилей активны. Используя их можно, например, сделать различные бины для источника данных при разработке и при разворачивании на прод среду.</w:t>
+      </w:r>
+    </w:p>
+    <w:p>
+      <w:pPr>
+        <w:pStyle w:val="Normal"/>
+        <w:widowControl/>
+        <w:suppressAutoHyphens w:val="true"/>
+        <w:bidi w:val="0"/>
+        <w:spacing w:lineRule="auto" w:line="360" w:before="57" w:after="57"/>
+        <w:ind w:left="0" w:right="0" w:firstLine="850"/>
+        <w:jc w:val="both"/>
+        <w:rPr>
+          <w:rFonts w:ascii="Times New Roman" w:hAnsi="Times New Roman"/>
+          <w:sz w:val="28"/>
+          <w:szCs w:val="28"/>
+        </w:rPr>
+      </w:pPr>
+      <w:r>
+        <w:drawing>
+          <wp:anchor behindDoc="0" distT="0" distB="0" distL="0" distR="0" simplePos="0" locked="0" layoutInCell="0" allowOverlap="1" relativeHeight="93">
+            <wp:simplePos x="0" y="0"/>
+            <wp:positionH relativeFrom="column">
+              <wp:align>center</wp:align>
+            </wp:positionH>
+            <wp:positionV relativeFrom="paragraph">
+              <wp:posOffset>635</wp:posOffset>
+            </wp:positionV>
+            <wp:extent cx="6120130" cy="4519295"/>
+            <wp:effectExtent l="0" t="0" r="0" b="0"/>
+            <wp:wrapSquare wrapText="largest"/>
+            <wp:docPr id="92" name="Изображение92" descr=""/>
+            <wp:cNvGraphicFramePr>
+              <a:graphicFrameLocks xmlns:a="http://schemas.openxmlformats.org/drawingml/2006/main" noChangeAspect="1"/>
+            </wp:cNvGraphicFramePr>
+            <a:graphic xmlns:a="http://schemas.openxmlformats.org/drawingml/2006/main">
+              <a:graphicData uri="http://schemas.openxmlformats.org/drawingml/2006/picture">
+                <pic:pic xmlns:pic="http://schemas.openxmlformats.org/drawingml/2006/picture">
+                  <pic:nvPicPr>
+                    <pic:cNvPr id="92" name="Изображение92" descr=""/>
+                    <pic:cNvPicPr>
+                      <a:picLocks noChangeAspect="1" noChangeArrowheads="1"/>
+                    </pic:cNvPicPr>
+                  </pic:nvPicPr>
+                  <pic:blipFill>
+                    <a:blip r:embed="rId93"/>
+                    <a:stretch>
+                      <a:fillRect/>
+                    </a:stretch>
+                  </pic:blipFill>
+                  <pic:spPr bwMode="auto">
+                    <a:xfrm>
+                      <a:off x="0" y="0"/>
+                      <a:ext cx="6120130" cy="4519295"/>
+                    </a:xfrm>
+                    <a:prstGeom prst="rect">
+                      <a:avLst/>
+                    </a:prstGeom>
+                  </pic:spPr>
+                </pic:pic>
+              </a:graphicData>
+            </a:graphic>
+          </wp:anchor>
+        </w:drawing>
+      </w:r>
+      <w:r>
+        <w:rPr>
+          <w:rFonts w:ascii="Times New Roman" w:hAnsi="Times New Roman"/>
+          <w:sz w:val="28"/>
+          <w:szCs w:val="28"/>
+        </w:rPr>
+        <w:t xml:space="preserve"> </w:t>
+      </w:r>
+      <w:r>
+        <w:rPr>
+          <w:rFonts w:ascii="Times New Roman" w:hAnsi="Times New Roman"/>
+          <w:sz w:val="28"/>
+          <w:szCs w:val="28"/>
+        </w:rPr>
+        <w:t>Профили могут содержать простые наименование профилей, например «production» или выражение из профилей. Выражение позволяет выполнить более сложную логику для профилей, например, «producation &amp; us-east». Следующие операторы поддерживаются в проифльных выражениях:</w:t>
+      </w:r>
+    </w:p>
+    <w:p>
+      <w:pPr>
+        <w:pStyle w:val="Normal"/>
+        <w:widowControl/>
+        <w:numPr>
+          <w:ilvl w:val="0"/>
+          <w:numId w:val="10"/>
+        </w:numPr>
+        <w:suppressAutoHyphens w:val="true"/>
+        <w:bidi w:val="0"/>
+        <w:spacing w:lineRule="auto" w:line="360" w:before="57" w:after="57"/>
+        <w:jc w:val="both"/>
+        <w:rPr>
+          <w:rFonts w:ascii="Times New Roman" w:hAnsi="Times New Roman"/>
+          <w:sz w:val="28"/>
+          <w:szCs w:val="28"/>
+        </w:rPr>
+      </w:pPr>
+      <w:r>
+        <w:rPr>
+          <w:rFonts w:ascii="Times New Roman" w:hAnsi="Times New Roman"/>
+          <w:sz w:val="28"/>
+          <w:szCs w:val="28"/>
+        </w:rPr>
+        <w:t>!: A logical NOT of the profile</w:t>
+      </w:r>
+    </w:p>
+    <w:p>
+      <w:pPr>
+        <w:pStyle w:val="Normal"/>
+        <w:widowControl/>
+        <w:numPr>
+          <w:ilvl w:val="0"/>
+          <w:numId w:val="10"/>
+        </w:numPr>
+        <w:suppressAutoHyphens w:val="true"/>
+        <w:bidi w:val="0"/>
+        <w:spacing w:lineRule="auto" w:line="360" w:before="57" w:after="57"/>
+        <w:jc w:val="both"/>
+        <w:rPr>
+          <w:rFonts w:ascii="Times New Roman" w:hAnsi="Times New Roman"/>
+          <w:sz w:val="28"/>
+          <w:szCs w:val="28"/>
+        </w:rPr>
+      </w:pPr>
+      <w:r>
+        <w:rPr>
+          <w:rFonts w:ascii="Times New Roman" w:hAnsi="Times New Roman"/>
+          <w:sz w:val="28"/>
+          <w:szCs w:val="28"/>
+        </w:rPr>
+        <w:t>&amp;: A logical AND of the profiles</w:t>
+      </w:r>
+    </w:p>
+    <w:p>
+      <w:pPr>
+        <w:pStyle w:val="Normal"/>
+        <w:widowControl/>
+        <w:numPr>
+          <w:ilvl w:val="0"/>
+          <w:numId w:val="10"/>
+        </w:numPr>
+        <w:suppressAutoHyphens w:val="true"/>
+        <w:bidi w:val="0"/>
+        <w:spacing w:lineRule="auto" w:line="360" w:before="57" w:after="57"/>
+        <w:jc w:val="both"/>
+        <w:rPr>
+          <w:rFonts w:ascii="Times New Roman" w:hAnsi="Times New Roman"/>
+          <w:sz w:val="28"/>
+          <w:szCs w:val="28"/>
+        </w:rPr>
+      </w:pPr>
+      <w:r>
+        <w:rPr>
+          <w:rFonts w:ascii="Times New Roman" w:hAnsi="Times New Roman"/>
+          <w:sz w:val="28"/>
+          <w:szCs w:val="28"/>
+        </w:rPr>
+        <w:t>|: A logical OR of the profiles</w:t>
+      </w:r>
+    </w:p>
+    <w:p>
+      <w:pPr>
+        <w:pStyle w:val="Normal"/>
+        <w:widowControl/>
+        <w:suppressAutoHyphens w:val="true"/>
+        <w:bidi w:val="0"/>
+        <w:spacing w:lineRule="auto" w:line="360" w:before="57" w:after="57"/>
+        <w:ind w:left="0" w:right="0" w:firstLine="850"/>
+        <w:jc w:val="both"/>
+        <w:rPr>
+          <w:rFonts w:ascii="Times New Roman" w:hAnsi="Times New Roman"/>
+          <w:sz w:val="28"/>
+          <w:szCs w:val="28"/>
+        </w:rPr>
+      </w:pPr>
+      <w:r>
+        <w:rPr>
+          <w:rFonts w:ascii="Times New Roman" w:hAnsi="Times New Roman"/>
+          <w:sz w:val="28"/>
+          <w:szCs w:val="28"/>
+        </w:rPr>
+        <w:t>Нельзя миксовать логичское И и логическое ИЛИ без скобок (producaiton &amp; us-east | eu-central). Должно быть так: «production &amp; (us-east | eu-central)»</w:t>
+      </w:r>
+    </w:p>
+    <w:p>
+      <w:pPr>
+        <w:pStyle w:val="Normal"/>
+        <w:widowControl/>
+        <w:suppressAutoHyphens w:val="true"/>
+        <w:bidi w:val="0"/>
+        <w:spacing w:lineRule="auto" w:line="360" w:before="57" w:after="57"/>
+        <w:ind w:left="0" w:right="0" w:firstLine="850"/>
+        <w:jc w:val="both"/>
+        <w:rPr>
+          <w:rFonts w:ascii="Times New Roman" w:hAnsi="Times New Roman"/>
+          <w:sz w:val="28"/>
+          <w:szCs w:val="28"/>
+        </w:rPr>
+      </w:pPr>
+      <w:r>
+        <w:rPr>
+          <w:rFonts w:ascii="Times New Roman" w:hAnsi="Times New Roman"/>
+          <w:sz w:val="28"/>
+          <w:szCs w:val="28"/>
+        </w:rPr>
+        <w:t>@Profile можно использовать как мета-аннотацию для целей создания своих кастомных аннотаций.</w:t>
+      </w:r>
+    </w:p>
+    <w:p>
+      <w:pPr>
+        <w:pStyle w:val="Normal"/>
+        <w:widowControl/>
+        <w:suppressAutoHyphens w:val="true"/>
+        <w:bidi w:val="0"/>
+        <w:spacing w:lineRule="auto" w:line="360" w:before="57" w:after="57"/>
+        <w:ind w:left="0" w:right="0" w:firstLine="850"/>
+        <w:jc w:val="both"/>
+        <w:rPr>
+          <w:rFonts w:ascii="Times New Roman" w:hAnsi="Times New Roman"/>
+          <w:sz w:val="28"/>
+          <w:szCs w:val="28"/>
+        </w:rPr>
+      </w:pPr>
+      <w:r>
+        <w:rPr>
+          <w:rFonts w:ascii="Times New Roman" w:hAnsi="Times New Roman"/>
+          <w:sz w:val="28"/>
+          <w:szCs w:val="28"/>
+        </w:rPr>
+      </w:r>
+    </w:p>
+    <w:p>
+      <w:pPr>
+        <w:pStyle w:val="Normal"/>
+        <w:widowControl/>
+        <w:suppressAutoHyphens w:val="true"/>
+        <w:bidi w:val="0"/>
+        <w:spacing w:lineRule="auto" w:line="360" w:before="57" w:after="57"/>
+        <w:ind w:left="0" w:right="0" w:firstLine="850"/>
+        <w:jc w:val="both"/>
+        <w:rPr>
+          <w:rFonts w:ascii="Times New Roman" w:hAnsi="Times New Roman"/>
+          <w:sz w:val="28"/>
+          <w:szCs w:val="28"/>
+        </w:rPr>
+      </w:pPr>
+      <w:r>
+        <w:drawing>
+          <wp:anchor behindDoc="0" distT="0" distB="0" distL="0" distR="0" simplePos="0" locked="0" layoutInCell="0" allowOverlap="1" relativeHeight="94">
+            <wp:simplePos x="0" y="0"/>
+            <wp:positionH relativeFrom="column">
+              <wp:align>center</wp:align>
+            </wp:positionH>
+            <wp:positionV relativeFrom="paragraph">
+              <wp:posOffset>635</wp:posOffset>
+            </wp:positionV>
+            <wp:extent cx="6120130" cy="989330"/>
+            <wp:effectExtent l="0" t="0" r="0" b="0"/>
+            <wp:wrapSquare wrapText="largest"/>
+            <wp:docPr id="93" name="Изображение93" descr=""/>
+            <wp:cNvGraphicFramePr>
+              <a:graphicFrameLocks xmlns:a="http://schemas.openxmlformats.org/drawingml/2006/main" noChangeAspect="1"/>
+            </wp:cNvGraphicFramePr>
+            <a:graphic xmlns:a="http://schemas.openxmlformats.org/drawingml/2006/main">
+              <a:graphicData uri="http://schemas.openxmlformats.org/drawingml/2006/picture">
+                <pic:pic xmlns:pic="http://schemas.openxmlformats.org/drawingml/2006/picture">
+                  <pic:nvPicPr>
+                    <pic:cNvPr id="93" name="Изображение93" descr=""/>
+                    <pic:cNvPicPr>
+                      <a:picLocks noChangeAspect="1" noChangeArrowheads="1"/>
+                    </pic:cNvPicPr>
+                  </pic:nvPicPr>
+                  <pic:blipFill>
+                    <a:blip r:embed="rId94"/>
+                    <a:stretch>
+                      <a:fillRect/>
+                    </a:stretch>
+                  </pic:blipFill>
+                  <pic:spPr bwMode="auto">
+                    <a:xfrm>
+                      <a:off x="0" y="0"/>
+                      <a:ext cx="6120130" cy="989330"/>
+                    </a:xfrm>
+                    <a:prstGeom prst="rect">
+                      <a:avLst/>
+                    </a:prstGeom>
+                  </pic:spPr>
+                </pic:pic>
+              </a:graphicData>
+            </a:graphic>
+          </wp:anchor>
+        </w:drawing>
+      </w:r>
+      <w:r>
+        <w:rPr>
+          <w:rFonts w:ascii="Times New Roman" w:hAnsi="Times New Roman"/>
+          <w:sz w:val="28"/>
+          <w:szCs w:val="28"/>
+        </w:rPr>
+        <w:t xml:space="preserve"> </w:t>
+      </w:r>
+      <w:r>
+        <w:rPr>
+          <w:rFonts w:ascii="Times New Roman" w:hAnsi="Times New Roman"/>
+          <w:sz w:val="28"/>
+          <w:szCs w:val="28"/>
+        </w:rPr>
+        <w:t>Если класс @Configuration помечен определенным профилем, то все методы определения бины и @Import аннотации, ассоциированные с данном классом, пропускаются, если один из указанных профилей не является активным.</w:t>
+      </w:r>
+    </w:p>
+    <w:p>
+      <w:pPr>
+        <w:pStyle w:val="Normal"/>
+        <w:widowControl/>
+        <w:suppressAutoHyphens w:val="true"/>
+        <w:bidi w:val="0"/>
+        <w:spacing w:lineRule="auto" w:line="360" w:before="57" w:after="57"/>
+        <w:ind w:left="0" w:right="0" w:firstLine="850"/>
+        <w:jc w:val="both"/>
+        <w:rPr>
+          <w:rFonts w:ascii="Times New Roman" w:hAnsi="Times New Roman"/>
+          <w:sz w:val="28"/>
+          <w:szCs w:val="28"/>
+        </w:rPr>
+      </w:pPr>
+      <w:r>
+        <w:rPr>
+          <w:rFonts w:ascii="Times New Roman" w:hAnsi="Times New Roman"/>
+          <w:sz w:val="28"/>
+          <w:szCs w:val="28"/>
+        </w:rPr>
+        <w:t>Если класс аннотирован как @Profile({«p1», «p2»}), то этот класс не будет зарегестрирован, пока не активен какой нибудь из профилей p1 или p2.</w:t>
+      </w:r>
+    </w:p>
+    <w:p>
+      <w:pPr>
+        <w:pStyle w:val="Normal"/>
+        <w:widowControl/>
+        <w:suppressAutoHyphens w:val="true"/>
+        <w:bidi w:val="0"/>
+        <w:spacing w:lineRule="auto" w:line="360" w:before="57" w:after="57"/>
+        <w:ind w:left="0" w:right="0" w:firstLine="850"/>
+        <w:jc w:val="both"/>
+        <w:rPr>
+          <w:rFonts w:ascii="Times New Roman" w:hAnsi="Times New Roman"/>
+          <w:sz w:val="28"/>
+          <w:szCs w:val="28"/>
+        </w:rPr>
+      </w:pPr>
+      <w:r>
+        <w:rPr>
+          <w:rFonts w:ascii="Times New Roman" w:hAnsi="Times New Roman"/>
+          <w:sz w:val="28"/>
+          <w:szCs w:val="28"/>
+        </w:rPr>
+        <w:t>Так же аннотация @Profile может быть проставлена над методами бина:</w:t>
+      </w:r>
+    </w:p>
+    <w:p>
+      <w:pPr>
+        <w:pStyle w:val="Normal"/>
+        <w:widowControl/>
+        <w:suppressAutoHyphens w:val="true"/>
+        <w:bidi w:val="0"/>
+        <w:spacing w:lineRule="auto" w:line="360" w:before="57" w:after="57"/>
+        <w:ind w:left="0" w:right="0" w:firstLine="850"/>
+        <w:jc w:val="both"/>
+        <w:rPr>
+          <w:rFonts w:ascii="Times New Roman" w:hAnsi="Times New Roman"/>
+          <w:sz w:val="28"/>
+          <w:szCs w:val="28"/>
+        </w:rPr>
+      </w:pPr>
+      <w:r>
+        <w:drawing>
+          <wp:anchor behindDoc="0" distT="0" distB="0" distL="0" distR="0" simplePos="0" locked="0" layoutInCell="0" allowOverlap="1" relativeHeight="95">
+            <wp:simplePos x="0" y="0"/>
+            <wp:positionH relativeFrom="column">
+              <wp:align>center</wp:align>
+            </wp:positionH>
+            <wp:positionV relativeFrom="paragraph">
+              <wp:posOffset>635</wp:posOffset>
+            </wp:positionV>
+            <wp:extent cx="6120130" cy="3352800"/>
+            <wp:effectExtent l="0" t="0" r="0" b="0"/>
+            <wp:wrapSquare wrapText="largest"/>
+            <wp:docPr id="94" name="Изображение94" descr=""/>
+            <wp:cNvGraphicFramePr>
+              <a:graphicFrameLocks xmlns:a="http://schemas.openxmlformats.org/drawingml/2006/main" noChangeAspect="1"/>
+            </wp:cNvGraphicFramePr>
+            <a:graphic xmlns:a="http://schemas.openxmlformats.org/drawingml/2006/main">
+              <a:graphicData uri="http://schemas.openxmlformats.org/drawingml/2006/picture">
+                <pic:pic xmlns:pic="http://schemas.openxmlformats.org/drawingml/2006/picture">
+                  <pic:nvPicPr>
+                    <pic:cNvPr id="94" name="Изображение94" descr=""/>
+                    <pic:cNvPicPr>
+                      <a:picLocks noChangeAspect="1" noChangeArrowheads="1"/>
+                    </pic:cNvPicPr>
+                  </pic:nvPicPr>
+                  <pic:blipFill>
+                    <a:blip r:embed="rId95"/>
+                    <a:stretch>
+                      <a:fillRect/>
+                    </a:stretch>
+                  </pic:blipFill>
+                  <pic:spPr bwMode="auto">
+                    <a:xfrm>
+                      <a:off x="0" y="0"/>
+                      <a:ext cx="6120130" cy="3352800"/>
+                    </a:xfrm>
+                    <a:prstGeom prst="rect">
+                      <a:avLst/>
+                    </a:prstGeom>
+                  </pic:spPr>
+                </pic:pic>
+              </a:graphicData>
+            </a:graphic>
+          </wp:anchor>
+        </w:drawing>
+      </w:r>
+      <w:r>
+        <w:rPr>
+          <w:rFonts w:ascii="Times New Roman" w:hAnsi="Times New Roman"/>
+          <w:sz w:val="28"/>
+          <w:szCs w:val="28"/>
+        </w:rPr>
+        <w:t xml:space="preserve"> </w:t>
+      </w:r>
+    </w:p>
+    <w:p>
+      <w:pPr>
+        <w:pStyle w:val="3"/>
+        <w:numPr>
+          <w:ilvl w:val="2"/>
+          <w:numId w:val="2"/>
+        </w:numPr>
+        <w:rPr>
+          <w:rFonts w:ascii="Times New Roman" w:hAnsi="Times New Roman"/>
+          <w:sz w:val="28"/>
+          <w:szCs w:val="28"/>
+        </w:rPr>
+      </w:pPr>
+      <w:r>
+        <w:rPr/>
+        <w:t>1.13.2 Activating Profiles</w:t>
+      </w:r>
+    </w:p>
+    <w:p>
+      <w:pPr>
+        <w:pStyle w:val="Normal"/>
+        <w:widowControl/>
+        <w:suppressAutoHyphens w:val="true"/>
+        <w:bidi w:val="0"/>
+        <w:spacing w:lineRule="auto" w:line="360" w:before="57" w:after="57"/>
+        <w:ind w:left="0" w:right="0" w:firstLine="850"/>
+        <w:jc w:val="both"/>
+        <w:rPr>
+          <w:rFonts w:ascii="Times New Roman" w:hAnsi="Times New Roman"/>
+          <w:sz w:val="28"/>
+          <w:szCs w:val="28"/>
+        </w:rPr>
+      </w:pPr>
+      <w:r>
+        <w:rPr>
+          <w:rFonts w:ascii="Times New Roman" w:hAnsi="Times New Roman"/>
+          <w:sz w:val="28"/>
+          <w:szCs w:val="28"/>
+        </w:rPr>
+      </w:r>
+    </w:p>
+    <w:p>
+      <w:pPr>
+        <w:pStyle w:val="Normal"/>
+        <w:widowControl/>
+        <w:suppressAutoHyphens w:val="true"/>
+        <w:bidi w:val="0"/>
+        <w:spacing w:lineRule="auto" w:line="360" w:before="57" w:after="57"/>
+        <w:ind w:left="0" w:right="0" w:firstLine="850"/>
+        <w:jc w:val="both"/>
+        <w:rPr>
+          <w:rFonts w:ascii="Times New Roman" w:hAnsi="Times New Roman"/>
+          <w:sz w:val="28"/>
+          <w:szCs w:val="28"/>
+        </w:rPr>
+      </w:pPr>
+      <w:r>
+        <w:rPr>
+          <w:rFonts w:ascii="Times New Roman" w:hAnsi="Times New Roman"/>
+          <w:sz w:val="28"/>
+          <w:szCs w:val="28"/>
+        </w:rPr>
+        <w:t>Активацию профиля можно сделать несколькими способами, один из них это явно сказать контексту, что необходимо установить активный профиль:</w:t>
+      </w:r>
+    </w:p>
+    <w:p>
+      <w:pPr>
+        <w:pStyle w:val="Normal"/>
+        <w:widowControl/>
+        <w:suppressAutoHyphens w:val="true"/>
+        <w:bidi w:val="0"/>
+        <w:spacing w:lineRule="auto" w:line="360" w:before="57" w:after="57"/>
+        <w:ind w:left="0" w:right="0" w:firstLine="850"/>
+        <w:jc w:val="both"/>
+        <w:rPr>
+          <w:rFonts w:ascii="Times New Roman" w:hAnsi="Times New Roman"/>
+          <w:sz w:val="28"/>
+          <w:szCs w:val="28"/>
+        </w:rPr>
+      </w:pPr>
+      <w:r>
+        <w:drawing>
+          <wp:anchor behindDoc="0" distT="0" distB="0" distL="0" distR="0" simplePos="0" locked="0" layoutInCell="0" allowOverlap="1" relativeHeight="96">
+            <wp:simplePos x="0" y="0"/>
+            <wp:positionH relativeFrom="column">
+              <wp:align>center</wp:align>
+            </wp:positionH>
+            <wp:positionV relativeFrom="paragraph">
+              <wp:posOffset>635</wp:posOffset>
+            </wp:positionV>
+            <wp:extent cx="6038850" cy="1295400"/>
+            <wp:effectExtent l="0" t="0" r="0" b="0"/>
+            <wp:wrapSquare wrapText="largest"/>
+            <wp:docPr id="95" name="Изображение95" descr=""/>
+            <wp:cNvGraphicFramePr>
+              <a:graphicFrameLocks xmlns:a="http://schemas.openxmlformats.org/drawingml/2006/main" noChangeAspect="1"/>
+            </wp:cNvGraphicFramePr>
+            <a:graphic xmlns:a="http://schemas.openxmlformats.org/drawingml/2006/main">
+              <a:graphicData uri="http://schemas.openxmlformats.org/drawingml/2006/picture">
+                <pic:pic xmlns:pic="http://schemas.openxmlformats.org/drawingml/2006/picture">
+                  <pic:nvPicPr>
+                    <pic:cNvPr id="95" name="Изображение95" descr=""/>
+                    <pic:cNvPicPr>
+                      <a:picLocks noChangeAspect="1" noChangeArrowheads="1"/>
+                    </pic:cNvPicPr>
+                  </pic:nvPicPr>
+                  <pic:blipFill>
+                    <a:blip r:embed="rId96"/>
+                    <a:stretch>
+                      <a:fillRect/>
+                    </a:stretch>
+                  </pic:blipFill>
+                  <pic:spPr bwMode="auto">
+                    <a:xfrm>
+                      <a:off x="0" y="0"/>
+                      <a:ext cx="6038850" cy="1295400"/>
+                    </a:xfrm>
+                    <a:prstGeom prst="rect">
+                      <a:avLst/>
+                    </a:prstGeom>
+                  </pic:spPr>
+                </pic:pic>
+              </a:graphicData>
+            </a:graphic>
+          </wp:anchor>
+        </w:drawing>
+      </w:r>
+      <w:r>
+        <w:rPr>
+          <w:rFonts w:ascii="Times New Roman" w:hAnsi="Times New Roman"/>
+          <w:sz w:val="28"/>
+          <w:szCs w:val="28"/>
+        </w:rPr>
+        <w:t xml:space="preserve"> </w:t>
+      </w:r>
+    </w:p>
+    <w:p>
+      <w:pPr>
+        <w:pStyle w:val="Normal"/>
+        <w:widowControl/>
+        <w:suppressAutoHyphens w:val="true"/>
+        <w:bidi w:val="0"/>
+        <w:spacing w:lineRule="auto" w:line="360" w:before="57" w:after="57"/>
+        <w:ind w:left="0" w:right="0" w:firstLine="850"/>
+        <w:jc w:val="both"/>
+        <w:rPr>
+          <w:rFonts w:ascii="Times New Roman" w:hAnsi="Times New Roman"/>
+          <w:sz w:val="28"/>
+          <w:szCs w:val="28"/>
+        </w:rPr>
+      </w:pPr>
+      <w:r>
+        <w:drawing>
+          <wp:anchor behindDoc="0" distT="0" distB="0" distL="0" distR="0" simplePos="0" locked="0" layoutInCell="0" allowOverlap="1" relativeHeight="97">
+            <wp:simplePos x="0" y="0"/>
+            <wp:positionH relativeFrom="column">
+              <wp:align>center</wp:align>
+            </wp:positionH>
+            <wp:positionV relativeFrom="paragraph">
+              <wp:posOffset>635</wp:posOffset>
+            </wp:positionV>
+            <wp:extent cx="6120130" cy="3260725"/>
+            <wp:effectExtent l="0" t="0" r="0" b="0"/>
+            <wp:wrapSquare wrapText="largest"/>
+            <wp:docPr id="96" name="Изображение96" descr=""/>
+            <wp:cNvGraphicFramePr>
+              <a:graphicFrameLocks xmlns:a="http://schemas.openxmlformats.org/drawingml/2006/main" noChangeAspect="1"/>
+            </wp:cNvGraphicFramePr>
+            <a:graphic xmlns:a="http://schemas.openxmlformats.org/drawingml/2006/main">
+              <a:graphicData uri="http://schemas.openxmlformats.org/drawingml/2006/picture">
+                <pic:pic xmlns:pic="http://schemas.openxmlformats.org/drawingml/2006/picture">
+                  <pic:nvPicPr>
+                    <pic:cNvPr id="96" name="Изображение96" descr=""/>
+                    <pic:cNvPicPr>
+                      <a:picLocks noChangeAspect="1" noChangeArrowheads="1"/>
+                    </pic:cNvPicPr>
+                  </pic:nvPicPr>
+                  <pic:blipFill>
+                    <a:blip r:embed="rId97"/>
+                    <a:stretch>
+                      <a:fillRect/>
+                    </a:stretch>
+                  </pic:blipFill>
+                  <pic:spPr bwMode="auto">
+                    <a:xfrm>
+                      <a:off x="0" y="0"/>
+                      <a:ext cx="6120130" cy="3260725"/>
+                    </a:xfrm>
+                    <a:prstGeom prst="rect">
+                      <a:avLst/>
+                    </a:prstGeom>
+                  </pic:spPr>
+                </pic:pic>
+              </a:graphicData>
+            </a:graphic>
+          </wp:anchor>
+        </w:drawing>
+      </w:r>
+      <w:r>
+        <w:rPr>
+          <w:rFonts w:ascii="Times New Roman" w:hAnsi="Times New Roman"/>
+          <w:sz w:val="28"/>
+          <w:szCs w:val="28"/>
+        </w:rPr>
+        <w:t xml:space="preserve"> </w:t>
+      </w:r>
+    </w:p>
+    <w:p>
+      <w:pPr>
+        <w:pStyle w:val="Normal"/>
+        <w:widowControl/>
+        <w:suppressAutoHyphens w:val="true"/>
+        <w:bidi w:val="0"/>
+        <w:spacing w:lineRule="auto" w:line="360" w:before="57" w:after="57"/>
+        <w:ind w:left="0" w:right="0" w:firstLine="850"/>
+        <w:jc w:val="both"/>
+        <w:rPr>
+          <w:rFonts w:ascii="Times New Roman" w:hAnsi="Times New Roman"/>
+          <w:sz w:val="28"/>
+          <w:szCs w:val="28"/>
+        </w:rPr>
+      </w:pPr>
+      <w:r>
+        <w:drawing>
+          <wp:anchor behindDoc="0" distT="0" distB="0" distL="0" distR="0" simplePos="0" locked="0" layoutInCell="0" allowOverlap="1" relativeHeight="98">
+            <wp:simplePos x="0" y="0"/>
+            <wp:positionH relativeFrom="column">
+              <wp:align>center</wp:align>
+            </wp:positionH>
+            <wp:positionV relativeFrom="paragraph">
+              <wp:posOffset>635</wp:posOffset>
+            </wp:positionV>
+            <wp:extent cx="5448300" cy="1609725"/>
+            <wp:effectExtent l="0" t="0" r="0" b="0"/>
+            <wp:wrapSquare wrapText="largest"/>
+            <wp:docPr id="97" name="Изображение97" descr=""/>
+            <wp:cNvGraphicFramePr>
+              <a:graphicFrameLocks xmlns:a="http://schemas.openxmlformats.org/drawingml/2006/main" noChangeAspect="1"/>
+            </wp:cNvGraphicFramePr>
+            <a:graphic xmlns:a="http://schemas.openxmlformats.org/drawingml/2006/main">
+              <a:graphicData uri="http://schemas.openxmlformats.org/drawingml/2006/picture">
+                <pic:pic xmlns:pic="http://schemas.openxmlformats.org/drawingml/2006/picture">
+                  <pic:nvPicPr>
+                    <pic:cNvPr id="97" name="Изображение97" descr=""/>
+                    <pic:cNvPicPr>
+                      <a:picLocks noChangeAspect="1" noChangeArrowheads="1"/>
+                    </pic:cNvPicPr>
+                  </pic:nvPicPr>
+                  <pic:blipFill>
+                    <a:blip r:embed="rId98"/>
+                    <a:stretch>
+                      <a:fillRect/>
+                    </a:stretch>
+                  </pic:blipFill>
+                  <pic:spPr bwMode="auto">
+                    <a:xfrm>
+                      <a:off x="0" y="0"/>
+                      <a:ext cx="5448300" cy="1609725"/>
+                    </a:xfrm>
+                    <a:prstGeom prst="rect">
+                      <a:avLst/>
+                    </a:prstGeom>
+                  </pic:spPr>
+                </pic:pic>
+              </a:graphicData>
+            </a:graphic>
+          </wp:anchor>
+        </w:drawing>
+      </w:r>
+      <w:r>
+        <w:rPr>
+          <w:rFonts w:ascii="Times New Roman" w:hAnsi="Times New Roman"/>
+          <w:sz w:val="28"/>
+          <w:szCs w:val="28"/>
+        </w:rPr>
+        <w:t xml:space="preserve"> </w:t>
+      </w:r>
+    </w:p>
+    <w:p>
+      <w:pPr>
+        <w:pStyle w:val="3"/>
+        <w:numPr>
+          <w:ilvl w:val="2"/>
+          <w:numId w:val="2"/>
+        </w:numPr>
+        <w:rPr>
+          <w:rFonts w:ascii="Times New Roman" w:hAnsi="Times New Roman"/>
+          <w:sz w:val="28"/>
+          <w:szCs w:val="28"/>
+        </w:rPr>
+      </w:pPr>
+      <w:r>
+        <w:rPr/>
+        <w:t>1.13.3 Default profile</w:t>
+      </w:r>
+    </w:p>
+    <w:p>
+      <w:pPr>
+        <w:pStyle w:val="Normal"/>
+        <w:widowControl/>
+        <w:suppressAutoHyphens w:val="true"/>
+        <w:bidi w:val="0"/>
+        <w:spacing w:lineRule="auto" w:line="360" w:before="57" w:after="57"/>
+        <w:ind w:left="0" w:right="0" w:firstLine="850"/>
+        <w:jc w:val="both"/>
+        <w:rPr>
+          <w:rFonts w:ascii="Times New Roman" w:hAnsi="Times New Roman"/>
+          <w:sz w:val="28"/>
+          <w:szCs w:val="28"/>
+        </w:rPr>
+      </w:pPr>
+      <w:r>
+        <w:rPr>
+          <w:rFonts w:ascii="Times New Roman" w:hAnsi="Times New Roman"/>
+          <w:sz w:val="28"/>
+          <w:szCs w:val="28"/>
+        </w:rPr>
+      </w:r>
+    </w:p>
+    <w:p>
+      <w:pPr>
+        <w:pStyle w:val="Normal"/>
+        <w:widowControl/>
+        <w:suppressAutoHyphens w:val="true"/>
+        <w:bidi w:val="0"/>
+        <w:spacing w:lineRule="auto" w:line="360" w:before="57" w:after="57"/>
+        <w:ind w:left="0" w:right="0" w:firstLine="850"/>
+        <w:jc w:val="both"/>
+        <w:rPr>
+          <w:rFonts w:ascii="Times New Roman" w:hAnsi="Times New Roman"/>
+          <w:sz w:val="28"/>
+          <w:szCs w:val="28"/>
+        </w:rPr>
+      </w:pPr>
+      <w:r>
+        <w:rPr>
+          <w:rFonts w:ascii="Times New Roman" w:hAnsi="Times New Roman"/>
+          <w:sz w:val="28"/>
+          <w:szCs w:val="28"/>
+        </w:rPr>
+        <w:t>Профиль по умолчанию представляет собой профиль, который включается, когда не активны какие либо другие профилли.</w:t>
+      </w:r>
+    </w:p>
+    <w:p>
+      <w:pPr>
+        <w:pStyle w:val="Normal"/>
+        <w:widowControl/>
+        <w:suppressAutoHyphens w:val="true"/>
+        <w:bidi w:val="0"/>
+        <w:spacing w:lineRule="auto" w:line="360" w:before="57" w:after="57"/>
+        <w:ind w:left="0" w:right="0" w:firstLine="850"/>
+        <w:jc w:val="both"/>
+        <w:rPr>
+          <w:rFonts w:ascii="Times New Roman" w:hAnsi="Times New Roman"/>
+          <w:sz w:val="28"/>
+          <w:szCs w:val="28"/>
+        </w:rPr>
+      </w:pPr>
+      <w:r>
+        <w:rPr>
+          <w:rFonts w:ascii="Times New Roman" w:hAnsi="Times New Roman"/>
+          <w:sz w:val="28"/>
+          <w:szCs w:val="28"/>
+        </w:rPr>
+      </w:r>
+    </w:p>
+    <w:p>
+      <w:pPr>
+        <w:pStyle w:val="Normal"/>
+        <w:widowControl/>
+        <w:suppressAutoHyphens w:val="true"/>
+        <w:bidi w:val="0"/>
+        <w:spacing w:lineRule="auto" w:line="360" w:before="57" w:after="57"/>
+        <w:ind w:left="0" w:right="0" w:firstLine="850"/>
+        <w:jc w:val="both"/>
+        <w:rPr>
+          <w:rFonts w:ascii="Times New Roman" w:hAnsi="Times New Roman"/>
+          <w:sz w:val="28"/>
+          <w:szCs w:val="28"/>
+        </w:rPr>
+      </w:pPr>
+      <w:r>
+        <w:drawing>
+          <wp:anchor behindDoc="0" distT="0" distB="0" distL="0" distR="0" simplePos="0" locked="0" layoutInCell="0" allowOverlap="1" relativeHeight="99">
+            <wp:simplePos x="0" y="0"/>
+            <wp:positionH relativeFrom="column">
+              <wp:align>center</wp:align>
+            </wp:positionH>
+            <wp:positionV relativeFrom="paragraph">
+              <wp:posOffset>635</wp:posOffset>
+            </wp:positionV>
+            <wp:extent cx="6120130" cy="1951990"/>
+            <wp:effectExtent l="0" t="0" r="0" b="0"/>
+            <wp:wrapSquare wrapText="largest"/>
+            <wp:docPr id="98" name="Изображение98" descr=""/>
+            <wp:cNvGraphicFramePr>
+              <a:graphicFrameLocks xmlns:a="http://schemas.openxmlformats.org/drawingml/2006/main" noChangeAspect="1"/>
+            </wp:cNvGraphicFramePr>
+            <a:graphic xmlns:a="http://schemas.openxmlformats.org/drawingml/2006/main">
+              <a:graphicData uri="http://schemas.openxmlformats.org/drawingml/2006/picture">
+                <pic:pic xmlns:pic="http://schemas.openxmlformats.org/drawingml/2006/picture">
+                  <pic:nvPicPr>
+                    <pic:cNvPr id="98" name="Изображение98" descr=""/>
+                    <pic:cNvPicPr>
+                      <a:picLocks noChangeAspect="1" noChangeArrowheads="1"/>
+                    </pic:cNvPicPr>
+                  </pic:nvPicPr>
+                  <pic:blipFill>
+                    <a:blip r:embed="rId99"/>
+                    <a:stretch>
+                      <a:fillRect/>
+                    </a:stretch>
+                  </pic:blipFill>
+                  <pic:spPr bwMode="auto">
+                    <a:xfrm>
+                      <a:off x="0" y="0"/>
+                      <a:ext cx="6120130" cy="1951990"/>
+                    </a:xfrm>
+                    <a:prstGeom prst="rect">
+                      <a:avLst/>
+                    </a:prstGeom>
+                  </pic:spPr>
+                </pic:pic>
+              </a:graphicData>
+            </a:graphic>
+          </wp:anchor>
+        </w:drawing>
+      </w:r>
+      <w:r>
+        <w:rPr>
+          <w:rFonts w:ascii="Times New Roman" w:hAnsi="Times New Roman"/>
+          <w:sz w:val="28"/>
+          <w:szCs w:val="28"/>
+        </w:rPr>
+        <w:t xml:space="preserve"> </w:t>
+      </w:r>
+    </w:p>
+    <w:p>
+      <w:pPr>
+        <w:pStyle w:val="Normal"/>
+        <w:widowControl/>
+        <w:suppressAutoHyphens w:val="true"/>
+        <w:bidi w:val="0"/>
+        <w:spacing w:lineRule="auto" w:line="360" w:before="57" w:after="57"/>
+        <w:ind w:left="0" w:right="0" w:firstLine="850"/>
+        <w:jc w:val="both"/>
+        <w:rPr>
+          <w:rFonts w:ascii="Times New Roman" w:hAnsi="Times New Roman"/>
+          <w:sz w:val="28"/>
+          <w:szCs w:val="28"/>
+        </w:rPr>
+      </w:pPr>
+      <w:r>
+        <w:rPr>
+          <w:rFonts w:ascii="Times New Roman" w:hAnsi="Times New Roman"/>
+          <w:sz w:val="28"/>
+          <w:szCs w:val="28"/>
+        </w:rPr>
+        <w:t>Наименование дефолтного профиля можно изменить. Используя setDeafultProfiles() на Environment объекте. Или декларативно, использую свойство spring.profiles.default</w:t>
+      </w:r>
+    </w:p>
+    <w:p>
+      <w:pPr>
+        <w:pStyle w:val="Normal"/>
+        <w:widowControl/>
+        <w:suppressAutoHyphens w:val="true"/>
+        <w:bidi w:val="0"/>
+        <w:spacing w:lineRule="auto" w:line="360" w:before="57" w:after="57"/>
+        <w:ind w:left="0" w:right="0" w:firstLine="850"/>
+        <w:jc w:val="both"/>
+        <w:rPr>
+          <w:rFonts w:ascii="Times New Roman" w:hAnsi="Times New Roman"/>
+          <w:sz w:val="28"/>
+          <w:szCs w:val="28"/>
+        </w:rPr>
+      </w:pPr>
+      <w:r>
+        <w:rPr>
+          <w:rFonts w:ascii="Times New Roman" w:hAnsi="Times New Roman"/>
+          <w:sz w:val="28"/>
+          <w:szCs w:val="28"/>
+        </w:rPr>
+      </w:r>
+    </w:p>
+    <w:p>
+      <w:pPr>
+        <w:pStyle w:val="Normal"/>
+        <w:widowControl/>
+        <w:suppressAutoHyphens w:val="true"/>
+        <w:bidi w:val="0"/>
+        <w:spacing w:lineRule="auto" w:line="360" w:before="57" w:after="57"/>
+        <w:ind w:left="0" w:right="0" w:firstLine="850"/>
+        <w:jc w:val="both"/>
+        <w:rPr>
+          <w:rFonts w:ascii="Times New Roman" w:hAnsi="Times New Roman"/>
+          <w:sz w:val="28"/>
+          <w:szCs w:val="28"/>
+        </w:rPr>
+      </w:pPr>
+      <w:r>
+        <w:rPr>
+          <w:rFonts w:ascii="Times New Roman" w:hAnsi="Times New Roman"/>
+          <w:sz w:val="28"/>
+          <w:szCs w:val="28"/>
+        </w:rPr>
+      </w:r>
+    </w:p>
+    <w:p>
+      <w:pPr>
+        <w:pStyle w:val="3"/>
+        <w:numPr>
+          <w:ilvl w:val="2"/>
+          <w:numId w:val="2"/>
+        </w:numPr>
+        <w:rPr>
+          <w:rFonts w:ascii="Times New Roman" w:hAnsi="Times New Roman"/>
+          <w:sz w:val="28"/>
+          <w:szCs w:val="28"/>
+        </w:rPr>
+      </w:pPr>
+      <w:r>
+        <w:rPr/>
+        <w:t>1.13.4 PropertySource Abstraction</w:t>
+      </w:r>
+    </w:p>
+    <w:p>
+      <w:pPr>
+        <w:pStyle w:val="Normal"/>
+        <w:widowControl/>
+        <w:suppressAutoHyphens w:val="true"/>
+        <w:bidi w:val="0"/>
+        <w:spacing w:lineRule="auto" w:line="360" w:before="57" w:after="57"/>
+        <w:ind w:left="0" w:right="0" w:firstLine="850"/>
+        <w:jc w:val="both"/>
+        <w:rPr>
+          <w:rFonts w:ascii="Times New Roman" w:hAnsi="Times New Roman"/>
+          <w:sz w:val="28"/>
+          <w:szCs w:val="28"/>
+        </w:rPr>
+      </w:pPr>
+      <w:r>
+        <w:rPr>
+          <w:rFonts w:ascii="Times New Roman" w:hAnsi="Times New Roman"/>
+          <w:sz w:val="28"/>
+          <w:szCs w:val="28"/>
+        </w:rPr>
+        <w:t>Класс Environment обеспечивает операции поиска над настраиваемой иерархией источников свойств.</w:t>
+      </w:r>
+    </w:p>
+    <w:p>
+      <w:pPr>
+        <w:pStyle w:val="Normal"/>
+        <w:widowControl/>
+        <w:suppressAutoHyphens w:val="true"/>
+        <w:bidi w:val="0"/>
+        <w:spacing w:lineRule="auto" w:line="360" w:before="57" w:after="57"/>
+        <w:ind w:left="0" w:right="0" w:firstLine="850"/>
+        <w:jc w:val="both"/>
+        <w:rPr>
+          <w:rFonts w:ascii="Times New Roman" w:hAnsi="Times New Roman"/>
+          <w:sz w:val="28"/>
+          <w:szCs w:val="28"/>
+        </w:rPr>
+      </w:pPr>
+      <w:r>
+        <w:drawing>
+          <wp:anchor behindDoc="0" distT="0" distB="0" distL="0" distR="0" simplePos="0" locked="0" layoutInCell="0" allowOverlap="1" relativeHeight="100">
+            <wp:simplePos x="0" y="0"/>
+            <wp:positionH relativeFrom="column">
+              <wp:align>center</wp:align>
+            </wp:positionH>
+            <wp:positionV relativeFrom="paragraph">
+              <wp:posOffset>635</wp:posOffset>
+            </wp:positionV>
+            <wp:extent cx="6120130" cy="833120"/>
+            <wp:effectExtent l="0" t="0" r="0" b="0"/>
+            <wp:wrapSquare wrapText="largest"/>
+            <wp:docPr id="99" name="Изображение99" descr=""/>
+            <wp:cNvGraphicFramePr>
+              <a:graphicFrameLocks xmlns:a="http://schemas.openxmlformats.org/drawingml/2006/main" noChangeAspect="1"/>
+            </wp:cNvGraphicFramePr>
+            <a:graphic xmlns:a="http://schemas.openxmlformats.org/drawingml/2006/main">
+              <a:graphicData uri="http://schemas.openxmlformats.org/drawingml/2006/picture">
+                <pic:pic xmlns:pic="http://schemas.openxmlformats.org/drawingml/2006/picture">
+                  <pic:nvPicPr>
+                    <pic:cNvPr id="99" name="Изображение99" descr=""/>
+                    <pic:cNvPicPr>
+                      <a:picLocks noChangeAspect="1" noChangeArrowheads="1"/>
+                    </pic:cNvPicPr>
+                  </pic:nvPicPr>
+                  <pic:blipFill>
+                    <a:blip r:embed="rId100"/>
+                    <a:stretch>
+                      <a:fillRect/>
+                    </a:stretch>
+                  </pic:blipFill>
+                  <pic:spPr bwMode="auto">
+                    <a:xfrm>
+                      <a:off x="0" y="0"/>
+                      <a:ext cx="6120130" cy="833120"/>
+                    </a:xfrm>
+                    <a:prstGeom prst="rect">
+                      <a:avLst/>
+                    </a:prstGeom>
+                  </pic:spPr>
+                </pic:pic>
+              </a:graphicData>
+            </a:graphic>
+          </wp:anchor>
+        </w:drawing>
+      </w:r>
+      <w:r>
+        <w:rPr>
+          <w:rFonts w:ascii="Times New Roman" w:hAnsi="Times New Roman"/>
+          <w:sz w:val="28"/>
+          <w:szCs w:val="28"/>
+        </w:rPr>
+        <w:t xml:space="preserve"> </w:t>
+      </w:r>
+      <w:r>
+        <w:rPr>
+          <w:rFonts w:ascii="Times New Roman" w:hAnsi="Times New Roman"/>
+          <w:sz w:val="28"/>
+          <w:szCs w:val="28"/>
+        </w:rPr>
+        <w:t>Поиск пропертей является иерархичным. По умолчанию, системные проперти имеют приоритет над переменными окружения. Так, если my-property установлен в обоих местах и если постараться вызвать это свойство, то системное проперти выйграет и будет возвращено. Значение проперти не мержутся но полностью перезатираются в порядке приоритета.</w:t>
+      </w:r>
+    </w:p>
+    <w:p>
+      <w:pPr>
+        <w:pStyle w:val="Normal"/>
+        <w:widowControl/>
+        <w:suppressAutoHyphens w:val="true"/>
+        <w:bidi w:val="0"/>
+        <w:spacing w:lineRule="auto" w:line="360" w:before="57" w:after="57"/>
+        <w:ind w:left="0" w:right="0" w:firstLine="850"/>
+        <w:jc w:val="both"/>
+        <w:rPr>
+          <w:rFonts w:ascii="Times New Roman" w:hAnsi="Times New Roman"/>
+          <w:sz w:val="28"/>
+          <w:szCs w:val="28"/>
+        </w:rPr>
+      </w:pPr>
+      <w:r>
+        <w:rPr>
+          <w:rFonts w:ascii="Times New Roman" w:hAnsi="Times New Roman"/>
+          <w:sz w:val="28"/>
+          <w:szCs w:val="28"/>
+        </w:rPr>
+        <w:t>В случае общего StandardServlerEnvironment, полная иерархия представлена порядком:</w:t>
+      </w:r>
+    </w:p>
+    <w:p>
+      <w:pPr>
+        <w:pStyle w:val="Normal"/>
+        <w:widowControl/>
+        <w:numPr>
+          <w:ilvl w:val="0"/>
+          <w:numId w:val="11"/>
+        </w:numPr>
+        <w:suppressAutoHyphens w:val="true"/>
+        <w:bidi w:val="0"/>
+        <w:spacing w:lineRule="auto" w:line="360" w:before="57" w:after="57"/>
+        <w:jc w:val="both"/>
+        <w:rPr>
+          <w:rFonts w:ascii="Times New Roman" w:hAnsi="Times New Roman"/>
+          <w:sz w:val="28"/>
+          <w:szCs w:val="28"/>
+        </w:rPr>
+      </w:pPr>
+      <w:r>
+        <w:rPr>
+          <w:rFonts w:ascii="Times New Roman" w:hAnsi="Times New Roman"/>
+          <w:sz w:val="28"/>
+          <w:szCs w:val="28"/>
+        </w:rPr>
+        <w:t>ServletConfig параметры.</w:t>
+      </w:r>
+    </w:p>
+    <w:p>
+      <w:pPr>
+        <w:pStyle w:val="Normal"/>
+        <w:widowControl/>
+        <w:numPr>
+          <w:ilvl w:val="0"/>
+          <w:numId w:val="11"/>
+        </w:numPr>
+        <w:suppressAutoHyphens w:val="true"/>
+        <w:bidi w:val="0"/>
+        <w:spacing w:lineRule="auto" w:line="360" w:before="57" w:after="57"/>
+        <w:jc w:val="both"/>
+        <w:rPr>
+          <w:rFonts w:ascii="Times New Roman" w:hAnsi="Times New Roman"/>
+          <w:sz w:val="28"/>
+          <w:szCs w:val="28"/>
+        </w:rPr>
+      </w:pPr>
+      <w:r>
+        <w:rPr>
+          <w:rFonts w:ascii="Times New Roman" w:hAnsi="Times New Roman"/>
+          <w:sz w:val="28"/>
+          <w:szCs w:val="28"/>
+        </w:rPr>
+        <w:t>ServletContext параметры (web.xml)</w:t>
+      </w:r>
+    </w:p>
+    <w:p>
+      <w:pPr>
+        <w:pStyle w:val="Normal"/>
+        <w:widowControl/>
+        <w:numPr>
+          <w:ilvl w:val="0"/>
+          <w:numId w:val="11"/>
+        </w:numPr>
+        <w:suppressAutoHyphens w:val="true"/>
+        <w:bidi w:val="0"/>
+        <w:spacing w:lineRule="auto" w:line="360" w:before="57" w:after="57"/>
+        <w:jc w:val="both"/>
+        <w:rPr>
+          <w:rFonts w:ascii="Times New Roman" w:hAnsi="Times New Roman"/>
+          <w:sz w:val="28"/>
+          <w:szCs w:val="28"/>
+        </w:rPr>
+      </w:pPr>
+      <w:r>
+        <w:rPr>
+          <w:rFonts w:ascii="Times New Roman" w:hAnsi="Times New Roman"/>
+          <w:sz w:val="28"/>
+          <w:szCs w:val="28"/>
+        </w:rPr>
+        <w:t>JNDI переменные (java:comp/env/)</w:t>
+      </w:r>
+    </w:p>
+    <w:p>
+      <w:pPr>
+        <w:pStyle w:val="Normal"/>
+        <w:widowControl/>
+        <w:numPr>
+          <w:ilvl w:val="0"/>
+          <w:numId w:val="11"/>
+        </w:numPr>
+        <w:suppressAutoHyphens w:val="true"/>
+        <w:bidi w:val="0"/>
+        <w:spacing w:lineRule="auto" w:line="360" w:before="57" w:after="57"/>
+        <w:jc w:val="both"/>
+        <w:rPr>
+          <w:rFonts w:ascii="Times New Roman" w:hAnsi="Times New Roman"/>
+          <w:sz w:val="28"/>
+          <w:szCs w:val="28"/>
+        </w:rPr>
+      </w:pPr>
+      <w:r>
+        <w:rPr>
+          <w:rFonts w:ascii="Times New Roman" w:hAnsi="Times New Roman"/>
+          <w:sz w:val="28"/>
+          <w:szCs w:val="28"/>
+        </w:rPr>
+        <w:t>JVM проперти (-D аргументы в строке)</w:t>
+      </w:r>
+    </w:p>
+    <w:p>
+      <w:pPr>
+        <w:pStyle w:val="Normal"/>
+        <w:widowControl/>
+        <w:numPr>
+          <w:ilvl w:val="0"/>
+          <w:numId w:val="11"/>
+        </w:numPr>
+        <w:suppressAutoHyphens w:val="true"/>
+        <w:bidi w:val="0"/>
+        <w:spacing w:lineRule="auto" w:line="360" w:before="57" w:after="57"/>
+        <w:jc w:val="both"/>
+        <w:rPr>
+          <w:rFonts w:ascii="Times New Roman" w:hAnsi="Times New Roman"/>
+          <w:sz w:val="28"/>
+          <w:szCs w:val="28"/>
+        </w:rPr>
+      </w:pPr>
+      <w:r>
+        <w:rPr>
+          <w:rFonts w:ascii="Times New Roman" w:hAnsi="Times New Roman"/>
+          <w:sz w:val="28"/>
+          <w:szCs w:val="28"/>
+        </w:rPr>
+        <w:t>JVM системные проперти (переменные окружения ОС)</w:t>
+      </w:r>
+    </w:p>
+    <w:p>
+      <w:pPr>
+        <w:pStyle w:val="Normal"/>
+        <w:widowControl/>
+        <w:suppressAutoHyphens w:val="true"/>
+        <w:bidi w:val="0"/>
+        <w:spacing w:lineRule="auto" w:line="360" w:before="57" w:after="57"/>
+        <w:ind w:left="0" w:right="0" w:firstLine="850"/>
+        <w:jc w:val="both"/>
+        <w:rPr>
+          <w:rFonts w:ascii="Times New Roman" w:hAnsi="Times New Roman"/>
+          <w:sz w:val="28"/>
+          <w:szCs w:val="28"/>
+        </w:rPr>
+      </w:pPr>
+      <w:r>
+        <w:rPr>
+          <w:rFonts w:ascii="Times New Roman" w:hAnsi="Times New Roman"/>
+          <w:sz w:val="28"/>
+          <w:szCs w:val="28"/>
+        </w:rPr>
+      </w:r>
+    </w:p>
+    <w:p>
+      <w:pPr>
+        <w:pStyle w:val="3"/>
+        <w:numPr>
+          <w:ilvl w:val="2"/>
+          <w:numId w:val="2"/>
+        </w:numPr>
+        <w:rPr>
+          <w:rFonts w:ascii="Times New Roman" w:hAnsi="Times New Roman"/>
+          <w:sz w:val="28"/>
+          <w:szCs w:val="28"/>
+        </w:rPr>
+      </w:pPr>
+      <w:r>
+        <w:rPr/>
+        <w:t>1.13.5 Using @PropertySource</w:t>
+      </w:r>
+    </w:p>
+    <w:p>
+      <w:pPr>
+        <w:pStyle w:val="Normal"/>
+        <w:widowControl/>
+        <w:suppressAutoHyphens w:val="true"/>
+        <w:bidi w:val="0"/>
+        <w:spacing w:lineRule="auto" w:line="360" w:before="57" w:after="57"/>
+        <w:ind w:left="0" w:right="0" w:firstLine="850"/>
+        <w:jc w:val="both"/>
+        <w:rPr>
+          <w:rFonts w:ascii="Times New Roman" w:hAnsi="Times New Roman"/>
+          <w:sz w:val="28"/>
+          <w:szCs w:val="28"/>
+        </w:rPr>
+      </w:pPr>
+      <w:r>
+        <w:rPr>
+          <w:rFonts w:ascii="Times New Roman" w:hAnsi="Times New Roman"/>
+          <w:sz w:val="28"/>
+          <w:szCs w:val="28"/>
+        </w:rPr>
+      </w:r>
+    </w:p>
+    <w:p>
+      <w:pPr>
+        <w:pStyle w:val="Normal"/>
+        <w:widowControl/>
+        <w:suppressAutoHyphens w:val="true"/>
+        <w:bidi w:val="0"/>
+        <w:spacing w:lineRule="auto" w:line="360" w:before="57" w:after="57"/>
+        <w:ind w:left="0" w:right="0" w:firstLine="850"/>
+        <w:jc w:val="both"/>
+        <w:rPr>
+          <w:rFonts w:ascii="Times New Roman" w:hAnsi="Times New Roman"/>
+          <w:sz w:val="28"/>
+          <w:szCs w:val="28"/>
+        </w:rPr>
+      </w:pPr>
+      <w:r>
+        <w:rPr>
+          <w:rFonts w:ascii="Times New Roman" w:hAnsi="Times New Roman"/>
+          <w:sz w:val="28"/>
+          <w:szCs w:val="28"/>
+        </w:rPr>
+        <w:t>Аннотация @PropertySource обеспечивает удобный и декларативный механизм для добавления источника пропертей в спринг.</w:t>
+      </w:r>
+    </w:p>
+    <w:p>
+      <w:pPr>
+        <w:pStyle w:val="Normal"/>
+        <w:widowControl/>
+        <w:suppressAutoHyphens w:val="true"/>
+        <w:bidi w:val="0"/>
+        <w:spacing w:lineRule="auto" w:line="360" w:before="57" w:after="57"/>
+        <w:ind w:left="0" w:right="0" w:firstLine="850"/>
+        <w:jc w:val="both"/>
+        <w:rPr>
+          <w:rFonts w:ascii="Times New Roman" w:hAnsi="Times New Roman"/>
+          <w:sz w:val="28"/>
+          <w:szCs w:val="28"/>
+        </w:rPr>
+      </w:pPr>
+      <w:r>
+        <w:rPr>
+          <w:rFonts w:ascii="Times New Roman" w:hAnsi="Times New Roman"/>
+          <w:sz w:val="28"/>
+          <w:szCs w:val="28"/>
+        </w:rPr>
+        <w:drawing>
+          <wp:anchor behindDoc="0" distT="0" distB="0" distL="0" distR="0" simplePos="0" locked="0" layoutInCell="0" allowOverlap="1" relativeHeight="101">
+            <wp:simplePos x="0" y="0"/>
+            <wp:positionH relativeFrom="column">
+              <wp:align>center</wp:align>
+            </wp:positionH>
+            <wp:positionV relativeFrom="paragraph">
+              <wp:posOffset>635</wp:posOffset>
+            </wp:positionV>
+            <wp:extent cx="6120130" cy="2398395"/>
+            <wp:effectExtent l="0" t="0" r="0" b="0"/>
+            <wp:wrapSquare wrapText="largest"/>
+            <wp:docPr id="100" name="Изображение100" descr=""/>
+            <wp:cNvGraphicFramePr>
+              <a:graphicFrameLocks xmlns:a="http://schemas.openxmlformats.org/drawingml/2006/main" noChangeAspect="1"/>
+            </wp:cNvGraphicFramePr>
+            <a:graphic xmlns:a="http://schemas.openxmlformats.org/drawingml/2006/main">
+              <a:graphicData uri="http://schemas.openxmlformats.org/drawingml/2006/picture">
+                <pic:pic xmlns:pic="http://schemas.openxmlformats.org/drawingml/2006/picture">
+                  <pic:nvPicPr>
+                    <pic:cNvPr id="100" name="Изображение100" descr=""/>
+                    <pic:cNvPicPr>
+                      <a:picLocks noChangeAspect="1" noChangeArrowheads="1"/>
+                    </pic:cNvPicPr>
+                  </pic:nvPicPr>
+                  <pic:blipFill>
+                    <a:blip r:embed="rId101"/>
+                    <a:stretch>
+                      <a:fillRect/>
+                    </a:stretch>
+                  </pic:blipFill>
+                  <pic:spPr bwMode="auto">
+                    <a:xfrm>
+                      <a:off x="0" y="0"/>
+                      <a:ext cx="6120130" cy="2398395"/>
+                    </a:xfrm>
+                    <a:prstGeom prst="rect">
+                      <a:avLst/>
+                    </a:prstGeom>
+                  </pic:spPr>
+                </pic:pic>
+              </a:graphicData>
+            </a:graphic>
+          </wp:anchor>
+        </w:drawing>
+      </w:r>
+    </w:p>
+    <w:p>
+      <w:pPr>
+        <w:pStyle w:val="Normal"/>
+        <w:widowControl/>
+        <w:suppressAutoHyphens w:val="true"/>
+        <w:bidi w:val="0"/>
+        <w:spacing w:lineRule="auto" w:line="360" w:before="57" w:after="57"/>
+        <w:ind w:left="0" w:right="0" w:firstLine="850"/>
+        <w:jc w:val="both"/>
+        <w:rPr>
+          <w:rFonts w:ascii="Times New Roman" w:hAnsi="Times New Roman"/>
+          <w:sz w:val="28"/>
+          <w:szCs w:val="28"/>
+        </w:rPr>
+      </w:pPr>
+      <w:r>
+        <w:rPr>
+          <w:rFonts w:ascii="Times New Roman" w:hAnsi="Times New Roman"/>
+          <w:sz w:val="28"/>
+          <w:szCs w:val="28"/>
+        </w:rPr>
+        <w:t>Внутри @PropertySource можно использовать так же ${} плейсхолдеры, если уже в спринге определены другие источники пропертей.</w:t>
+      </w:r>
+    </w:p>
+    <w:p>
+      <w:pPr>
+        <w:pStyle w:val="Normal"/>
+        <w:widowControl/>
+        <w:suppressAutoHyphens w:val="true"/>
+        <w:bidi w:val="0"/>
+        <w:spacing w:lineRule="auto" w:line="360" w:before="57" w:after="57"/>
+        <w:ind w:left="0" w:right="0" w:firstLine="850"/>
+        <w:jc w:val="both"/>
+        <w:rPr>
+          <w:rFonts w:ascii="Times New Roman" w:hAnsi="Times New Roman"/>
+          <w:sz w:val="28"/>
+          <w:szCs w:val="28"/>
+        </w:rPr>
+      </w:pPr>
+      <w:r>
+        <w:rPr>
+          <w:rFonts w:ascii="Times New Roman" w:hAnsi="Times New Roman"/>
+          <w:sz w:val="28"/>
+          <w:szCs w:val="28"/>
+        </w:rPr>
+        <w:drawing>
+          <wp:anchor behindDoc="0" distT="0" distB="0" distL="0" distR="0" simplePos="0" locked="0" layoutInCell="0" allowOverlap="1" relativeHeight="102">
+            <wp:simplePos x="0" y="0"/>
+            <wp:positionH relativeFrom="column">
+              <wp:align>center</wp:align>
+            </wp:positionH>
+            <wp:positionV relativeFrom="paragraph">
+              <wp:posOffset>635</wp:posOffset>
+            </wp:positionV>
+            <wp:extent cx="6120130" cy="2358390"/>
+            <wp:effectExtent l="0" t="0" r="0" b="0"/>
+            <wp:wrapSquare wrapText="largest"/>
+            <wp:docPr id="101" name="Изображение101" descr=""/>
+            <wp:cNvGraphicFramePr>
+              <a:graphicFrameLocks xmlns:a="http://schemas.openxmlformats.org/drawingml/2006/main" noChangeAspect="1"/>
+            </wp:cNvGraphicFramePr>
+            <a:graphic xmlns:a="http://schemas.openxmlformats.org/drawingml/2006/main">
+              <a:graphicData uri="http://schemas.openxmlformats.org/drawingml/2006/picture">
+                <pic:pic xmlns:pic="http://schemas.openxmlformats.org/drawingml/2006/picture">
+                  <pic:nvPicPr>
+                    <pic:cNvPr id="101" name="Изображение101" descr=""/>
+                    <pic:cNvPicPr>
+                      <a:picLocks noChangeAspect="1" noChangeArrowheads="1"/>
+                    </pic:cNvPicPr>
+                  </pic:nvPicPr>
+                  <pic:blipFill>
+                    <a:blip r:embed="rId102"/>
+                    <a:stretch>
+                      <a:fillRect/>
+                    </a:stretch>
+                  </pic:blipFill>
+                  <pic:spPr bwMode="auto">
+                    <a:xfrm>
+                      <a:off x="0" y="0"/>
+                      <a:ext cx="6120130" cy="2358390"/>
+                    </a:xfrm>
+                    <a:prstGeom prst="rect">
+                      <a:avLst/>
+                    </a:prstGeom>
+                  </pic:spPr>
+                </pic:pic>
+              </a:graphicData>
+            </a:graphic>
+          </wp:anchor>
+        </w:drawing>
+      </w:r>
+    </w:p>
+    <w:p>
+      <w:pPr>
+        <w:pStyle w:val="2"/>
+        <w:numPr>
+          <w:ilvl w:val="1"/>
+          <w:numId w:val="2"/>
+        </w:numPr>
+        <w:rPr>
+          <w:rFonts w:ascii="Times New Roman" w:hAnsi="Times New Roman"/>
+          <w:sz w:val="28"/>
+          <w:szCs w:val="28"/>
+        </w:rPr>
+      </w:pPr>
+      <w:r>
+        <w:rPr/>
+        <w:t>1.14 Additional Capabilities of ApplicationContext</w:t>
+      </w:r>
+    </w:p>
+    <w:p>
+      <w:pPr>
+        <w:pStyle w:val="Normal"/>
+        <w:widowControl/>
+        <w:suppressAutoHyphens w:val="true"/>
+        <w:bidi w:val="0"/>
+        <w:spacing w:lineRule="auto" w:line="360" w:before="57" w:after="57"/>
+        <w:ind w:left="0" w:right="0" w:firstLine="850"/>
+        <w:jc w:val="both"/>
+        <w:rPr>
+          <w:rFonts w:ascii="Times New Roman" w:hAnsi="Times New Roman"/>
+          <w:sz w:val="28"/>
+          <w:szCs w:val="28"/>
+        </w:rPr>
+      </w:pPr>
+      <w:r>
+        <w:rPr>
+          <w:rFonts w:ascii="Times New Roman" w:hAnsi="Times New Roman"/>
+          <w:sz w:val="28"/>
+          <w:szCs w:val="28"/>
+        </w:rPr>
+      </w:r>
+    </w:p>
+    <w:p>
+      <w:pPr>
+        <w:pStyle w:val="3"/>
+        <w:numPr>
+          <w:ilvl w:val="2"/>
+          <w:numId w:val="2"/>
+        </w:numPr>
+        <w:rPr>
+          <w:rFonts w:ascii="Times New Roman" w:hAnsi="Times New Roman"/>
+          <w:sz w:val="28"/>
+          <w:szCs w:val="28"/>
+        </w:rPr>
+      </w:pPr>
+      <w:r>
+        <w:rPr/>
+        <w:t>1.14.1 Standard and Custom Events</w:t>
+      </w:r>
+    </w:p>
+    <w:p>
+      <w:pPr>
+        <w:pStyle w:val="Normal"/>
+        <w:widowControl/>
+        <w:suppressAutoHyphens w:val="true"/>
+        <w:bidi w:val="0"/>
+        <w:spacing w:lineRule="auto" w:line="360" w:before="57" w:after="57"/>
+        <w:ind w:left="0" w:right="0" w:firstLine="850"/>
+        <w:jc w:val="both"/>
+        <w:rPr>
+          <w:rFonts w:ascii="Times New Roman" w:hAnsi="Times New Roman"/>
+          <w:sz w:val="28"/>
+          <w:szCs w:val="28"/>
+        </w:rPr>
+      </w:pPr>
+      <w:r>
+        <w:rPr>
+          <w:rFonts w:ascii="Times New Roman" w:hAnsi="Times New Roman"/>
+          <w:sz w:val="28"/>
+          <w:szCs w:val="28"/>
+        </w:rPr>
+      </w:r>
+    </w:p>
+    <w:p>
+      <w:pPr>
+        <w:pStyle w:val="Normal"/>
+        <w:widowControl/>
+        <w:suppressAutoHyphens w:val="true"/>
+        <w:bidi w:val="0"/>
+        <w:spacing w:lineRule="auto" w:line="360" w:before="57" w:after="57"/>
+        <w:ind w:left="0" w:right="0" w:firstLine="850"/>
+        <w:jc w:val="both"/>
+        <w:rPr>
+          <w:rFonts w:ascii="Times New Roman" w:hAnsi="Times New Roman"/>
+          <w:sz w:val="28"/>
+          <w:szCs w:val="28"/>
+        </w:rPr>
+      </w:pPr>
+      <w:r>
+        <w:rPr>
+          <w:rFonts w:ascii="Times New Roman" w:hAnsi="Times New Roman"/>
+          <w:sz w:val="28"/>
+          <w:szCs w:val="28"/>
+        </w:rPr>
+        <w:t xml:space="preserve">Перехватывание ивентов в ApplicationContext обеспечивается через класс ApplicationEvent и ApplicationListener интерфейс. Если бин имплементирует ApplicationListener интерфейс </w:t>
+      </w:r>
+      <w:r>
+        <w:rPr>
+          <w:rFonts w:ascii="Times New Roman" w:hAnsi="Times New Roman"/>
+          <w:sz w:val="28"/>
+          <w:szCs w:val="28"/>
+        </w:rPr>
+        <w:t>он деплоится в контекст, каждый раз когда ApplicationEvent публикуется в контекст, этот компонент уведомляется.</w:t>
+      </w:r>
+    </w:p>
+    <w:p>
+      <w:pPr>
+        <w:pStyle w:val="Normal"/>
+        <w:widowControl/>
+        <w:suppressAutoHyphens w:val="true"/>
+        <w:bidi w:val="0"/>
+        <w:spacing w:lineRule="auto" w:line="360" w:before="57" w:after="57"/>
+        <w:ind w:left="0" w:right="0" w:firstLine="850"/>
+        <w:jc w:val="both"/>
+        <w:rPr>
+          <w:rFonts w:ascii="Times New Roman" w:hAnsi="Times New Roman"/>
+          <w:sz w:val="28"/>
+          <w:szCs w:val="28"/>
+        </w:rPr>
+      </w:pPr>
+      <w:r>
+        <w:rPr>
+          <w:rFonts w:ascii="Times New Roman" w:hAnsi="Times New Roman"/>
+          <w:sz w:val="28"/>
+          <w:szCs w:val="28"/>
+        </w:rPr>
+        <w:t>В Spring 4.2 инфраструктура ивентов сильно улучшена и предлагает модель аннотаций как возможность публикации ивентов.</w:t>
+      </w:r>
+    </w:p>
+    <w:p>
+      <w:pPr>
+        <w:pStyle w:val="Normal"/>
+        <w:widowControl/>
+        <w:suppressAutoHyphens w:val="true"/>
+        <w:bidi w:val="0"/>
+        <w:spacing w:lineRule="auto" w:line="360" w:before="57" w:after="57"/>
+        <w:ind w:left="0" w:right="0" w:firstLine="850"/>
+        <w:jc w:val="both"/>
+        <w:rPr>
+          <w:rFonts w:ascii="Times New Roman" w:hAnsi="Times New Roman"/>
+          <w:sz w:val="28"/>
+          <w:szCs w:val="28"/>
+        </w:rPr>
+      </w:pPr>
+      <w:r>
+        <w:rPr>
+          <w:rFonts w:ascii="Times New Roman" w:hAnsi="Times New Roman"/>
+          <w:sz w:val="28"/>
+          <w:szCs w:val="28"/>
+        </w:rPr>
+        <w:t>Типы стандартных ивентов:</w:t>
+      </w:r>
+    </w:p>
+    <w:tbl>
+      <w:tblPr>
+        <w:tblW w:w="5000" w:type="pct"/>
+        <w:jc w:val="left"/>
+        <w:tblInd w:w="-5" w:type="dxa"/>
+        <w:tblLayout w:type="fixed"/>
+        <w:tblCellMar>
+          <w:top w:w="55" w:type="dxa"/>
+          <w:left w:w="55" w:type="dxa"/>
+          <w:bottom w:w="55" w:type="dxa"/>
+          <w:right w:w="55" w:type="dxa"/>
+        </w:tblCellMar>
+      </w:tblPr>
+      <w:tblGrid>
+        <w:gridCol w:w="4819"/>
+        <w:gridCol w:w="4819"/>
+      </w:tblGrid>
+      <w:tr>
+        <w:trPr/>
+        <w:tc>
+          <w:tcPr>
+            <w:tcW w:w="4819" w:type="dxa"/>
+            <w:tcBorders>
+              <w:top w:val="single" w:sz="4" w:space="0" w:color="000000"/>
+              <w:left w:val="single" w:sz="4" w:space="0" w:color="000000"/>
+              <w:bottom w:val="single" w:sz="4" w:space="0" w:color="000000"/>
+            </w:tcBorders>
+          </w:tcPr>
+          <w:p>
+            <w:pPr>
+              <w:pStyle w:val="Style18"/>
+              <w:rPr/>
+            </w:pPr>
+            <w:r>
+              <w:rPr/>
+              <w:t>ContextRefreshedEvent</w:t>
+            </w:r>
+          </w:p>
+        </w:tc>
+        <w:tc>
+          <w:tcPr>
+            <w:tcW w:w="4819" w:type="dxa"/>
+            <w:tcBorders>
+              <w:top w:val="single" w:sz="4" w:space="0" w:color="000000"/>
+              <w:left w:val="single" w:sz="4" w:space="0" w:color="000000"/>
+              <w:bottom w:val="single" w:sz="4" w:space="0" w:color="000000"/>
+              <w:right w:val="single" w:sz="4" w:space="0" w:color="000000"/>
+            </w:tcBorders>
+          </w:tcPr>
+          <w:p>
+            <w:pPr>
+              <w:pStyle w:val="Style18"/>
+              <w:rPr/>
+            </w:pPr>
+            <w:r>
+              <w:rPr/>
+              <w:t>Публикуется, когда контекст инициализируется или обновляется. Инициализируется это значит, что все бины загружены, поспроцессоры зарегестрированы и активированы, синглтоны пре-инстанциированы, и контекст готов к использованию.</w:t>
+            </w:r>
+          </w:p>
+          <w:p>
+            <w:pPr>
+              <w:pStyle w:val="Style18"/>
+              <w:rPr/>
+            </w:pPr>
+            <w:r>
+              <w:rPr/>
+              <w:t>Пока контекст не закрыт, обновление может быть вызвано множество раз.</w:t>
+            </w:r>
+          </w:p>
+        </w:tc>
+      </w:tr>
+      <w:tr>
+        <w:trPr/>
+        <w:tc>
+          <w:tcPr>
+            <w:tcW w:w="4819" w:type="dxa"/>
+            <w:tcBorders>
+              <w:left w:val="single" w:sz="4" w:space="0" w:color="000000"/>
+              <w:bottom w:val="single" w:sz="4" w:space="0" w:color="000000"/>
+            </w:tcBorders>
+          </w:tcPr>
+          <w:p>
+            <w:pPr>
+              <w:pStyle w:val="Style18"/>
+              <w:rPr/>
+            </w:pPr>
+            <w:r>
+              <w:rPr/>
+              <w:t>ContextStartedEvent</w:t>
+            </w:r>
+          </w:p>
+        </w:tc>
+        <w:tc>
+          <w:tcPr>
+            <w:tcW w:w="4819" w:type="dxa"/>
+            <w:tcBorders>
+              <w:left w:val="single" w:sz="4" w:space="0" w:color="000000"/>
+              <w:bottom w:val="single" w:sz="4" w:space="0" w:color="000000"/>
+              <w:right w:val="single" w:sz="4" w:space="0" w:color="000000"/>
+            </w:tcBorders>
+          </w:tcPr>
+          <w:p>
+            <w:pPr>
+              <w:pStyle w:val="Style18"/>
+              <w:rPr/>
+            </w:pPr>
+            <w:r>
+              <w:rPr/>
+              <w:t>Публиикуется, когда контекст стартанул путем использования start() метода. Стартанул это значит, что все Lifecycle бины получили сигнал старта. Обычно, сигнал испорльзуется для рестарта бина после его явной остановки, но может так же быть использован для старта компонентов, которые не были конфигурированы для автостарта.</w:t>
+            </w:r>
+          </w:p>
+        </w:tc>
+      </w:tr>
+      <w:tr>
+        <w:trPr/>
+        <w:tc>
+          <w:tcPr>
+            <w:tcW w:w="4819" w:type="dxa"/>
+            <w:tcBorders>
+              <w:left w:val="single" w:sz="4" w:space="0" w:color="000000"/>
+              <w:bottom w:val="single" w:sz="4" w:space="0" w:color="000000"/>
+            </w:tcBorders>
+          </w:tcPr>
+          <w:p>
+            <w:pPr>
+              <w:pStyle w:val="Style18"/>
+              <w:rPr/>
+            </w:pPr>
+            <w:r>
+              <w:rPr/>
+              <w:t>ContextStoppedEvent</w:t>
+            </w:r>
+          </w:p>
+        </w:tc>
+        <w:tc>
+          <w:tcPr>
+            <w:tcW w:w="4819" w:type="dxa"/>
+            <w:tcBorders>
+              <w:left w:val="single" w:sz="4" w:space="0" w:color="000000"/>
+              <w:bottom w:val="single" w:sz="4" w:space="0" w:color="000000"/>
+              <w:right w:val="single" w:sz="4" w:space="0" w:color="000000"/>
+            </w:tcBorders>
+          </w:tcPr>
+          <w:p>
+            <w:pPr>
+              <w:pStyle w:val="Style18"/>
+              <w:rPr/>
+            </w:pPr>
+            <w:r>
+              <w:rPr/>
+              <w:t>Публикуется, когда контекст останавливается при использовании stop() метода. Останавливается означает, что все Lifecycle бины получили явный сигнал об остановке. Остановленный контекст может быть заново запущен вызовом start() метода.</w:t>
+            </w:r>
+          </w:p>
+        </w:tc>
+      </w:tr>
+      <w:tr>
+        <w:trPr/>
+        <w:tc>
+          <w:tcPr>
+            <w:tcW w:w="4819" w:type="dxa"/>
+            <w:tcBorders>
+              <w:left w:val="single" w:sz="4" w:space="0" w:color="000000"/>
+              <w:bottom w:val="single" w:sz="4" w:space="0" w:color="000000"/>
+            </w:tcBorders>
+          </w:tcPr>
+          <w:p>
+            <w:pPr>
+              <w:pStyle w:val="Style18"/>
+              <w:rPr/>
+            </w:pPr>
+            <w:r>
+              <w:rPr/>
+              <w:t>ContextClosedEvent</w:t>
+            </w:r>
+          </w:p>
+        </w:tc>
+        <w:tc>
+          <w:tcPr>
+            <w:tcW w:w="4819" w:type="dxa"/>
+            <w:tcBorders>
+              <w:left w:val="single" w:sz="4" w:space="0" w:color="000000"/>
+              <w:bottom w:val="single" w:sz="4" w:space="0" w:color="000000"/>
+              <w:right w:val="single" w:sz="4" w:space="0" w:color="000000"/>
+            </w:tcBorders>
+          </w:tcPr>
+          <w:p>
+            <w:pPr>
+              <w:pStyle w:val="Style18"/>
+              <w:rPr/>
+            </w:pPr>
+            <w:r>
+              <w:rPr/>
+              <w:t>Публикуется, когда контекст закрывается при использовании close() метода или через JVM shutdown hook. Закрывается — это означает, что все синглтоны уничтожены. Когда контекст закрыт, то он не может быть обновлен или заново запущен</w:t>
+            </w:r>
+          </w:p>
+        </w:tc>
+      </w:tr>
+      <w:tr>
+        <w:trPr/>
+        <w:tc>
+          <w:tcPr>
+            <w:tcW w:w="4819" w:type="dxa"/>
+            <w:tcBorders>
+              <w:left w:val="single" w:sz="4" w:space="0" w:color="000000"/>
+              <w:bottom w:val="single" w:sz="4" w:space="0" w:color="000000"/>
+            </w:tcBorders>
+          </w:tcPr>
+          <w:p>
+            <w:pPr>
+              <w:pStyle w:val="Style18"/>
+              <w:rPr/>
+            </w:pPr>
+            <w:r>
+              <w:rPr/>
+              <w:t>RequestHandledEvent</w:t>
+            </w:r>
+          </w:p>
+        </w:tc>
+        <w:tc>
+          <w:tcPr>
+            <w:tcW w:w="4819" w:type="dxa"/>
+            <w:tcBorders>
+              <w:left w:val="single" w:sz="4" w:space="0" w:color="000000"/>
+              <w:bottom w:val="single" w:sz="4" w:space="0" w:color="000000"/>
+              <w:right w:val="single" w:sz="4" w:space="0" w:color="000000"/>
+            </w:tcBorders>
+          </w:tcPr>
+          <w:p>
+            <w:pPr>
+              <w:pStyle w:val="Style18"/>
+              <w:rPr/>
+            </w:pPr>
+            <w:r>
+              <w:rPr/>
+              <w:t>Веб специфичный ивент, который говорит всем бинам, что HTTP запрос был обслужен.</w:t>
+            </w:r>
+          </w:p>
+        </w:tc>
+      </w:tr>
+      <w:tr>
+        <w:trPr/>
+        <w:tc>
+          <w:tcPr>
+            <w:tcW w:w="4819" w:type="dxa"/>
+            <w:tcBorders>
+              <w:left w:val="single" w:sz="4" w:space="0" w:color="000000"/>
+              <w:bottom w:val="single" w:sz="4" w:space="0" w:color="000000"/>
+            </w:tcBorders>
+          </w:tcPr>
+          <w:p>
+            <w:pPr>
+              <w:pStyle w:val="Style18"/>
+              <w:rPr/>
+            </w:pPr>
+            <w:r>
+              <w:rPr/>
+              <w:t>ServletRequestHandledEvent</w:t>
+            </w:r>
+          </w:p>
+        </w:tc>
+        <w:tc>
+          <w:tcPr>
+            <w:tcW w:w="4819" w:type="dxa"/>
+            <w:tcBorders>
+              <w:left w:val="single" w:sz="4" w:space="0" w:color="000000"/>
+              <w:bottom w:val="single" w:sz="4" w:space="0" w:color="000000"/>
+              <w:right w:val="single" w:sz="4" w:space="0" w:color="000000"/>
+            </w:tcBorders>
+          </w:tcPr>
+          <w:p>
+            <w:pPr>
+              <w:pStyle w:val="Style18"/>
+              <w:rPr/>
+            </w:pPr>
+            <w:r>
+              <w:rPr/>
+              <w:t>Подкласс RequestHandledEvent с добавлением servlet специфичной логики.</w:t>
+            </w:r>
+          </w:p>
+        </w:tc>
+      </w:tr>
+    </w:tbl>
+    <w:p>
+      <w:pPr>
+        <w:pStyle w:val="Normal"/>
+        <w:widowControl/>
+        <w:suppressAutoHyphens w:val="true"/>
+        <w:bidi w:val="0"/>
+        <w:spacing w:lineRule="auto" w:line="360" w:before="57" w:after="57"/>
+        <w:ind w:left="0" w:right="0" w:firstLine="850"/>
+        <w:jc w:val="both"/>
+        <w:rPr>
+          <w:rFonts w:ascii="Times New Roman" w:hAnsi="Times New Roman"/>
+          <w:sz w:val="28"/>
+          <w:szCs w:val="28"/>
+        </w:rPr>
+      </w:pPr>
+      <w:r>
+        <w:rPr>
+          <w:rFonts w:ascii="Times New Roman" w:hAnsi="Times New Roman"/>
+          <w:sz w:val="28"/>
+          <w:szCs w:val="28"/>
+        </w:rPr>
+      </w:r>
+    </w:p>
+    <w:p>
+      <w:pPr>
+        <w:pStyle w:val="Normal"/>
+        <w:widowControl/>
+        <w:suppressAutoHyphens w:val="true"/>
+        <w:bidi w:val="0"/>
+        <w:spacing w:lineRule="auto" w:line="360" w:before="57" w:after="57"/>
+        <w:ind w:left="0" w:right="0" w:firstLine="850"/>
+        <w:jc w:val="both"/>
+        <w:rPr>
+          <w:rFonts w:ascii="Times New Roman" w:hAnsi="Times New Roman"/>
+          <w:sz w:val="28"/>
+          <w:szCs w:val="28"/>
+        </w:rPr>
+      </w:pPr>
+      <w:r>
+        <w:rPr>
+          <w:rFonts w:ascii="Times New Roman" w:hAnsi="Times New Roman"/>
+          <w:sz w:val="28"/>
+          <w:szCs w:val="28"/>
+        </w:rPr>
+        <w:t>Можно так же создавать и публиковать свои собственные кастомные ивенты.</w:t>
+      </w:r>
+    </w:p>
+    <w:p>
+      <w:pPr>
+        <w:pStyle w:val="Normal"/>
+        <w:widowControl/>
+        <w:suppressAutoHyphens w:val="true"/>
+        <w:bidi w:val="0"/>
+        <w:spacing w:lineRule="auto" w:line="360" w:before="57" w:after="57"/>
+        <w:ind w:left="0" w:right="0" w:firstLine="850"/>
+        <w:jc w:val="both"/>
+        <w:rPr>
+          <w:rFonts w:ascii="Times New Roman" w:hAnsi="Times New Roman"/>
+          <w:sz w:val="28"/>
+          <w:szCs w:val="28"/>
+        </w:rPr>
+      </w:pPr>
+      <w:r>
+        <w:drawing>
+          <wp:anchor behindDoc="0" distT="0" distB="0" distL="0" distR="0" simplePos="0" locked="0" layoutInCell="0" allowOverlap="1" relativeHeight="103">
+            <wp:simplePos x="0" y="0"/>
+            <wp:positionH relativeFrom="column">
+              <wp:align>center</wp:align>
+            </wp:positionH>
+            <wp:positionV relativeFrom="paragraph">
+              <wp:posOffset>635</wp:posOffset>
+            </wp:positionV>
+            <wp:extent cx="6120130" cy="2516505"/>
+            <wp:effectExtent l="0" t="0" r="0" b="0"/>
+            <wp:wrapSquare wrapText="largest"/>
+            <wp:docPr id="102" name="Изображение102" descr=""/>
+            <wp:cNvGraphicFramePr>
+              <a:graphicFrameLocks xmlns:a="http://schemas.openxmlformats.org/drawingml/2006/main" noChangeAspect="1"/>
+            </wp:cNvGraphicFramePr>
+            <a:graphic xmlns:a="http://schemas.openxmlformats.org/drawingml/2006/main">
+              <a:graphicData uri="http://schemas.openxmlformats.org/drawingml/2006/picture">
+                <pic:pic xmlns:pic="http://schemas.openxmlformats.org/drawingml/2006/picture">
+                  <pic:nvPicPr>
+                    <pic:cNvPr id="102" name="Изображение102" descr=""/>
+                    <pic:cNvPicPr>
+                      <a:picLocks noChangeAspect="1" noChangeArrowheads="1"/>
+                    </pic:cNvPicPr>
+                  </pic:nvPicPr>
+                  <pic:blipFill>
+                    <a:blip r:embed="rId103"/>
+                    <a:stretch>
+                      <a:fillRect/>
+                    </a:stretch>
+                  </pic:blipFill>
+                  <pic:spPr bwMode="auto">
+                    <a:xfrm>
+                      <a:off x="0" y="0"/>
+                      <a:ext cx="6120130" cy="2516505"/>
+                    </a:xfrm>
+                    <a:prstGeom prst="rect">
+                      <a:avLst/>
+                    </a:prstGeom>
+                  </pic:spPr>
+                </pic:pic>
+              </a:graphicData>
+            </a:graphic>
+          </wp:anchor>
+        </w:drawing>
+      </w:r>
+      <w:r>
+        <w:rPr>
+          <w:rFonts w:ascii="Times New Roman" w:hAnsi="Times New Roman"/>
+          <w:sz w:val="28"/>
+          <w:szCs w:val="28"/>
+        </w:rPr>
+        <w:t xml:space="preserve"> </w:t>
+      </w:r>
+    </w:p>
+    <w:p>
+      <w:pPr>
+        <w:pStyle w:val="Normal"/>
+        <w:widowControl/>
+        <w:suppressAutoHyphens w:val="true"/>
+        <w:bidi w:val="0"/>
+        <w:spacing w:lineRule="auto" w:line="360" w:before="57" w:after="57"/>
+        <w:ind w:left="0" w:right="0" w:firstLine="850"/>
+        <w:jc w:val="both"/>
+        <w:rPr>
+          <w:rFonts w:ascii="Times New Roman" w:hAnsi="Times New Roman"/>
+          <w:sz w:val="28"/>
+          <w:szCs w:val="28"/>
+        </w:rPr>
+      </w:pPr>
+      <w:r>
+        <w:drawing>
+          <wp:anchor behindDoc="0" distT="0" distB="0" distL="0" distR="0" simplePos="0" locked="0" layoutInCell="0" allowOverlap="1" relativeHeight="104">
+            <wp:simplePos x="0" y="0"/>
+            <wp:positionH relativeFrom="column">
+              <wp:align>center</wp:align>
+            </wp:positionH>
+            <wp:positionV relativeFrom="paragraph">
+              <wp:posOffset>635</wp:posOffset>
+            </wp:positionV>
+            <wp:extent cx="6120130" cy="1864360"/>
+            <wp:effectExtent l="0" t="0" r="0" b="0"/>
+            <wp:wrapSquare wrapText="largest"/>
+            <wp:docPr id="103" name="Изображение103" descr=""/>
+            <wp:cNvGraphicFramePr>
+              <a:graphicFrameLocks xmlns:a="http://schemas.openxmlformats.org/drawingml/2006/main" noChangeAspect="1"/>
+            </wp:cNvGraphicFramePr>
+            <a:graphic xmlns:a="http://schemas.openxmlformats.org/drawingml/2006/main">
+              <a:graphicData uri="http://schemas.openxmlformats.org/drawingml/2006/picture">
+                <pic:pic xmlns:pic="http://schemas.openxmlformats.org/drawingml/2006/picture">
+                  <pic:nvPicPr>
+                    <pic:cNvPr id="103" name="Изображение103" descr=""/>
+                    <pic:cNvPicPr>
+                      <a:picLocks noChangeAspect="1" noChangeArrowheads="1"/>
+                    </pic:cNvPicPr>
+                  </pic:nvPicPr>
+                  <pic:blipFill>
+                    <a:blip r:embed="rId104"/>
+                    <a:stretch>
+                      <a:fillRect/>
+                    </a:stretch>
+                  </pic:blipFill>
+                  <pic:spPr bwMode="auto">
+                    <a:xfrm>
+                      <a:off x="0" y="0"/>
+                      <a:ext cx="6120130" cy="1864360"/>
+                    </a:xfrm>
+                    <a:prstGeom prst="rect">
+                      <a:avLst/>
+                    </a:prstGeom>
+                  </pic:spPr>
+                </pic:pic>
+              </a:graphicData>
+            </a:graphic>
+          </wp:anchor>
+        </w:drawing>
+      </w:r>
+      <w:r>
+        <w:rPr>
+          <w:rFonts w:ascii="Times New Roman" w:hAnsi="Times New Roman"/>
+          <w:sz w:val="28"/>
+          <w:szCs w:val="28"/>
+        </w:rPr>
+        <w:t xml:space="preserve"> </w:t>
+      </w:r>
+    </w:p>
+    <w:p>
+      <w:pPr>
+        <w:pStyle w:val="Normal"/>
+        <w:widowControl/>
+        <w:suppressAutoHyphens w:val="true"/>
+        <w:bidi w:val="0"/>
+        <w:spacing w:lineRule="auto" w:line="360" w:before="57" w:after="57"/>
+        <w:ind w:left="0" w:right="0" w:firstLine="850"/>
+        <w:jc w:val="both"/>
+        <w:rPr>
+          <w:rFonts w:ascii="Times New Roman" w:hAnsi="Times New Roman"/>
+          <w:sz w:val="28"/>
+          <w:szCs w:val="28"/>
+        </w:rPr>
+      </w:pPr>
+      <w:r>
+        <w:drawing>
+          <wp:anchor behindDoc="0" distT="0" distB="0" distL="0" distR="0" simplePos="0" locked="0" layoutInCell="0" allowOverlap="1" relativeHeight="105">
+            <wp:simplePos x="0" y="0"/>
+            <wp:positionH relativeFrom="column">
+              <wp:align>center</wp:align>
+            </wp:positionH>
+            <wp:positionV relativeFrom="paragraph">
+              <wp:posOffset>635</wp:posOffset>
+            </wp:positionV>
+            <wp:extent cx="6120130" cy="3945255"/>
+            <wp:effectExtent l="0" t="0" r="0" b="0"/>
+            <wp:wrapSquare wrapText="largest"/>
+            <wp:docPr id="104" name="Изображение104" descr=""/>
+            <wp:cNvGraphicFramePr>
+              <a:graphicFrameLocks xmlns:a="http://schemas.openxmlformats.org/drawingml/2006/main" noChangeAspect="1"/>
+            </wp:cNvGraphicFramePr>
+            <a:graphic xmlns:a="http://schemas.openxmlformats.org/drawingml/2006/main">
+              <a:graphicData uri="http://schemas.openxmlformats.org/drawingml/2006/picture">
+                <pic:pic xmlns:pic="http://schemas.openxmlformats.org/drawingml/2006/picture">
+                  <pic:nvPicPr>
+                    <pic:cNvPr id="104" name="Изображение104" descr=""/>
+                    <pic:cNvPicPr>
+                      <a:picLocks noChangeAspect="1" noChangeArrowheads="1"/>
+                    </pic:cNvPicPr>
+                  </pic:nvPicPr>
+                  <pic:blipFill>
+                    <a:blip r:embed="rId105"/>
+                    <a:stretch>
+                      <a:fillRect/>
+                    </a:stretch>
+                  </pic:blipFill>
+                  <pic:spPr bwMode="auto">
+                    <a:xfrm>
+                      <a:off x="0" y="0"/>
+                      <a:ext cx="6120130" cy="3945255"/>
+                    </a:xfrm>
+                    <a:prstGeom prst="rect">
+                      <a:avLst/>
+                    </a:prstGeom>
+                  </pic:spPr>
+                </pic:pic>
+              </a:graphicData>
+            </a:graphic>
+          </wp:anchor>
+        </w:drawing>
+      </w:r>
+      <w:r>
+        <w:rPr>
+          <w:rFonts w:ascii="Times New Roman" w:hAnsi="Times New Roman"/>
+          <w:sz w:val="28"/>
+          <w:szCs w:val="28"/>
+        </w:rPr>
+        <w:t xml:space="preserve"> </w:t>
+      </w:r>
+    </w:p>
+    <w:p>
+      <w:pPr>
+        <w:pStyle w:val="Normal"/>
+        <w:widowControl/>
+        <w:suppressAutoHyphens w:val="true"/>
+        <w:bidi w:val="0"/>
+        <w:spacing w:lineRule="auto" w:line="360" w:before="57" w:after="57"/>
+        <w:ind w:left="0" w:right="0" w:firstLine="850"/>
+        <w:jc w:val="both"/>
+        <w:rPr>
+          <w:rFonts w:ascii="Times New Roman" w:hAnsi="Times New Roman"/>
+          <w:sz w:val="28"/>
+          <w:szCs w:val="28"/>
+        </w:rPr>
+      </w:pPr>
+      <w:r>
+        <w:rPr>
+          <w:rFonts w:ascii="Times New Roman" w:hAnsi="Times New Roman"/>
+          <w:sz w:val="28"/>
+          <w:szCs w:val="28"/>
+        </w:rPr>
+        <w:drawing>
+          <wp:anchor behindDoc="0" distT="0" distB="0" distL="0" distR="0" simplePos="0" locked="0" layoutInCell="0" allowOverlap="1" relativeHeight="106">
+            <wp:simplePos x="0" y="0"/>
+            <wp:positionH relativeFrom="column">
+              <wp:align>center</wp:align>
+            </wp:positionH>
+            <wp:positionV relativeFrom="paragraph">
+              <wp:posOffset>635</wp:posOffset>
+            </wp:positionV>
+            <wp:extent cx="6120130" cy="2783840"/>
+            <wp:effectExtent l="0" t="0" r="0" b="0"/>
+            <wp:wrapSquare wrapText="largest"/>
+            <wp:docPr id="105" name="Изображение105" descr=""/>
+            <wp:cNvGraphicFramePr>
+              <a:graphicFrameLocks xmlns:a="http://schemas.openxmlformats.org/drawingml/2006/main" noChangeAspect="1"/>
+            </wp:cNvGraphicFramePr>
+            <a:graphic xmlns:a="http://schemas.openxmlformats.org/drawingml/2006/main">
+              <a:graphicData uri="http://schemas.openxmlformats.org/drawingml/2006/picture">
+                <pic:pic xmlns:pic="http://schemas.openxmlformats.org/drawingml/2006/picture">
+                  <pic:nvPicPr>
+                    <pic:cNvPr id="105" name="Изображение105" descr=""/>
+                    <pic:cNvPicPr>
+                      <a:picLocks noChangeAspect="1" noChangeArrowheads="1"/>
+                    </pic:cNvPicPr>
+                  </pic:nvPicPr>
+                  <pic:blipFill>
+                    <a:blip r:embed="rId106"/>
+                    <a:stretch>
+                      <a:fillRect/>
+                    </a:stretch>
+                  </pic:blipFill>
+                  <pic:spPr bwMode="auto">
+                    <a:xfrm>
+                      <a:off x="0" y="0"/>
+                      <a:ext cx="6120130" cy="2783840"/>
+                    </a:xfrm>
+                    <a:prstGeom prst="rect">
+                      <a:avLst/>
+                    </a:prstGeom>
+                  </pic:spPr>
+                </pic:pic>
+              </a:graphicData>
+            </a:graphic>
+          </wp:anchor>
+        </w:drawing>
       </w:r>
       <w:r>
         <w:br w:type="page"/>
@@ -14784,7 +19177,7 @@
       </w:r>
     </w:p>
     <w:sectPr>
-      <w:footerReference w:type="default" r:id="rId87"/>
+      <w:footerReference w:type="default" r:id="rId107"/>
       <w:type w:val="nextPage"/>
       <w:pgSz w:w="11906" w:h="16838"/>
       <w:pgMar w:left="1134" w:right="1134" w:gutter="0" w:header="0" w:top="1134" w:footer="1134" w:bottom="1693"/>
@@ -15858,6 +20251,399 @@
   <w:abstractNum w:abstractNumId="9">
     <w:lvl w:ilvl="0">
       <w:start w:val="1"/>
+      <w:numFmt w:val="bullet"/>
+      <w:lvlText w:val=""/>
+      <w:lvlJc w:val="left"/>
+      <w:pPr>
+        <w:tabs>
+          <w:tab w:val="num" w:pos="720"/>
+        </w:tabs>
+        <w:ind w:left="720" w:hanging="360"/>
+      </w:pPr>
+      <w:rPr>
+        <w:rFonts w:ascii="Symbol" w:hAnsi="Symbol" w:cs="Symbol" w:hint="default"/>
+      </w:rPr>
+    </w:lvl>
+    <w:lvl w:ilvl="1">
+      <w:start w:val="1"/>
+      <w:numFmt w:val="bullet"/>
+      <w:lvlText w:val="◦"/>
+      <w:lvlJc w:val="left"/>
+      <w:pPr>
+        <w:tabs>
+          <w:tab w:val="num" w:pos="1080"/>
+        </w:tabs>
+        <w:ind w:left="1080" w:hanging="360"/>
+      </w:pPr>
+      <w:rPr>
+        <w:rFonts w:ascii="OpenSymbol" w:hAnsi="OpenSymbol" w:cs="OpenSymbol" w:hint="default"/>
+      </w:rPr>
+    </w:lvl>
+    <w:lvl w:ilvl="2">
+      <w:start w:val="1"/>
+      <w:numFmt w:val="bullet"/>
+      <w:lvlText w:val="▪"/>
+      <w:lvlJc w:val="left"/>
+      <w:pPr>
+        <w:tabs>
+          <w:tab w:val="num" w:pos="1440"/>
+        </w:tabs>
+        <w:ind w:left="1440" w:hanging="360"/>
+      </w:pPr>
+      <w:rPr>
+        <w:rFonts w:ascii="OpenSymbol" w:hAnsi="OpenSymbol" w:cs="OpenSymbol" w:hint="default"/>
+      </w:rPr>
+    </w:lvl>
+    <w:lvl w:ilvl="3">
+      <w:start w:val="1"/>
+      <w:numFmt w:val="bullet"/>
+      <w:lvlText w:val=""/>
+      <w:lvlJc w:val="left"/>
+      <w:pPr>
+        <w:tabs>
+          <w:tab w:val="num" w:pos="1800"/>
+        </w:tabs>
+        <w:ind w:left="1800" w:hanging="360"/>
+      </w:pPr>
+      <w:rPr>
+        <w:rFonts w:ascii="Symbol" w:hAnsi="Symbol" w:cs="Symbol" w:hint="default"/>
+      </w:rPr>
+    </w:lvl>
+    <w:lvl w:ilvl="4">
+      <w:start w:val="1"/>
+      <w:numFmt w:val="bullet"/>
+      <w:lvlText w:val="◦"/>
+      <w:lvlJc w:val="left"/>
+      <w:pPr>
+        <w:tabs>
+          <w:tab w:val="num" w:pos="2160"/>
+        </w:tabs>
+        <w:ind w:left="2160" w:hanging="360"/>
+      </w:pPr>
+      <w:rPr>
+        <w:rFonts w:ascii="OpenSymbol" w:hAnsi="OpenSymbol" w:cs="OpenSymbol" w:hint="default"/>
+      </w:rPr>
+    </w:lvl>
+    <w:lvl w:ilvl="5">
+      <w:start w:val="1"/>
+      <w:numFmt w:val="bullet"/>
+      <w:lvlText w:val="▪"/>
+      <w:lvlJc w:val="left"/>
+      <w:pPr>
+        <w:tabs>
+          <w:tab w:val="num" w:pos="2520"/>
+        </w:tabs>
+        <w:ind w:left="2520" w:hanging="360"/>
+      </w:pPr>
+      <w:rPr>
+        <w:rFonts w:ascii="OpenSymbol" w:hAnsi="OpenSymbol" w:cs="OpenSymbol" w:hint="default"/>
+      </w:rPr>
+    </w:lvl>
+    <w:lvl w:ilvl="6">
+      <w:start w:val="1"/>
+      <w:numFmt w:val="bullet"/>
+      <w:lvlText w:val=""/>
+      <w:lvlJc w:val="left"/>
+      <w:pPr>
+        <w:tabs>
+          <w:tab w:val="num" w:pos="2880"/>
+        </w:tabs>
+        <w:ind w:left="2880" w:hanging="360"/>
+      </w:pPr>
+      <w:rPr>
+        <w:rFonts w:ascii="Symbol" w:hAnsi="Symbol" w:cs="Symbol" w:hint="default"/>
+      </w:rPr>
+    </w:lvl>
+    <w:lvl w:ilvl="7">
+      <w:start w:val="1"/>
+      <w:numFmt w:val="bullet"/>
+      <w:lvlText w:val="◦"/>
+      <w:lvlJc w:val="left"/>
+      <w:pPr>
+        <w:tabs>
+          <w:tab w:val="num" w:pos="3240"/>
+        </w:tabs>
+        <w:ind w:left="3240" w:hanging="360"/>
+      </w:pPr>
+      <w:rPr>
+        <w:rFonts w:ascii="OpenSymbol" w:hAnsi="OpenSymbol" w:cs="OpenSymbol" w:hint="default"/>
+      </w:rPr>
+    </w:lvl>
+    <w:lvl w:ilvl="8">
+      <w:start w:val="1"/>
+      <w:numFmt w:val="bullet"/>
+      <w:lvlText w:val="▪"/>
+      <w:lvlJc w:val="left"/>
+      <w:pPr>
+        <w:tabs>
+          <w:tab w:val="num" w:pos="3600"/>
+        </w:tabs>
+        <w:ind w:left="3600" w:hanging="360"/>
+      </w:pPr>
+      <w:rPr>
+        <w:rFonts w:ascii="OpenSymbol" w:hAnsi="OpenSymbol" w:cs="OpenSymbol" w:hint="default"/>
+      </w:rPr>
+    </w:lvl>
+  </w:abstractNum>
+  <w:abstractNum w:abstractNumId="10">
+    <w:lvl w:ilvl="0">
+      <w:start w:val="1"/>
+      <w:numFmt w:val="bullet"/>
+      <w:lvlText w:val=""/>
+      <w:lvlJc w:val="left"/>
+      <w:pPr>
+        <w:tabs>
+          <w:tab w:val="num" w:pos="720"/>
+        </w:tabs>
+        <w:ind w:left="720" w:hanging="360"/>
+      </w:pPr>
+      <w:rPr>
+        <w:rFonts w:ascii="Symbol" w:hAnsi="Symbol" w:cs="Symbol" w:hint="default"/>
+      </w:rPr>
+    </w:lvl>
+    <w:lvl w:ilvl="1">
+      <w:start w:val="1"/>
+      <w:numFmt w:val="bullet"/>
+      <w:lvlText w:val="◦"/>
+      <w:lvlJc w:val="left"/>
+      <w:pPr>
+        <w:tabs>
+          <w:tab w:val="num" w:pos="1080"/>
+        </w:tabs>
+        <w:ind w:left="1080" w:hanging="360"/>
+      </w:pPr>
+      <w:rPr>
+        <w:rFonts w:ascii="OpenSymbol" w:hAnsi="OpenSymbol" w:cs="OpenSymbol" w:hint="default"/>
+      </w:rPr>
+    </w:lvl>
+    <w:lvl w:ilvl="2">
+      <w:start w:val="1"/>
+      <w:numFmt w:val="bullet"/>
+      <w:lvlText w:val="▪"/>
+      <w:lvlJc w:val="left"/>
+      <w:pPr>
+        <w:tabs>
+          <w:tab w:val="num" w:pos="1440"/>
+        </w:tabs>
+        <w:ind w:left="1440" w:hanging="360"/>
+      </w:pPr>
+      <w:rPr>
+        <w:rFonts w:ascii="OpenSymbol" w:hAnsi="OpenSymbol" w:cs="OpenSymbol" w:hint="default"/>
+      </w:rPr>
+    </w:lvl>
+    <w:lvl w:ilvl="3">
+      <w:start w:val="1"/>
+      <w:numFmt w:val="bullet"/>
+      <w:lvlText w:val=""/>
+      <w:lvlJc w:val="left"/>
+      <w:pPr>
+        <w:tabs>
+          <w:tab w:val="num" w:pos="1800"/>
+        </w:tabs>
+        <w:ind w:left="1800" w:hanging="360"/>
+      </w:pPr>
+      <w:rPr>
+        <w:rFonts w:ascii="Symbol" w:hAnsi="Symbol" w:cs="Symbol" w:hint="default"/>
+      </w:rPr>
+    </w:lvl>
+    <w:lvl w:ilvl="4">
+      <w:start w:val="1"/>
+      <w:numFmt w:val="bullet"/>
+      <w:lvlText w:val="◦"/>
+      <w:lvlJc w:val="left"/>
+      <w:pPr>
+        <w:tabs>
+          <w:tab w:val="num" w:pos="2160"/>
+        </w:tabs>
+        <w:ind w:left="2160" w:hanging="360"/>
+      </w:pPr>
+      <w:rPr>
+        <w:rFonts w:ascii="OpenSymbol" w:hAnsi="OpenSymbol" w:cs="OpenSymbol" w:hint="default"/>
+      </w:rPr>
+    </w:lvl>
+    <w:lvl w:ilvl="5">
+      <w:start w:val="1"/>
+      <w:numFmt w:val="bullet"/>
+      <w:lvlText w:val="▪"/>
+      <w:lvlJc w:val="left"/>
+      <w:pPr>
+        <w:tabs>
+          <w:tab w:val="num" w:pos="2520"/>
+        </w:tabs>
+        <w:ind w:left="2520" w:hanging="360"/>
+      </w:pPr>
+      <w:rPr>
+        <w:rFonts w:ascii="OpenSymbol" w:hAnsi="OpenSymbol" w:cs="OpenSymbol" w:hint="default"/>
+      </w:rPr>
+    </w:lvl>
+    <w:lvl w:ilvl="6">
+      <w:start w:val="1"/>
+      <w:numFmt w:val="bullet"/>
+      <w:lvlText w:val=""/>
+      <w:lvlJc w:val="left"/>
+      <w:pPr>
+        <w:tabs>
+          <w:tab w:val="num" w:pos="2880"/>
+        </w:tabs>
+        <w:ind w:left="2880" w:hanging="360"/>
+      </w:pPr>
+      <w:rPr>
+        <w:rFonts w:ascii="Symbol" w:hAnsi="Symbol" w:cs="Symbol" w:hint="default"/>
+      </w:rPr>
+    </w:lvl>
+    <w:lvl w:ilvl="7">
+      <w:start w:val="1"/>
+      <w:numFmt w:val="bullet"/>
+      <w:lvlText w:val="◦"/>
+      <w:lvlJc w:val="left"/>
+      <w:pPr>
+        <w:tabs>
+          <w:tab w:val="num" w:pos="3240"/>
+        </w:tabs>
+        <w:ind w:left="3240" w:hanging="360"/>
+      </w:pPr>
+      <w:rPr>
+        <w:rFonts w:ascii="OpenSymbol" w:hAnsi="OpenSymbol" w:cs="OpenSymbol" w:hint="default"/>
+      </w:rPr>
+    </w:lvl>
+    <w:lvl w:ilvl="8">
+      <w:start w:val="1"/>
+      <w:numFmt w:val="bullet"/>
+      <w:lvlText w:val="▪"/>
+      <w:lvlJc w:val="left"/>
+      <w:pPr>
+        <w:tabs>
+          <w:tab w:val="num" w:pos="3600"/>
+        </w:tabs>
+        <w:ind w:left="3600" w:hanging="360"/>
+      </w:pPr>
+      <w:rPr>
+        <w:rFonts w:ascii="OpenSymbol" w:hAnsi="OpenSymbol" w:cs="OpenSymbol" w:hint="default"/>
+      </w:rPr>
+    </w:lvl>
+  </w:abstractNum>
+  <w:abstractNum w:abstractNumId="11">
+    <w:lvl w:ilvl="0">
+      <w:start w:val="1"/>
+      <w:numFmt w:val="decimal"/>
+      <w:lvlText w:val="%1."/>
+      <w:lvlJc w:val="left"/>
+      <w:pPr>
+        <w:tabs>
+          <w:tab w:val="num" w:pos="720"/>
+        </w:tabs>
+        <w:ind w:left="720" w:hanging="360"/>
+      </w:pPr>
+      <w:rPr/>
+    </w:lvl>
+    <w:lvl w:ilvl="1">
+      <w:start w:val="1"/>
+      <w:numFmt w:val="decimal"/>
+      <w:lvlText w:val="%2."/>
+      <w:lvlJc w:val="left"/>
+      <w:pPr>
+        <w:tabs>
+          <w:tab w:val="num" w:pos="1080"/>
+        </w:tabs>
+        <w:ind w:left="1080" w:hanging="360"/>
+      </w:pPr>
+      <w:rPr/>
+    </w:lvl>
+    <w:lvl w:ilvl="2">
+      <w:start w:val="1"/>
+      <w:numFmt w:val="decimal"/>
+      <w:lvlText w:val="%3."/>
+      <w:lvlJc w:val="left"/>
+      <w:pPr>
+        <w:tabs>
+          <w:tab w:val="num" w:pos="1440"/>
+        </w:tabs>
+        <w:ind w:left="1440" w:hanging="360"/>
+      </w:pPr>
+      <w:rPr/>
+    </w:lvl>
+    <w:lvl w:ilvl="3">
+      <w:start w:val="1"/>
+      <w:numFmt w:val="decimal"/>
+      <w:lvlText w:val="%4."/>
+      <w:lvlJc w:val="left"/>
+      <w:pPr>
+        <w:tabs>
+          <w:tab w:val="num" w:pos="1800"/>
+        </w:tabs>
+        <w:ind w:left="1800" w:hanging="360"/>
+      </w:pPr>
+      <w:rPr/>
+    </w:lvl>
+    <w:lvl w:ilvl="4">
+      <w:start w:val="1"/>
+      <w:numFmt w:val="decimal"/>
+      <w:lvlText w:val="%5."/>
+      <w:lvlJc w:val="left"/>
+      <w:pPr>
+        <w:tabs>
+          <w:tab w:val="num" w:pos="2160"/>
+        </w:tabs>
+        <w:ind w:left="2160" w:hanging="360"/>
+      </w:pPr>
+      <w:rPr/>
+    </w:lvl>
+    <w:lvl w:ilvl="5">
+      <w:start w:val="1"/>
+      <w:numFmt w:val="decimal"/>
+      <w:lvlText w:val="%6."/>
+      <w:lvlJc w:val="left"/>
+      <w:pPr>
+        <w:tabs>
+          <w:tab w:val="num" w:pos="2520"/>
+        </w:tabs>
+        <w:ind w:left="2520" w:hanging="360"/>
+      </w:pPr>
+      <w:rPr/>
+    </w:lvl>
+    <w:lvl w:ilvl="6">
+      <w:start w:val="1"/>
+      <w:numFmt w:val="decimal"/>
+      <w:lvlText w:val="%7."/>
+      <w:lvlJc w:val="left"/>
+      <w:pPr>
+        <w:tabs>
+          <w:tab w:val="num" w:pos="2880"/>
+        </w:tabs>
+        <w:ind w:left="2880" w:hanging="360"/>
+      </w:pPr>
+      <w:rPr/>
+    </w:lvl>
+    <w:lvl w:ilvl="7">
+      <w:start w:val="1"/>
+      <w:numFmt w:val="decimal"/>
+      <w:lvlText w:val="%8."/>
+      <w:lvlJc w:val="left"/>
+      <w:pPr>
+        <w:tabs>
+          <w:tab w:val="num" w:pos="3240"/>
+        </w:tabs>
+        <w:ind w:left="3240" w:hanging="360"/>
+      </w:pPr>
+      <w:rPr/>
+    </w:lvl>
+    <w:lvl w:ilvl="8">
+      <w:start w:val="1"/>
+      <w:numFmt w:val="decimal"/>
+      <w:lvlText w:val="%9."/>
+      <w:lvlJc w:val="left"/>
+      <w:pPr>
+        <w:tabs>
+          <w:tab w:val="num" w:pos="3600"/>
+        </w:tabs>
+        <w:ind w:left="3600" w:hanging="360"/>
+      </w:pPr>
+      <w:rPr/>
+    </w:lvl>
+  </w:abstractNum>
+  <w:abstractNum w:abstractNumId="12">
+    <w:lvl w:ilvl="0">
+      <w:start w:val="1"/>
       <w:numFmt w:val="none"/>
       <w:suff w:val="nothing"/>
       <w:lvlText w:val=""/>
@@ -16000,6 +20786,15 @@
   </w:num>
   <w:num w:numId="9">
     <w:abstractNumId w:val="9"/>
+  </w:num>
+  <w:num w:numId="10">
+    <w:abstractNumId w:val="10"/>
+  </w:num>
+  <w:num w:numId="11">
+    <w:abstractNumId w:val="11"/>
+  </w:num>
+  <w:num w:numId="12">
+    <w:abstractNumId w:val="12"/>
   </w:num>
 </w:numbering>
 </file>

</xml_diff>